<commit_message>
Recursos que no van 11_16
Recursos que no van 11_16
</commit_message>
<xml_diff>
--- a/fuentes/contenidos/grado11/guion16/CN_11_16_CO.docx
+++ b/fuentes/contenidos/grado11/guion16/CN_11_16_CO.docx
@@ -191,7 +191,21 @@
                 <w:rFonts w:ascii="Arial Unicode MS" w:eastAsia="Arial Unicode MS" w:hAnsi="Arial Unicode MS" w:cs="Arial Unicode MS"/>
                 <w:lang w:val="es-MX"/>
               </w:rPr>
-              <w:t>Los ácidos nucleicos son los responsables de tus caracteres hereditarios. Las hormonas regulan tu metabolismo y las vitaminas son necesarias para procesos de producción de energía en tu cuerpo.</w:t>
+              <w:t xml:space="preserve">Los ácidos nucleicos son los responsables de tus caracteres hereditarios. Las hormonas regulan tu metabolismo y las vitaminas son necesarias para </w:t>
+            </w:r>
+            <w:r>
+              <w:rPr>
+                <w:rFonts w:ascii="Arial Unicode MS" w:eastAsia="Arial Unicode MS" w:hAnsi="Arial Unicode MS" w:cs="Arial Unicode MS"/>
+                <w:lang w:val="es-MX"/>
+              </w:rPr>
+              <w:t xml:space="preserve">los </w:t>
+            </w:r>
+            <w:r>
+              <w:rPr>
+                <w:rFonts w:ascii="Arial Unicode MS" w:eastAsia="Arial Unicode MS" w:hAnsi="Arial Unicode MS" w:cs="Arial Unicode MS"/>
+                <w:lang w:val="es-MX"/>
+              </w:rPr>
+              <w:t>procesos de producción de energía en tu cuerpo.</w:t>
             </w:r>
             <w:r>
               <w:rPr>
@@ -200,8 +214,6 @@
               </w:rPr>
               <w:t xml:space="preserve"> </w:t>
             </w:r>
-            <w:bookmarkStart w:id="0" w:name="_GoBack"/>
-            <w:bookmarkEnd w:id="0"/>
             <w:r>
               <w:rPr>
                 <w:rFonts w:ascii="Arial Unicode MS" w:eastAsia="Arial Unicode MS" w:hAnsi="Arial Unicode MS" w:cs="Arial Unicode MS"/>
@@ -1709,7 +1721,7 @@
                 <v:shape id="_x0000_i1025" type="#_x0000_t75" style="width:280.35pt;height:325.5pt" o:ole="">
                   <v:imagedata r:id="rId9" o:title=""/>
                 </v:shape>
-                <o:OLEObject Type="Embed" ProgID="PBrush" ShapeID="_x0000_i1025" DrawAspect="Content" ObjectID="_1523705137" r:id="rId10"/>
+                <o:OLEObject Type="Embed" ProgID="PBrush" ShapeID="_x0000_i1025" DrawAspect="Content" ObjectID="_1523726010" r:id="rId10"/>
               </w:object>
             </w:r>
           </w:p>
@@ -7596,23 +7608,21 @@
             <w:shd w:val="clear" w:color="auto" w:fill="auto"/>
           </w:tcPr>
           <w:p>
-            <w:pPr>
-              <w:spacing w:after="0"/>
-              <w:jc w:val="both"/>
-              <w:rPr>
-                <w:rFonts w:ascii="Arial Unicode MS" w:eastAsia="Arial Unicode MS" w:hAnsi="Arial Unicode MS" w:cs="Arial Unicode MS"/>
-                <w:b/>
+            <w:r>
+              <w:rPr>
+                <w:rFonts w:ascii="Arial Unicode MS" w:eastAsia="Arial Unicode MS" w:hAnsi="Arial Unicode MS" w:cs="Arial Unicode MS"/>
                 <w:color w:val="000000"/>
                 <w:lang w:val="es-MX"/>
               </w:rPr>
-            </w:pPr>
+              <w:t>CN_11_16</w:t>
+            </w:r>
             <w:r>
               <w:rPr>
                 <w:rFonts w:ascii="Arial Unicode MS" w:eastAsia="Arial Unicode MS" w:hAnsi="Arial Unicode MS" w:cs="Arial Unicode MS"/>
                 <w:color w:val="000000"/>
                 <w:lang w:val="es-MX"/>
               </w:rPr>
-              <w:t>CN_11_16</w:t>
+              <w:t>_REC</w:t>
             </w:r>
             <w:r>
               <w:rPr>
@@ -7620,7 +7630,7 @@
                 <w:color w:val="000000"/>
                 <w:lang w:val="es-MX"/>
               </w:rPr>
-              <w:t>_REC</w:t>
+              <w:t>20</w:t>
             </w:r>
             <w:r>
               <w:rPr>
@@ -7628,8 +7638,19 @@
                 <w:color w:val="000000"/>
                 <w:lang w:val="es-MX"/>
               </w:rPr>
-              <w:t>20</w:t>
-            </w:r>
+              <w:t xml:space="preserve"> </w:t>
+            </w:r>
+            <w:bookmarkStart w:id="0" w:name="_GoBack"/>
+            <w:r>
+              <w:rPr>
+                <w:rFonts w:ascii="Arial Unicode MS" w:eastAsia="Arial Unicode MS" w:hAnsi="Arial Unicode MS" w:cs="Arial Unicode MS"/>
+                <w:color w:val="000000"/>
+                <w:highlight w:val="red"/>
+                <w:lang w:val="es-MX"/>
+              </w:rPr>
+              <w:t>(NO VA ESTE RECURSO)</w:t>
+            </w:r>
+            <w:bookmarkEnd w:id="0"/>
           </w:p>
         </w:tc>
       </w:tr>
@@ -7877,23 +7898,21 @@
             <w:shd w:val="clear" w:color="auto" w:fill="auto"/>
           </w:tcPr>
           <w:p>
-            <w:pPr>
-              <w:spacing w:after="0"/>
-              <w:jc w:val="both"/>
-              <w:rPr>
-                <w:rFonts w:ascii="Arial Unicode MS" w:eastAsia="Arial Unicode MS" w:hAnsi="Arial Unicode MS" w:cs="Arial Unicode MS"/>
-                <w:b/>
+            <w:r>
+              <w:rPr>
+                <w:rFonts w:ascii="Arial Unicode MS" w:eastAsia="Arial Unicode MS" w:hAnsi="Arial Unicode MS" w:cs="Arial Unicode MS"/>
                 <w:color w:val="000000"/>
                 <w:lang w:val="es-MX"/>
               </w:rPr>
-            </w:pPr>
+              <w:t>CN_11_16</w:t>
+            </w:r>
             <w:r>
               <w:rPr>
                 <w:rFonts w:ascii="Arial Unicode MS" w:eastAsia="Arial Unicode MS" w:hAnsi="Arial Unicode MS" w:cs="Arial Unicode MS"/>
                 <w:color w:val="000000"/>
                 <w:lang w:val="es-MX"/>
               </w:rPr>
-              <w:t>CN_11_16</w:t>
+              <w:t>_REC</w:t>
             </w:r>
             <w:r>
               <w:rPr>
@@ -7901,7 +7920,7 @@
                 <w:color w:val="000000"/>
                 <w:lang w:val="es-MX"/>
               </w:rPr>
-              <w:t>_REC</w:t>
+              <w:t>30</w:t>
             </w:r>
             <w:r>
               <w:rPr>
@@ -7909,7 +7928,16 @@
                 <w:color w:val="000000"/>
                 <w:lang w:val="es-MX"/>
               </w:rPr>
-              <w:t>30</w:t>
+              <w:t xml:space="preserve"> </w:t>
+            </w:r>
+            <w:r>
+              <w:rPr>
+                <w:rFonts w:ascii="Arial Unicode MS" w:eastAsia="Arial Unicode MS" w:hAnsi="Arial Unicode MS" w:cs="Arial Unicode MS"/>
+                <w:color w:val="000000"/>
+                <w:highlight w:val="red"/>
+                <w:lang w:val="es-MX"/>
+              </w:rPr>
+              <w:t>(NO VA ESTE RECURSO)</w:t>
             </w:r>
           </w:p>
         </w:tc>
@@ -8649,7 +8677,16 @@
                 <w:b/>
                 <w:lang w:val="es-MX"/>
               </w:rPr>
-              <w:t>Código Shutterstock (o URL o la ruta en AulaPlaneta)</w:t>
+              <w:t xml:space="preserve">Código Shutterstock (o URL o </w:t>
+            </w:r>
+            <w:r>
+              <w:rPr>
+                <w:rFonts w:ascii="Arial Unicode MS" w:eastAsia="Arial Unicode MS" w:hAnsi="Arial Unicode MS" w:cs="Arial Unicode MS"/>
+                <w:b/>
+                <w:lang w:val="es-MX"/>
+              </w:rPr>
+              <w:lastRenderedPageBreak/>
+              <w:t>la ruta en AulaPlaneta)</w:t>
             </w:r>
           </w:p>
         </w:tc>
@@ -13596,22 +13633,30 @@
             <w:shd w:val="clear" w:color="auto" w:fill="auto"/>
           </w:tcPr>
           <w:p>
-            <w:pPr>
-              <w:spacing w:after="0"/>
-              <w:jc w:val="both"/>
+            <w:r>
               <w:rPr>
                 <w:rFonts w:ascii="Arial Unicode MS" w:eastAsia="Arial Unicode MS" w:hAnsi="Arial Unicode MS" w:cs="Arial Unicode MS"/>
                 <w:color w:val="000000"/>
                 <w:lang w:val="es-MX"/>
               </w:rPr>
-            </w:pPr>
+              <w:t>Los tipos de ácidos nucleicos</w:t>
+            </w:r>
             <w:r>
               <w:rPr>
                 <w:rFonts w:ascii="Arial Unicode MS" w:eastAsia="Arial Unicode MS" w:hAnsi="Arial Unicode MS" w:cs="Arial Unicode MS"/>
                 <w:color w:val="000000"/>
                 <w:lang w:val="es-MX"/>
               </w:rPr>
-              <w:t>Los tipos de ácidos nucleicos</w:t>
+              <w:t xml:space="preserve"> </w:t>
+            </w:r>
+            <w:r>
+              <w:rPr>
+                <w:rFonts w:ascii="Arial Unicode MS" w:eastAsia="Arial Unicode MS" w:hAnsi="Arial Unicode MS" w:cs="Arial Unicode MS"/>
+                <w:color w:val="000000"/>
+                <w:highlight w:val="red"/>
+                <w:lang w:val="es-MX"/>
+              </w:rPr>
+              <w:t>(NO VA ESTE RECURSO)</w:t>
             </w:r>
           </w:p>
         </w:tc>
@@ -14262,7 +14307,16 @@
           <w:sz w:val="22"/>
           <w:szCs w:val="22"/>
         </w:rPr>
-        <w:t>con un hidroxilo que se encuentra en el carbono 5 de la siguiente molécula de desoxirribosa; en la otra hebra, esta unión se da entre el grupo fosfato ubicado en el carbono 5 de la desoxirribosa con el hidroxilo del carbono 3 de este azúcar. Las dos hebras corren en dirección opuesta. Así, en una hebra queda libre el extremo denominado 3’ y en la otra el extremo 5’.</w:t>
+        <w:t xml:space="preserve">con un hidroxilo que se encuentra en el carbono 5 de la siguiente molécula de desoxirribosa; en la otra hebra, esta unión se da entre el grupo fosfato ubicado en el carbono 5 de la desoxirribosa con el </w:t>
+      </w:r>
+      <w:r>
+        <w:rPr>
+          <w:rFonts w:ascii="Arial Unicode MS" w:eastAsia="Arial Unicode MS" w:hAnsi="Arial Unicode MS" w:cs="Arial Unicode MS"/>
+          <w:sz w:val="22"/>
+          <w:szCs w:val="22"/>
+        </w:rPr>
+        <w:lastRenderedPageBreak/>
+        <w:t>hidroxilo del carbono 3 de este azúcar. Las dos hebras corren en dirección opuesta. Así, en una hebra queda libre el extremo denominado 3’ y en la otra el extremo 5’.</w:t>
       </w:r>
     </w:p>
     <w:tbl>
@@ -14307,7 +14361,6 @@
                 <w:b/>
                 <w:lang w:val="es-MX"/>
               </w:rPr>
-              <w:lastRenderedPageBreak/>
               <w:t>Imagen (fotografía, gráfica o ilustración)</w:t>
             </w:r>
           </w:p>
@@ -18402,23 +18455,21 @@
             <w:shd w:val="clear" w:color="auto" w:fill="auto"/>
           </w:tcPr>
           <w:p>
-            <w:pPr>
-              <w:spacing w:after="0"/>
-              <w:jc w:val="both"/>
-              <w:rPr>
-                <w:rFonts w:ascii="Arial Unicode MS" w:eastAsia="Arial Unicode MS" w:hAnsi="Arial Unicode MS" w:cs="Arial Unicode MS"/>
-                <w:b/>
+            <w:r>
+              <w:rPr>
+                <w:rFonts w:ascii="Arial Unicode MS" w:eastAsia="Arial Unicode MS" w:hAnsi="Arial Unicode MS" w:cs="Arial Unicode MS"/>
                 <w:color w:val="000000"/>
                 <w:lang w:val="es-MX"/>
               </w:rPr>
-            </w:pPr>
+              <w:t>CN_11_16</w:t>
+            </w:r>
             <w:r>
               <w:rPr>
                 <w:rFonts w:ascii="Arial Unicode MS" w:eastAsia="Arial Unicode MS" w:hAnsi="Arial Unicode MS" w:cs="Arial Unicode MS"/>
                 <w:color w:val="000000"/>
                 <w:lang w:val="es-MX"/>
               </w:rPr>
-              <w:t>CN_11_16</w:t>
+              <w:t>_REC</w:t>
             </w:r>
             <w:r>
               <w:rPr>
@@ -18426,7 +18477,7 @@
                 <w:color w:val="000000"/>
                 <w:lang w:val="es-MX"/>
               </w:rPr>
-              <w:t>_REC</w:t>
+              <w:t>70</w:t>
             </w:r>
             <w:r>
               <w:rPr>
@@ -18434,7 +18485,16 @@
                 <w:color w:val="000000"/>
                 <w:lang w:val="es-MX"/>
               </w:rPr>
-              <w:t>70</w:t>
+              <w:t xml:space="preserve"> </w:t>
+            </w:r>
+            <w:r>
+              <w:rPr>
+                <w:rFonts w:ascii="Arial Unicode MS" w:eastAsia="Arial Unicode MS" w:hAnsi="Arial Unicode MS" w:cs="Arial Unicode MS"/>
+                <w:color w:val="000000"/>
+                <w:highlight w:val="red"/>
+                <w:lang w:val="es-MX"/>
+              </w:rPr>
+              <w:t>(NO VA ESTE RECURSO)</w:t>
             </w:r>
           </w:p>
         </w:tc>
@@ -19158,23 +19218,21 @@
             <w:shd w:val="clear" w:color="auto" w:fill="auto"/>
           </w:tcPr>
           <w:p>
-            <w:pPr>
-              <w:spacing w:after="0"/>
-              <w:jc w:val="both"/>
-              <w:rPr>
-                <w:rFonts w:ascii="Arial Unicode MS" w:eastAsia="Arial Unicode MS" w:hAnsi="Arial Unicode MS" w:cs="Arial Unicode MS"/>
-                <w:b/>
+            <w:r>
+              <w:rPr>
+                <w:rFonts w:ascii="Arial Unicode MS" w:eastAsia="Arial Unicode MS" w:hAnsi="Arial Unicode MS" w:cs="Arial Unicode MS"/>
                 <w:color w:val="000000"/>
                 <w:lang w:val="es-MX"/>
               </w:rPr>
-            </w:pPr>
+              <w:t>CN_11_16</w:t>
+            </w:r>
             <w:r>
               <w:rPr>
                 <w:rFonts w:ascii="Arial Unicode MS" w:eastAsia="Arial Unicode MS" w:hAnsi="Arial Unicode MS" w:cs="Arial Unicode MS"/>
                 <w:color w:val="000000"/>
                 <w:lang w:val="es-MX"/>
               </w:rPr>
-              <w:t>CN_11_16</w:t>
+              <w:t>_REC</w:t>
             </w:r>
             <w:r>
               <w:rPr>
@@ -19182,7 +19240,7 @@
                 <w:color w:val="000000"/>
                 <w:lang w:val="es-MX"/>
               </w:rPr>
-              <w:t>_REC</w:t>
+              <w:t>100</w:t>
             </w:r>
             <w:r>
               <w:rPr>
@@ -19190,7 +19248,16 @@
                 <w:color w:val="000000"/>
                 <w:lang w:val="es-MX"/>
               </w:rPr>
-              <w:t>100</w:t>
+              <w:t xml:space="preserve"> </w:t>
+            </w:r>
+            <w:r>
+              <w:rPr>
+                <w:rFonts w:ascii="Arial Unicode MS" w:eastAsia="Arial Unicode MS" w:hAnsi="Arial Unicode MS" w:cs="Arial Unicode MS"/>
+                <w:color w:val="000000"/>
+                <w:highlight w:val="red"/>
+                <w:lang w:val="es-MX"/>
+              </w:rPr>
+              <w:t>(NO VA ESTE RECURSO)</w:t>
             </w:r>
           </w:p>
         </w:tc>
@@ -20015,6 +20082,7 @@
                 <w:b/>
                 <w:lang w:val="es-MX"/>
               </w:rPr>
+              <w:lastRenderedPageBreak/>
               <w:t>Descripción</w:t>
             </w:r>
           </w:p>
@@ -20064,7 +20132,6 @@
                 <w:b/>
                 <w:lang w:val="es-MX"/>
               </w:rPr>
-              <w:lastRenderedPageBreak/>
               <w:t>Código Shutterstock (o URL o la ruta en AulaPlaneta)</w:t>
             </w:r>
           </w:p>
@@ -20670,7 +20737,16 @@
                 <w:b/>
                 <w:lang w:val="es-MX"/>
               </w:rPr>
-              <w:t>Código Shutterstock (o URL o la ruta en AulaPlaneta)</w:t>
+              <w:t xml:space="preserve">Código Shutterstock (o URL o la ruta en </w:t>
+            </w:r>
+            <w:r>
+              <w:rPr>
+                <w:rFonts w:ascii="Arial Unicode MS" w:eastAsia="Arial Unicode MS" w:hAnsi="Arial Unicode MS" w:cs="Arial Unicode MS"/>
+                <w:b/>
+                <w:lang w:val="es-MX"/>
+              </w:rPr>
+              <w:lastRenderedPageBreak/>
+              <w:t>AulaPlaneta)</w:t>
             </w:r>
           </w:p>
         </w:tc>
@@ -20739,7 +20815,7 @@
                           </a:ln>
                           <a:extLst>
                             <a:ext uri="{53640926-AAD7-44d8-BBD7-CCE9431645EC}">
-                              <a14:shadowObscured xmlns:a14="http://schemas.microsoft.com/office/drawing/2010/main" xmlns:w="http://schemas.openxmlformats.org/wordprocessingml/2006/main" xmlns:w10="urn:schemas-microsoft-com:office:word" xmlns:v="urn:schemas-microsoft-com:vml" xmlns:o="urn:schemas-microsoft-com:office:office" xmlns:mv="urn:schemas-microsoft-com:mac:vml" xmlns:mo="http://schemas.microsoft.com/office/mac/office/2008/main" xmlns=""/>
+                              <a14:shadowObscured xmlns="" xmlns:mo="http://schemas.microsoft.com/office/mac/office/2008/main" xmlns:mv="urn:schemas-microsoft-com:mac:vml" xmlns:o="urn:schemas-microsoft-com:office:office" xmlns:v="urn:schemas-microsoft-com:vml" xmlns:w10="urn:schemas-microsoft-com:office:word" xmlns:w="http://schemas.openxmlformats.org/wordprocessingml/2006/main" xmlns:a14="http://schemas.microsoft.com/office/drawing/2010/main"/>
                             </a:ext>
                           </a:extLst>
                         </pic:spPr>
@@ -21858,7 +21934,7 @@
                 </mc:Choice>
                 <mc:Fallback>
                   <w:pict>
-                    <v:rect w14:anchorId="54AAD8F3" id="Rectángulo 60" o:spid="_x0000_s1026" style="position:absolute;margin-left:31.95pt;margin-top:229.1pt;width:239.25pt;height:48pt;z-index:251659776;visibility:visible;mso-wrap-style:square;mso-height-percent:0;mso-wrap-distance-left:9pt;mso-wrap-distance-top:0;mso-wrap-distance-right:9pt;mso-wrap-distance-bottom:0;mso-position-horizontal:absolute;mso-position-horizontal-relative:text;mso-position-vertical:absolute;mso-position-vertical-relative:text;mso-height-percent:0;mso-height-relative:margin;v-text-anchor:middle" o:gfxdata="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" filled="f" strokecolor="red" strokeweight="1pt"/>
+                    <v:rect w14:anchorId="1469ACE5" id="Rectángulo 60" o:spid="_x0000_s1026" style="position:absolute;margin-left:31.95pt;margin-top:229.1pt;width:239.25pt;height:48pt;z-index:251659776;visibility:visible;mso-wrap-style:square;mso-height-percent:0;mso-wrap-distance-left:9pt;mso-wrap-distance-top:0;mso-wrap-distance-right:9pt;mso-wrap-distance-bottom:0;mso-position-horizontal:absolute;mso-position-horizontal-relative:text;mso-position-vertical:absolute;mso-position-vertical-relative:text;mso-height-percent:0;mso-height-relative:margin;v-text-anchor:middle" o:gfxdata="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" filled="f" strokecolor="red" strokeweight="1pt"/>
                   </w:pict>
                 </mc:Fallback>
               </mc:AlternateContent>
@@ -24270,22 +24346,30 @@
             <w:shd w:val="clear" w:color="auto" w:fill="auto"/>
           </w:tcPr>
           <w:p>
-            <w:pPr>
-              <w:spacing w:after="0"/>
-              <w:jc w:val="both"/>
+            <w:r>
               <w:rPr>
                 <w:rFonts w:ascii="Arial Unicode MS" w:eastAsia="Arial Unicode MS" w:hAnsi="Arial Unicode MS" w:cs="Arial Unicode MS"/>
                 <w:color w:val="000000"/>
                 <w:lang w:val="es-MX"/>
               </w:rPr>
-            </w:pPr>
+              <w:t>Reconoce las glándulas endocrinas</w:t>
+            </w:r>
             <w:r>
               <w:rPr>
                 <w:rFonts w:ascii="Arial Unicode MS" w:eastAsia="Arial Unicode MS" w:hAnsi="Arial Unicode MS" w:cs="Arial Unicode MS"/>
                 <w:color w:val="000000"/>
                 <w:lang w:val="es-MX"/>
               </w:rPr>
-              <w:t>Reconoce las glándulas endocrinas</w:t>
+              <w:t xml:space="preserve"> </w:t>
+            </w:r>
+            <w:r>
+              <w:rPr>
+                <w:rFonts w:ascii="Arial Unicode MS" w:eastAsia="Arial Unicode MS" w:hAnsi="Arial Unicode MS" w:cs="Arial Unicode MS"/>
+                <w:color w:val="000000"/>
+                <w:highlight w:val="red"/>
+                <w:lang w:val="es-MX"/>
+              </w:rPr>
+              <w:t>(NO VA ESTE RECURSO)</w:t>
             </w:r>
           </w:p>
         </w:tc>
@@ -29884,23 +29968,21 @@
             <w:shd w:val="clear" w:color="auto" w:fill="auto"/>
           </w:tcPr>
           <w:p>
-            <w:pPr>
-              <w:spacing w:after="0"/>
-              <w:jc w:val="both"/>
-              <w:rPr>
-                <w:rFonts w:ascii="Arial Unicode MS" w:eastAsia="Arial Unicode MS" w:hAnsi="Arial Unicode MS" w:cs="Arial Unicode MS"/>
-                <w:b/>
+            <w:r>
+              <w:rPr>
+                <w:rFonts w:ascii="Arial Unicode MS" w:eastAsia="Arial Unicode MS" w:hAnsi="Arial Unicode MS" w:cs="Arial Unicode MS"/>
                 <w:color w:val="000000"/>
                 <w:lang w:val="es-MX"/>
               </w:rPr>
-            </w:pPr>
+              <w:t>CN_11_16</w:t>
+            </w:r>
             <w:r>
               <w:rPr>
                 <w:rFonts w:ascii="Arial Unicode MS" w:eastAsia="Arial Unicode MS" w:hAnsi="Arial Unicode MS" w:cs="Arial Unicode MS"/>
                 <w:color w:val="000000"/>
                 <w:lang w:val="es-MX"/>
               </w:rPr>
-              <w:t>CN_11_16</w:t>
+              <w:t>_REC</w:t>
             </w:r>
             <w:r>
               <w:rPr>
@@ -29908,7 +29990,7 @@
                 <w:color w:val="000000"/>
                 <w:lang w:val="es-MX"/>
               </w:rPr>
-              <w:t>_REC</w:t>
+              <w:t>17</w:t>
             </w:r>
             <w:r>
               <w:rPr>
@@ -29916,7 +29998,7 @@
                 <w:color w:val="000000"/>
                 <w:lang w:val="es-MX"/>
               </w:rPr>
-              <w:t>17</w:t>
+              <w:t>0</w:t>
             </w:r>
             <w:r>
               <w:rPr>
@@ -29924,7 +30006,16 @@
                 <w:color w:val="000000"/>
                 <w:lang w:val="es-MX"/>
               </w:rPr>
-              <w:t>0</w:t>
+              <w:t xml:space="preserve"> </w:t>
+            </w:r>
+            <w:r>
+              <w:rPr>
+                <w:rFonts w:ascii="Arial Unicode MS" w:eastAsia="Arial Unicode MS" w:hAnsi="Arial Unicode MS" w:cs="Arial Unicode MS"/>
+                <w:color w:val="000000"/>
+                <w:highlight w:val="red"/>
+                <w:lang w:val="es-MX"/>
+              </w:rPr>
+              <w:t>(NO VA ESTE RECURSO)</w:t>
             </w:r>
           </w:p>
         </w:tc>
@@ -31265,23 +31356,21 @@
             <w:shd w:val="clear" w:color="auto" w:fill="auto"/>
           </w:tcPr>
           <w:p>
-            <w:pPr>
-              <w:spacing w:after="0"/>
-              <w:jc w:val="both"/>
-              <w:rPr>
-                <w:rFonts w:ascii="Arial Unicode MS" w:eastAsia="Arial Unicode MS" w:hAnsi="Arial Unicode MS" w:cs="Arial Unicode MS"/>
-                <w:b/>
+            <w:r>
+              <w:rPr>
+                <w:rFonts w:ascii="Arial Unicode MS" w:eastAsia="Arial Unicode MS" w:hAnsi="Arial Unicode MS" w:cs="Arial Unicode MS"/>
                 <w:color w:val="000000"/>
                 <w:lang w:val="es-MX"/>
               </w:rPr>
-            </w:pPr>
+              <w:t>CN_11_16</w:t>
+            </w:r>
             <w:r>
               <w:rPr>
                 <w:rFonts w:ascii="Arial Unicode MS" w:eastAsia="Arial Unicode MS" w:hAnsi="Arial Unicode MS" w:cs="Arial Unicode MS"/>
                 <w:color w:val="000000"/>
                 <w:lang w:val="es-MX"/>
               </w:rPr>
-              <w:t>CN_11_16</w:t>
+              <w:t>_REC</w:t>
             </w:r>
             <w:r>
               <w:rPr>
@@ -31289,7 +31378,7 @@
                 <w:color w:val="000000"/>
                 <w:lang w:val="es-MX"/>
               </w:rPr>
-              <w:t>_REC</w:t>
+              <w:t>22</w:t>
             </w:r>
             <w:r>
               <w:rPr>
@@ -31297,7 +31386,7 @@
                 <w:color w:val="000000"/>
                 <w:lang w:val="es-MX"/>
               </w:rPr>
-              <w:t>22</w:t>
+              <w:t>0</w:t>
             </w:r>
             <w:r>
               <w:rPr>
@@ -31305,7 +31394,16 @@
                 <w:color w:val="000000"/>
                 <w:lang w:val="es-MX"/>
               </w:rPr>
-              <w:t>0</w:t>
+              <w:t xml:space="preserve"> </w:t>
+            </w:r>
+            <w:r>
+              <w:rPr>
+                <w:rFonts w:ascii="Arial Unicode MS" w:eastAsia="Arial Unicode MS" w:hAnsi="Arial Unicode MS" w:cs="Arial Unicode MS"/>
+                <w:color w:val="000000"/>
+                <w:highlight w:val="red"/>
+                <w:lang w:val="es-MX"/>
+              </w:rPr>
+              <w:t>(NO VA ESTE RECURSO)</w:t>
             </w:r>
           </w:p>
         </w:tc>
@@ -31496,23 +31594,21 @@
             <w:shd w:val="clear" w:color="auto" w:fill="auto"/>
           </w:tcPr>
           <w:p>
-            <w:pPr>
-              <w:spacing w:after="0"/>
-              <w:jc w:val="both"/>
-              <w:rPr>
-                <w:rFonts w:ascii="Arial Unicode MS" w:eastAsia="Arial Unicode MS" w:hAnsi="Arial Unicode MS" w:cs="Arial Unicode MS"/>
-                <w:b/>
+            <w:r>
+              <w:rPr>
+                <w:rFonts w:ascii="Arial Unicode MS" w:eastAsia="Arial Unicode MS" w:hAnsi="Arial Unicode MS" w:cs="Arial Unicode MS"/>
                 <w:color w:val="000000"/>
                 <w:lang w:val="es-MX"/>
               </w:rPr>
-            </w:pPr>
+              <w:t>CN_11_16</w:t>
+            </w:r>
             <w:r>
               <w:rPr>
                 <w:rFonts w:ascii="Arial Unicode MS" w:eastAsia="Arial Unicode MS" w:hAnsi="Arial Unicode MS" w:cs="Arial Unicode MS"/>
                 <w:color w:val="000000"/>
                 <w:lang w:val="es-MX"/>
               </w:rPr>
-              <w:t>CN_11_16</w:t>
+              <w:t>_REC</w:t>
             </w:r>
             <w:r>
               <w:rPr>
@@ -31520,7 +31616,7 @@
                 <w:color w:val="000000"/>
                 <w:lang w:val="es-MX"/>
               </w:rPr>
-              <w:t>_REC</w:t>
+              <w:t>230</w:t>
             </w:r>
             <w:r>
               <w:rPr>
@@ -31528,7 +31624,16 @@
                 <w:color w:val="000000"/>
                 <w:lang w:val="es-MX"/>
               </w:rPr>
-              <w:t>230</w:t>
+              <w:t xml:space="preserve"> </w:t>
+            </w:r>
+            <w:r>
+              <w:rPr>
+                <w:rFonts w:ascii="Arial Unicode MS" w:eastAsia="Arial Unicode MS" w:hAnsi="Arial Unicode MS" w:cs="Arial Unicode MS"/>
+                <w:color w:val="000000"/>
+                <w:highlight w:val="red"/>
+                <w:lang w:val="es-MX"/>
+              </w:rPr>
+              <w:t>(NO VA ESTE RECURSO)</w:t>
             </w:r>
           </w:p>
         </w:tc>
@@ -31632,7 +31737,15 @@
                 <w:rFonts w:ascii="Arial Unicode MS" w:eastAsia="Arial Unicode MS" w:hAnsi="Arial Unicode MS" w:cs="Arial Unicode MS"/>
                 <w:lang w:val="es-MX"/>
               </w:rPr>
-              <w:t>Actividad para afianzar los conceptos de los ácidos nucleicos, las hormonas y las vitaminas</w:t>
+              <w:t xml:space="preserve">Actividad para afianzar los conceptos de los ácidos nucleicos, </w:t>
+            </w:r>
+            <w:r>
+              <w:rPr>
+                <w:rFonts w:ascii="Arial Unicode MS" w:eastAsia="Arial Unicode MS" w:hAnsi="Arial Unicode MS" w:cs="Arial Unicode MS"/>
+                <w:lang w:val="es-MX"/>
+              </w:rPr>
+              <w:lastRenderedPageBreak/>
+              <w:t>las hormonas y las vitaminas</w:t>
             </w:r>
           </w:p>
         </w:tc>
@@ -34019,7 +34132,7 @@
 </file>
 
 <file path=customXml/itemProps1.xml><?xml version="1.0" encoding="utf-8"?>
-<ds:datastoreItem xmlns:ds="http://schemas.openxmlformats.org/officeDocument/2006/customXml" ds:itemID="{9BCD7B82-1193-4289-9268-2CD6D7DF903D}">
+<ds:datastoreItem xmlns:ds="http://schemas.openxmlformats.org/officeDocument/2006/customXml" ds:itemID="{CCBE5DAD-8D23-4D5F-B54D-90A9D15C3122}">
   <ds:schemaRefs>
     <ds:schemaRef ds:uri="http://schemas.openxmlformats.org/officeDocument/2006/bibliography"/>
   </ds:schemaRefs>

</xml_diff>

<commit_message>
Relación recursos que no van 11_16
Relación recursos que no van 11_16
</commit_message>
<xml_diff>
--- a/fuentes/contenidos/grado11/guion16/CN_11_16_CO.docx
+++ b/fuentes/contenidos/grado11/guion16/CN_11_16_CO.docx
@@ -1766,10 +1766,10 @@
                   <v:path o:extrusionok="f" gradientshapeok="t" o:connecttype="rect"/>
                   <o:lock v:ext="edit" aspectratio="t"/>
                 </v:shapetype>
-                <v:shape id="_x0000_i1025" type="#_x0000_t75" style="width:280.35pt;height:325.5pt" o:ole="">
+                <v:shape id="_x0000_i1025" type="#_x0000_t75" style="width:280.5pt;height:325.5pt" o:ole="">
                   <v:imagedata r:id="rId9" o:title=""/>
                 </v:shape>
-                <o:OLEObject Type="Embed" ProgID="PBrush" ShapeID="_x0000_i1025" DrawAspect="Content" ObjectID="_1524649892" r:id="rId10"/>
+                <o:OLEObject Type="Embed" ProgID="PBrush" ShapeID="_x0000_i1025" DrawAspect="Content" ObjectID="_1524658486" r:id="rId10"/>
               </w:object>
             </w:r>
           </w:p>
@@ -17968,6 +17968,23 @@
               </w:rPr>
               <w:t>90</w:t>
             </w:r>
+            <w:r>
+              <w:rPr>
+                <w:rFonts w:ascii="Arial Unicode MS" w:eastAsia="Arial Unicode MS" w:hAnsi="Arial Unicode MS" w:cs="Arial Unicode MS"/>
+                <w:color w:val="000000"/>
+                <w:lang w:val="es-MX"/>
+              </w:rPr>
+              <w:t xml:space="preserve"> </w:t>
+            </w:r>
+            <w:r>
+              <w:rPr>
+                <w:rFonts w:ascii="Arial Unicode MS" w:eastAsia="Arial Unicode MS" w:hAnsi="Arial Unicode MS" w:cs="Arial Unicode MS"/>
+                <w:color w:val="000000"/>
+                <w:highlight w:val="red"/>
+                <w:lang w:val="es-MX"/>
+              </w:rPr>
+              <w:t>(NO VA ESTE RECURSO)</w:t>
+            </w:r>
           </w:p>
         </w:tc>
       </w:tr>
@@ -19845,7 +19862,7 @@
                           </a:ln>
                           <a:extLst>
                             <a:ext uri="{53640926-AAD7-44d8-BBD7-CCE9431645EC}">
-                              <a14:shadowObscured xmlns:a14="http://schemas.microsoft.com/office/drawing/2010/main" xmlns:w="http://schemas.openxmlformats.org/wordprocessingml/2006/main" xmlns:w10="urn:schemas-microsoft-com:office:word" xmlns:v="urn:schemas-microsoft-com:vml" xmlns:o="urn:schemas-microsoft-com:office:office" xmlns:mv="urn:schemas-microsoft-com:mac:vml" xmlns:mo="http://schemas.microsoft.com/office/mac/office/2008/main" xmlns=""/>
+                              <a14:shadowObscured xmlns="" xmlns:mo="http://schemas.microsoft.com/office/mac/office/2008/main" xmlns:mv="urn:schemas-microsoft-com:mac:vml" xmlns:o="urn:schemas-microsoft-com:office:office" xmlns:v="urn:schemas-microsoft-com:vml" xmlns:w10="urn:schemas-microsoft-com:office:word" xmlns:w="http://schemas.openxmlformats.org/wordprocessingml/2006/main" xmlns:a14="http://schemas.microsoft.com/office/drawing/2010/main"/>
                             </a:ext>
                           </a:extLst>
                         </pic:spPr>
@@ -21007,7 +21024,7 @@
                 </mc:Choice>
                 <mc:Fallback>
                   <w:pict>
-                    <v:rect w14:anchorId="0D691EAE" id="Rectángulo 60" o:spid="_x0000_s1026" style="position:absolute;margin-left:31.95pt;margin-top:229.1pt;width:239.25pt;height:48pt;z-index:251659776;visibility:visible;mso-wrap-style:square;mso-height-percent:0;mso-wrap-distance-left:9pt;mso-wrap-distance-top:0;mso-wrap-distance-right:9pt;mso-wrap-distance-bottom:0;mso-position-horizontal:absolute;mso-position-horizontal-relative:text;mso-position-vertical:absolute;mso-position-vertical-relative:text;mso-height-percent:0;mso-height-relative:margin;v-text-anchor:middle" o:gfxdata="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" filled="f" strokecolor="red" strokeweight="1pt"/>
+                    <v:rect w14:anchorId="27888D8E" id="Rectángulo 60" o:spid="_x0000_s1026" style="position:absolute;margin-left:31.95pt;margin-top:229.1pt;width:239.25pt;height:48pt;z-index:251659776;visibility:visible;mso-wrap-style:square;mso-height-percent:0;mso-wrap-distance-left:9pt;mso-wrap-distance-top:0;mso-wrap-distance-right:9pt;mso-wrap-distance-bottom:0;mso-position-horizontal:absolute;mso-position-horizontal-relative:text;mso-position-vertical:absolute;mso-position-vertical-relative:text;mso-height-percent:0;mso-height-relative:margin;v-text-anchor:middle" o:gfxdata="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" filled="f" strokecolor="red" strokeweight="1pt"/>
                   </w:pict>
                 </mc:Fallback>
               </mc:AlternateContent>
@@ -30508,6 +30525,25 @@
               </w:rPr>
               <w:t>0</w:t>
             </w:r>
+            <w:r>
+              <w:rPr>
+                <w:rFonts w:ascii="Arial Unicode MS" w:eastAsia="Arial Unicode MS" w:hAnsi="Arial Unicode MS" w:cs="Arial Unicode MS"/>
+                <w:color w:val="000000"/>
+                <w:lang w:val="es-MX"/>
+              </w:rPr>
+              <w:t xml:space="preserve"> </w:t>
+            </w:r>
+            <w:r>
+              <w:rPr>
+                <w:rFonts w:ascii="Arial Unicode MS" w:eastAsia="Arial Unicode MS" w:hAnsi="Arial Unicode MS" w:cs="Arial Unicode MS"/>
+                <w:color w:val="000000"/>
+                <w:highlight w:val="red"/>
+                <w:lang w:val="es-MX"/>
+              </w:rPr>
+              <w:t>(NO VA ESTE RECURSO)</w:t>
+            </w:r>
+            <w:bookmarkStart w:id="0" w:name="_GoBack"/>
+            <w:bookmarkEnd w:id="0"/>
           </w:p>
         </w:tc>
       </w:tr>
@@ -31667,8 +31703,6 @@
               </w:rPr>
               <w:t>…..</w:t>
             </w:r>
-            <w:bookmarkStart w:id="0" w:name="_GoBack"/>
-            <w:bookmarkEnd w:id="0"/>
           </w:p>
         </w:tc>
         <w:tc>
@@ -33386,7 +33420,7 @@
 </file>
 
 <file path=customXml/itemProps1.xml><?xml version="1.0" encoding="utf-8"?>
-<ds:datastoreItem xmlns:ds="http://schemas.openxmlformats.org/officeDocument/2006/customXml" ds:itemID="{A65C719B-07D6-43FA-99FE-AA7138AFD8DC}">
+<ds:datastoreItem xmlns:ds="http://schemas.openxmlformats.org/officeDocument/2006/customXml" ds:itemID="{7483C77C-AE11-4BE1-8D73-54A90EF30CA2}">
   <ds:schemaRefs>
     <ds:schemaRef ds:uri="http://schemas.openxmlformats.org/officeDocument/2006/bibliography"/>
   </ds:schemaRefs>

</xml_diff>

<commit_message>
Lectura de manuscrito CN_11_06
</commit_message>
<xml_diff>
--- a/fuentes/contenidos/grado11/guion16/CN_11_16_CO.docx
+++ b/fuentes/contenidos/grado11/guion16/CN_11_16_CO.docx
@@ -1239,16 +1239,17 @@
                 <w:szCs w:val="24"/>
                 <w:lang w:val="es-MX"/>
               </w:rPr>
-              <w:t>ich Miescher, pero solo hasta 1953 se pudo elucidar su estructura totalmente</w:t>
-            </w:r>
-            <w:r>
-              <w:rPr>
-                <w:rFonts w:ascii="Arial" w:eastAsia="Arial Unicode MS" w:hAnsi="Arial" w:cs="Arial"/>
+              <w:t xml:space="preserve">ich </w:t>
+            </w:r>
+            <w:r>
+              <w:rPr>
+                <w:rFonts w:ascii="Arial" w:eastAsia="Arial Unicode MS" w:hAnsi="Arial" w:cs="Arial"/>
+                <w:b/>
                 <w:sz w:val="24"/>
                 <w:szCs w:val="24"/>
                 <w:lang w:val="es-MX"/>
               </w:rPr>
-              <w:t xml:space="preserve">, trabajo </w:t>
+              <w:t>Miescher</w:t>
             </w:r>
             <w:r>
               <w:rPr>
@@ -1257,7 +1258,7 @@
                 <w:szCs w:val="24"/>
                 <w:lang w:val="es-MX"/>
               </w:rPr>
-              <w:t>realizado</w:t>
+              <w:t>, pero solo hasta 1953 se pudo elucidar su estructura totalmente</w:t>
             </w:r>
             <w:r>
               <w:rPr>
@@ -1266,7 +1267,7 @@
                 <w:szCs w:val="24"/>
                 <w:lang w:val="es-MX"/>
               </w:rPr>
-              <w:t xml:space="preserve"> </w:t>
+              <w:t xml:space="preserve">, trabajo </w:t>
             </w:r>
             <w:r>
               <w:rPr>
@@ -1275,7 +1276,7 @@
                 <w:szCs w:val="24"/>
                 <w:lang w:val="es-MX"/>
               </w:rPr>
-              <w:t xml:space="preserve">por </w:t>
+              <w:t>realizado</w:t>
             </w:r>
             <w:r>
               <w:rPr>
@@ -1284,7 +1285,7 @@
                 <w:szCs w:val="24"/>
                 <w:lang w:val="es-MX"/>
               </w:rPr>
-              <w:t>el físico británico</w:t>
+              <w:t xml:space="preserve"> </w:t>
             </w:r>
             <w:r>
               <w:rPr>
@@ -1293,7 +1294,7 @@
                 <w:szCs w:val="24"/>
                 <w:lang w:val="es-MX"/>
               </w:rPr>
-              <w:t xml:space="preserve"> </w:t>
+              <w:t xml:space="preserve">por </w:t>
             </w:r>
             <w:r>
               <w:rPr>
@@ -1302,7 +1303,7 @@
                 <w:szCs w:val="24"/>
                 <w:lang w:val="es-MX"/>
               </w:rPr>
-              <w:t>Francis Crick</w:t>
+              <w:t>el físico británico</w:t>
             </w:r>
             <w:r>
               <w:rPr>
@@ -1311,7 +1312,7 @@
                 <w:szCs w:val="24"/>
                 <w:lang w:val="es-MX"/>
               </w:rPr>
-              <w:t>,</w:t>
+              <w:t xml:space="preserve"> </w:t>
             </w:r>
             <w:r>
               <w:rPr>
@@ -1320,16 +1321,17 @@
                 <w:szCs w:val="24"/>
                 <w:lang w:val="es-MX"/>
               </w:rPr>
-              <w:t xml:space="preserve"> </w:t>
-            </w:r>
-            <w:r>
-              <w:rPr>
-                <w:rFonts w:ascii="Arial" w:eastAsia="Arial Unicode MS" w:hAnsi="Arial" w:cs="Arial"/>
+              <w:t xml:space="preserve">Francis </w:t>
+            </w:r>
+            <w:r>
+              <w:rPr>
+                <w:rFonts w:ascii="Arial" w:eastAsia="Arial Unicode MS" w:hAnsi="Arial" w:cs="Arial"/>
+                <w:b/>
                 <w:sz w:val="24"/>
                 <w:szCs w:val="24"/>
                 <w:lang w:val="es-MX"/>
               </w:rPr>
-              <w:t xml:space="preserve">el biólogo estadounidense </w:t>
+              <w:t>Crick</w:t>
             </w:r>
             <w:r>
               <w:rPr>
@@ -1338,7 +1340,53 @@
                 <w:szCs w:val="24"/>
                 <w:lang w:val="es-MX"/>
               </w:rPr>
-              <w:t xml:space="preserve">James Watson y </w:t>
+              <w:t>,</w:t>
+            </w:r>
+            <w:r>
+              <w:rPr>
+                <w:rFonts w:ascii="Arial" w:eastAsia="Arial Unicode MS" w:hAnsi="Arial" w:cs="Arial"/>
+                <w:sz w:val="24"/>
+                <w:szCs w:val="24"/>
+                <w:lang w:val="es-MX"/>
+              </w:rPr>
+              <w:t xml:space="preserve"> </w:t>
+            </w:r>
+            <w:r>
+              <w:rPr>
+                <w:rFonts w:ascii="Arial" w:eastAsia="Arial Unicode MS" w:hAnsi="Arial" w:cs="Arial"/>
+                <w:sz w:val="24"/>
+                <w:szCs w:val="24"/>
+                <w:lang w:val="es-MX"/>
+              </w:rPr>
+              <w:t xml:space="preserve">el biólogo estadounidense </w:t>
+            </w:r>
+            <w:r>
+              <w:rPr>
+                <w:rFonts w:ascii="Arial" w:eastAsia="Arial Unicode MS" w:hAnsi="Arial" w:cs="Arial"/>
+                <w:sz w:val="24"/>
+                <w:szCs w:val="24"/>
+                <w:lang w:val="es-MX"/>
+              </w:rPr>
+              <w:t xml:space="preserve">James </w:t>
+            </w:r>
+            <w:r>
+              <w:rPr>
+                <w:rFonts w:ascii="Arial" w:eastAsia="Arial Unicode MS" w:hAnsi="Arial" w:cs="Arial"/>
+                <w:b/>
+                <w:sz w:val="24"/>
+                <w:szCs w:val="24"/>
+                <w:lang w:val="es-MX"/>
+              </w:rPr>
+              <w:t>Watson</w:t>
+            </w:r>
+            <w:r>
+              <w:rPr>
+                <w:rFonts w:ascii="Arial" w:eastAsia="Arial Unicode MS" w:hAnsi="Arial" w:cs="Arial"/>
+                <w:sz w:val="24"/>
+                <w:szCs w:val="24"/>
+                <w:lang w:val="es-MX"/>
+              </w:rPr>
+              <w:t xml:space="preserve"> y </w:t>
             </w:r>
             <w:r>
               <w:rPr>
@@ -1464,7 +1512,64 @@
           <w:szCs w:val="24"/>
           <w:lang w:eastAsia="es-CO"/>
         </w:rPr>
-        <w:t>Los ácidos nucleicos están conformados básicamente por una pentosa (desoxirribosa en el ADN y ribosa en el ARN), un grupo fosfato y unas bases nitrogenadas que se clasifican en púricas (ad</w:t>
+        <w:t xml:space="preserve">Los </w:t>
+      </w:r>
+      <w:r>
+        <w:rPr>
+          <w:rFonts w:ascii="Arial" w:eastAsia="Arial Unicode MS" w:hAnsi="Arial" w:cs="Arial"/>
+          <w:b/>
+          <w:sz w:val="24"/>
+          <w:szCs w:val="24"/>
+          <w:lang w:eastAsia="es-CO"/>
+        </w:rPr>
+        <w:t>ácidos nucleicos</w:t>
+      </w:r>
+      <w:r>
+        <w:rPr>
+          <w:rFonts w:ascii="Arial" w:eastAsia="Arial Unicode MS" w:hAnsi="Arial" w:cs="Arial"/>
+          <w:sz w:val="24"/>
+          <w:szCs w:val="24"/>
+          <w:lang w:eastAsia="es-CO"/>
+        </w:rPr>
+        <w:t xml:space="preserve"> están conformados básicamente por una </w:t>
+      </w:r>
+      <w:r>
+        <w:rPr>
+          <w:rFonts w:ascii="Arial" w:eastAsia="Arial Unicode MS" w:hAnsi="Arial" w:cs="Arial"/>
+          <w:b/>
+          <w:sz w:val="24"/>
+          <w:szCs w:val="24"/>
+          <w:lang w:eastAsia="es-CO"/>
+        </w:rPr>
+        <w:t>pentosa</w:t>
+      </w:r>
+      <w:r>
+        <w:rPr>
+          <w:rFonts w:ascii="Arial" w:eastAsia="Arial Unicode MS" w:hAnsi="Arial" w:cs="Arial"/>
+          <w:sz w:val="24"/>
+          <w:szCs w:val="24"/>
+          <w:lang w:eastAsia="es-CO"/>
+        </w:rPr>
+        <w:t xml:space="preserve"> (desoxirribosa en el ADN y ribosa en el ARN), un </w:t>
+      </w:r>
+      <w:r>
+        <w:rPr>
+          <w:rFonts w:ascii="Arial" w:eastAsia="Arial Unicode MS" w:hAnsi="Arial" w:cs="Arial"/>
+          <w:b/>
+          <w:sz w:val="24"/>
+          <w:szCs w:val="24"/>
+          <w:lang w:eastAsia="es-CO"/>
+        </w:rPr>
+        <w:t>grupo fosfato</w:t>
+      </w:r>
+      <w:r>
+        <w:rPr>
+          <w:rFonts w:ascii="Arial" w:eastAsia="Arial Unicode MS" w:hAnsi="Arial" w:cs="Arial"/>
+          <w:sz w:val="24"/>
+          <w:szCs w:val="24"/>
+          <w:lang w:eastAsia="es-CO"/>
+        </w:rPr>
+        <w:t xml:space="preserve"> y unas bases nitrogenadas que se clasifican en púricas (ad</w:t>
       </w:r>
       <w:r>
         <w:rPr>
@@ -1766,10 +1871,10 @@
                   <v:path o:extrusionok="f" gradientshapeok="t" o:connecttype="rect"/>
                   <o:lock v:ext="edit" aspectratio="t"/>
                 </v:shapetype>
-                <v:shape id="_x0000_i1025" type="#_x0000_t75" style="width:280.5pt;height:325.5pt" o:ole="">
+                <v:shape id="_x0000_i1025" type="#_x0000_t75" style="width:280.35pt;height:325.5pt" o:ole="">
                   <v:imagedata r:id="rId9" o:title=""/>
                 </v:shape>
-                <o:OLEObject Type="Embed" ProgID="PBrush" ShapeID="_x0000_i1025" DrawAspect="Content" ObjectID="_1524658486" r:id="rId10"/>
+                <o:OLEObject Type="Embed" ProgID="PBrush" ShapeID="_x0000_i1025" DrawAspect="Content" ObjectID="_1524670152" r:id="rId10"/>
               </w:object>
             </w:r>
           </w:p>
@@ -3596,6 +3701,7 @@
       <w:r>
         <w:rPr>
           <w:rFonts w:ascii="Arial" w:eastAsia="Arial Unicode MS" w:hAnsi="Arial" w:cs="Arial"/>
+          <w:b/>
         </w:rPr>
         <w:t>azúcar</w:t>
       </w:r>
@@ -3639,13 +3745,39 @@
         <w:rPr>
           <w:rFonts w:ascii="Arial" w:eastAsia="Arial Unicode MS" w:hAnsi="Arial" w:cs="Arial"/>
         </w:rPr>
-        <w:t xml:space="preserve">, un grupo fosfato </w:t>
-      </w:r>
-      <w:r>
-        <w:rPr>
-          <w:rFonts w:ascii="Arial" w:eastAsia="Arial Unicode MS" w:hAnsi="Arial" w:cs="Arial"/>
-        </w:rPr>
-        <w:t xml:space="preserve">y una base nitrogenada. Tanto el grupo fosfato como la base nitrogenada se unen </w:t>
+        <w:t xml:space="preserve">, un </w:t>
+      </w:r>
+      <w:r>
+        <w:rPr>
+          <w:rFonts w:ascii="Arial" w:eastAsia="Arial Unicode MS" w:hAnsi="Arial" w:cs="Arial"/>
+          <w:b/>
+        </w:rPr>
+        <w:t>grupo fosfato</w:t>
+      </w:r>
+      <w:r>
+        <w:rPr>
+          <w:rFonts w:ascii="Arial" w:eastAsia="Arial Unicode MS" w:hAnsi="Arial" w:cs="Arial"/>
+        </w:rPr>
+        <w:t xml:space="preserve"> </w:t>
+      </w:r>
+      <w:r>
+        <w:rPr>
+          <w:rFonts w:ascii="Arial" w:eastAsia="Arial Unicode MS" w:hAnsi="Arial" w:cs="Arial"/>
+        </w:rPr>
+        <w:t xml:space="preserve">y una </w:t>
+      </w:r>
+      <w:r>
+        <w:rPr>
+          <w:rFonts w:ascii="Arial" w:eastAsia="Arial Unicode MS" w:hAnsi="Arial" w:cs="Arial"/>
+          <w:b/>
+        </w:rPr>
+        <w:t>base nitrogenada</w:t>
+      </w:r>
+      <w:r>
+        <w:rPr>
+          <w:rFonts w:ascii="Arial" w:eastAsia="Arial Unicode MS" w:hAnsi="Arial" w:cs="Arial"/>
+        </w:rPr>
+        <w:t xml:space="preserve">. Tanto el grupo fosfato como la base nitrogenada se unen </w:t>
       </w:r>
       <w:r>
         <w:rPr>
@@ -5676,7 +5808,22 @@
                 <w:rFonts w:ascii="Arial" w:eastAsia="Arial Unicode MS" w:hAnsi="Arial" w:cs="Arial"/>
                 <w:color w:val="auto"/>
               </w:rPr>
-              <w:t xml:space="preserve">Los genes son segmentos de ADN que guardan </w:t>
+              <w:t xml:space="preserve">Los </w:t>
+            </w:r>
+            <w:r>
+              <w:rPr>
+                <w:rFonts w:ascii="Arial" w:eastAsia="Arial Unicode MS" w:hAnsi="Arial" w:cs="Arial"/>
+                <w:b/>
+                <w:color w:val="auto"/>
+              </w:rPr>
+              <w:t>genes</w:t>
+            </w:r>
+            <w:r>
+              <w:rPr>
+                <w:rFonts w:ascii="Arial" w:eastAsia="Arial Unicode MS" w:hAnsi="Arial" w:cs="Arial"/>
+                <w:color w:val="auto"/>
+              </w:rPr>
+              <w:t xml:space="preserve"> son segmentos de ADN que guardan </w:t>
             </w:r>
             <w:r>
               <w:rPr>
@@ -6337,7 +6484,33 @@
         <w:rPr>
           <w:rFonts w:ascii="Arial" w:eastAsia="Arial Unicode MS" w:hAnsi="Arial" w:cs="Arial"/>
         </w:rPr>
-        <w:t xml:space="preserve">constituidos por una base nitrogenada y un azúcar (ribosa o desoxirribosa), unidos </w:t>
+        <w:t xml:space="preserve">constituidos por una </w:t>
+      </w:r>
+      <w:r>
+        <w:rPr>
+          <w:rFonts w:ascii="Arial" w:eastAsia="Arial Unicode MS" w:hAnsi="Arial" w:cs="Arial"/>
+          <w:b/>
+        </w:rPr>
+        <w:t>base nitrogenada</w:t>
+      </w:r>
+      <w:r>
+        <w:rPr>
+          <w:rFonts w:ascii="Arial" w:eastAsia="Arial Unicode MS" w:hAnsi="Arial" w:cs="Arial"/>
+        </w:rPr>
+        <w:t xml:space="preserve"> y un </w:t>
+      </w:r>
+      <w:r>
+        <w:rPr>
+          <w:rFonts w:ascii="Arial" w:eastAsia="Arial Unicode MS" w:hAnsi="Arial" w:cs="Arial"/>
+          <w:b/>
+        </w:rPr>
+        <w:t>azúcar</w:t>
+      </w:r>
+      <w:r>
+        <w:rPr>
+          <w:rFonts w:ascii="Arial" w:eastAsia="Arial Unicode MS" w:hAnsi="Arial" w:cs="Arial"/>
+        </w:rPr>
+        <w:t xml:space="preserve"> (ribosa o desoxirribosa), unidos </w:t>
       </w:r>
       <w:r>
         <w:rPr>
@@ -6349,12 +6522,20 @@
         <w:rPr>
           <w:rFonts w:ascii="Arial" w:eastAsia="Arial Unicode MS" w:hAnsi="Arial" w:cs="Arial"/>
         </w:rPr>
-        <w:t xml:space="preserve"> de un enlace </w:t>
+        <w:t xml:space="preserve"> de un </w:t>
+      </w:r>
+      <w:r>
+        <w:rPr>
+          <w:rFonts w:ascii="Arial" w:eastAsia="Arial Unicode MS" w:hAnsi="Arial" w:cs="Arial"/>
+          <w:b/>
+        </w:rPr>
+        <w:t xml:space="preserve">enlace </w:t>
       </w:r>
       <w:proofErr w:type="spellStart"/>
       <w:r>
         <w:rPr>
           <w:rFonts w:ascii="Arial" w:eastAsia="Arial Unicode MS" w:hAnsi="Arial" w:cs="Arial"/>
+          <w:b/>
         </w:rPr>
         <w:t>glicosídico</w:t>
       </w:r>
@@ -8179,7 +8360,26 @@
           <w:rFonts w:ascii="Arial" w:eastAsia="Arial Unicode MS" w:hAnsi="Arial" w:cs="Arial"/>
           <w:b/>
         </w:rPr>
-        <w:t>ácido desoxirribonucleico (ADN)</w:t>
+        <w:t xml:space="preserve">ácido desoxirribonucleico </w:t>
+      </w:r>
+      <w:r>
+        <w:rPr>
+          <w:rFonts w:ascii="Arial" w:eastAsia="Arial Unicode MS" w:hAnsi="Arial" w:cs="Arial"/>
+        </w:rPr>
+        <w:t>(</w:t>
+      </w:r>
+      <w:r>
+        <w:rPr>
+          <w:rFonts w:ascii="Arial" w:eastAsia="Arial Unicode MS" w:hAnsi="Arial" w:cs="Arial"/>
+          <w:b/>
+        </w:rPr>
+        <w:t>ADN</w:t>
+      </w:r>
+      <w:r>
+        <w:rPr>
+          <w:rFonts w:ascii="Arial" w:eastAsia="Arial Unicode MS" w:hAnsi="Arial" w:cs="Arial"/>
+        </w:rPr>
+        <w:t>)</w:t>
       </w:r>
       <w:r>
         <w:rPr>
@@ -8223,7 +8423,15 @@
         <w:rPr>
           <w:rFonts w:ascii="Arial" w:eastAsia="Arial Unicode MS" w:hAnsi="Arial" w:cs="Arial"/>
         </w:rPr>
-        <w:t xml:space="preserve">. La doble hélice corresponde a la </w:t>
+        <w:t>. La doble hélice corres</w:t>
+      </w:r>
+      <w:bookmarkStart w:id="0" w:name="_GoBack"/>
+      <w:bookmarkEnd w:id="0"/>
+      <w:r>
+        <w:rPr>
+          <w:rFonts w:ascii="Arial" w:eastAsia="Arial Unicode MS" w:hAnsi="Arial" w:cs="Arial"/>
+        </w:rPr>
+        <w:t xml:space="preserve">ponde a la </w:t>
       </w:r>
       <w:r>
         <w:rPr>
@@ -8920,7 +9128,7 @@
                 <w:szCs w:val="24"/>
                 <w:lang w:val="es-MX"/>
               </w:rPr>
-              <w:t>Las mutaciones afectan a much</w:t>
+              <w:t xml:space="preserve">Las mutaciones afectan a </w:t>
             </w:r>
             <w:r>
               <w:rPr>
@@ -8929,7 +9137,7 @@
                 <w:szCs w:val="24"/>
                 <w:lang w:val="es-MX"/>
               </w:rPr>
-              <w:t>o</w:t>
+              <w:t>todos los</w:t>
             </w:r>
             <w:r>
               <w:rPr>
@@ -8938,7 +9146,7 @@
                 <w:szCs w:val="24"/>
                 <w:lang w:val="es-MX"/>
               </w:rPr>
-              <w:t xml:space="preserve">s </w:t>
+              <w:t xml:space="preserve"> </w:t>
             </w:r>
             <w:r>
               <w:rPr>
@@ -8965,7 +9173,7 @@
                 <w:szCs w:val="24"/>
                 <w:lang w:val="es-MX"/>
               </w:rPr>
-              <w:t>hay unas más graves que otras</w:t>
+              <w:t>hay unas con efectos más notorios</w:t>
             </w:r>
             <w:r>
               <w:rPr>
@@ -8974,7 +9182,7 @@
                 <w:szCs w:val="24"/>
                 <w:lang w:val="es-MX"/>
               </w:rPr>
-              <w:t>, y e</w:t>
+              <w:t xml:space="preserve"> que otras</w:t>
             </w:r>
             <w:r>
               <w:rPr>
@@ -8983,7 +9191,7 @@
                 <w:szCs w:val="24"/>
                 <w:lang w:val="es-MX"/>
               </w:rPr>
-              <w:t>n algunos casos han sido benéficas</w:t>
+              <w:t>, y e</w:t>
             </w:r>
             <w:r>
               <w:rPr>
@@ -8992,7 +9200,7 @@
                 <w:szCs w:val="24"/>
                 <w:lang w:val="es-MX"/>
               </w:rPr>
-              <w:t>,</w:t>
+              <w:t>n muchos casos son</w:t>
             </w:r>
             <w:r>
               <w:rPr>
@@ -9001,7 +9209,7 @@
                 <w:szCs w:val="24"/>
                 <w:lang w:val="es-MX"/>
               </w:rPr>
-              <w:t xml:space="preserve"> ya que ha</w:t>
+              <w:t xml:space="preserve"> benéficas</w:t>
             </w:r>
             <w:r>
               <w:rPr>
@@ -9010,7 +9218,7 @@
                 <w:szCs w:val="24"/>
                 <w:lang w:val="es-MX"/>
               </w:rPr>
-              <w:t>n</w:t>
+              <w:t>,</w:t>
             </w:r>
             <w:r>
               <w:rPr>
@@ -9019,7 +9227,7 @@
                 <w:szCs w:val="24"/>
                 <w:lang w:val="es-MX"/>
               </w:rPr>
-              <w:t xml:space="preserve"> </w:t>
+              <w:t xml:space="preserve"> ya que ha</w:t>
             </w:r>
             <w:r>
               <w:rPr>
@@ -9028,7 +9236,7 @@
                 <w:szCs w:val="24"/>
                 <w:lang w:val="es-MX"/>
               </w:rPr>
-              <w:t>dado paso a alg</w:t>
+              <w:t>n</w:t>
             </w:r>
             <w:r>
               <w:rPr>
@@ -9037,7 +9245,7 @@
                 <w:szCs w:val="24"/>
                 <w:lang w:val="es-MX"/>
               </w:rPr>
-              <w:t xml:space="preserve">una adaptación de los individuos a una condición adversa </w:t>
+              <w:t xml:space="preserve"> </w:t>
             </w:r>
             <w:r>
               <w:rPr>
@@ -9046,7 +9254,7 @@
                 <w:szCs w:val="24"/>
                 <w:lang w:val="es-MX"/>
               </w:rPr>
-              <w:t xml:space="preserve">del </w:t>
+              <w:t>dado paso a l</w:t>
             </w:r>
             <w:r>
               <w:rPr>
@@ -9055,7 +9263,7 @@
                 <w:szCs w:val="24"/>
                 <w:lang w:val="es-MX"/>
               </w:rPr>
-              <w:t>medio que los rodea</w:t>
+              <w:t>a</w:t>
             </w:r>
             <w:r>
               <w:rPr>
@@ -9064,7 +9272,7 @@
                 <w:szCs w:val="24"/>
                 <w:lang w:val="es-MX"/>
               </w:rPr>
-              <w:t>ba</w:t>
+              <w:t>s adaptaciones</w:t>
             </w:r>
             <w:r>
               <w:rPr>
@@ -9073,7 +9281,7 @@
                 <w:szCs w:val="24"/>
                 <w:lang w:val="es-MX"/>
               </w:rPr>
-              <w:t xml:space="preserve">, </w:t>
+              <w:t xml:space="preserve"> de</w:t>
             </w:r>
             <w:r>
               <w:rPr>
@@ -9082,7 +9290,7 @@
                 <w:szCs w:val="24"/>
                 <w:lang w:val="es-MX"/>
               </w:rPr>
-              <w:t>con lo cual surg</w:t>
+              <w:t xml:space="preserve"> los individuos al medio y el </w:t>
             </w:r>
             <w:r>
               <w:rPr>
@@ -9091,7 +9299,7 @@
                 <w:szCs w:val="24"/>
                 <w:lang w:val="es-MX"/>
               </w:rPr>
-              <w:t>ió</w:t>
+              <w:t>surg</w:t>
             </w:r>
             <w:r>
               <w:rPr>
@@ -9100,7 +9308,7 @@
                 <w:szCs w:val="24"/>
                 <w:lang w:val="es-MX"/>
               </w:rPr>
-              <w:t xml:space="preserve"> </w:t>
+              <w:t>imiento de</w:t>
             </w:r>
             <w:r>
               <w:rPr>
@@ -9109,7 +9317,43 @@
                 <w:szCs w:val="24"/>
                 <w:lang w:val="es-MX"/>
               </w:rPr>
-              <w:t>una nueva especie</w:t>
+              <w:t xml:space="preserve"> </w:t>
+            </w:r>
+            <w:r>
+              <w:rPr>
+                <w:rFonts w:ascii="Arial" w:eastAsia="Arial Unicode MS" w:hAnsi="Arial" w:cs="Arial"/>
+                <w:sz w:val="24"/>
+                <w:szCs w:val="24"/>
+                <w:lang w:val="es-MX"/>
+              </w:rPr>
+              <w:t>nueva</w:t>
+            </w:r>
+            <w:r>
+              <w:rPr>
+                <w:rFonts w:ascii="Arial" w:eastAsia="Arial Unicode MS" w:hAnsi="Arial" w:cs="Arial"/>
+                <w:sz w:val="24"/>
+                <w:szCs w:val="24"/>
+                <w:lang w:val="es-MX"/>
+              </w:rPr>
+              <w:t>s</w:t>
+            </w:r>
+            <w:r>
+              <w:rPr>
+                <w:rFonts w:ascii="Arial" w:eastAsia="Arial Unicode MS" w:hAnsi="Arial" w:cs="Arial"/>
+                <w:sz w:val="24"/>
+                <w:szCs w:val="24"/>
+                <w:lang w:val="es-MX"/>
+              </w:rPr>
+              <w:t xml:space="preserve"> especie</w:t>
+            </w:r>
+            <w:r>
+              <w:rPr>
+                <w:rFonts w:ascii="Arial" w:eastAsia="Arial Unicode MS" w:hAnsi="Arial" w:cs="Arial"/>
+                <w:sz w:val="24"/>
+                <w:szCs w:val="24"/>
+                <w:lang w:val="es-MX"/>
+              </w:rPr>
+              <w:t>s</w:t>
             </w:r>
             <w:r>
               <w:rPr>
@@ -9383,7 +9627,14 @@
         <w:rPr>
           <w:rFonts w:ascii="Arial" w:eastAsia="Arial Unicode MS" w:hAnsi="Arial" w:cs="Arial"/>
         </w:rPr>
-        <w:t>En el ADN</w:t>
+        <w:t xml:space="preserve">En el </w:t>
+      </w:r>
+      <w:r>
+        <w:rPr>
+          <w:rFonts w:ascii="Arial" w:eastAsia="Arial Unicode MS" w:hAnsi="Arial" w:cs="Arial"/>
+          <w:b/>
+        </w:rPr>
+        <w:t>ADN</w:t>
       </w:r>
       <w:r>
         <w:rPr>
@@ -9449,7 +9700,49 @@
         <w:rPr>
           <w:rFonts w:ascii="Arial" w:eastAsia="Arial Unicode MS" w:hAnsi="Arial" w:cs="Arial"/>
         </w:rPr>
-        <w:t>fármacos. A pH corporal, los grupos fosfato poseen carga negativa, lo que le</w:t>
+        <w:t xml:space="preserve">fármacos. </w:t>
+      </w:r>
+    </w:p>
+    <w:p>
+      <w:pPr>
+        <w:pStyle w:val="Sinespaciado"/>
+        <w:spacing w:line="360" w:lineRule="auto"/>
+        <w:jc w:val="both"/>
+        <w:rPr>
+          <w:rFonts w:ascii="Arial" w:eastAsia="Arial Unicode MS" w:hAnsi="Arial" w:cs="Arial"/>
+        </w:rPr>
+      </w:pPr>
+      <w:r>
+        <w:rPr>
+          <w:rFonts w:ascii="Arial" w:eastAsia="Arial Unicode MS" w:hAnsi="Arial" w:cs="Arial"/>
+          <w:highlight w:val="yellow"/>
+        </w:rPr>
+        <w:t>HACE FALTA TEXTO</w:t>
+      </w:r>
+      <w:proofErr w:type="gramStart"/>
+      <w:r>
+        <w:rPr>
+          <w:rFonts w:ascii="Arial" w:eastAsia="Arial Unicode MS" w:hAnsi="Arial" w:cs="Arial"/>
+          <w:highlight w:val="yellow"/>
+        </w:rPr>
+        <w:t>?</w:t>
+      </w:r>
+      <w:proofErr w:type="gramEnd"/>
+    </w:p>
+    <w:p>
+      <w:pPr>
+        <w:pStyle w:val="Sinespaciado"/>
+        <w:spacing w:line="360" w:lineRule="auto"/>
+        <w:jc w:val="both"/>
+        <w:rPr>
+          <w:rFonts w:ascii="Arial" w:eastAsia="Arial Unicode MS" w:hAnsi="Arial" w:cs="Arial"/>
+        </w:rPr>
+      </w:pPr>
+      <w:r>
+        <w:rPr>
+          <w:rFonts w:ascii="Arial" w:eastAsia="Arial Unicode MS" w:hAnsi="Arial" w:cs="Arial"/>
+        </w:rPr>
+        <w:t>A pH corporal, los grupos fosfato poseen carga negativa, lo que le</w:t>
       </w:r>
       <w:r>
         <w:rPr>
@@ -10120,7 +10413,7 @@
                 <w:szCs w:val="24"/>
                 <w:lang w:val="es-MX"/>
               </w:rPr>
-              <w:t>istonas son proteínas que se encargan del empaquetamiento (enrollamiento) del ADN</w:t>
+              <w:t xml:space="preserve">istonas son proteínas que se encargan del </w:t>
             </w:r>
             <w:r>
               <w:rPr>
@@ -10129,7 +10422,8 @@
                 <w:szCs w:val="24"/>
                 <w:lang w:val="es-MX"/>
               </w:rPr>
-              <w:t xml:space="preserve"> y </w:t>
+              <w:lastRenderedPageBreak/>
+              <w:t>empaquetamiento (enrollamiento) del ADN</w:t>
             </w:r>
             <w:r>
               <w:rPr>
@@ -10138,7 +10432,15 @@
                 <w:szCs w:val="24"/>
                 <w:lang w:val="es-MX"/>
               </w:rPr>
-              <w:lastRenderedPageBreak/>
+              <w:t xml:space="preserve"> y </w:t>
+            </w:r>
+            <w:r>
+              <w:rPr>
+                <w:rFonts w:ascii="Arial" w:eastAsia="Arial Unicode MS" w:hAnsi="Arial" w:cs="Arial"/>
+                <w:sz w:val="24"/>
+                <w:szCs w:val="24"/>
+                <w:lang w:val="es-MX"/>
+              </w:rPr>
               <w:t>comprenden un grupo de cinco proteínas</w:t>
             </w:r>
             <w:r>
@@ -10605,12 +10907,21 @@
             <w:r>
               <w:rPr>
                 <w:rFonts w:ascii="Arial" w:eastAsia="Arial Unicode MS" w:hAnsi="Arial" w:cs="Arial"/>
-                <w:b/>
                 <w:sz w:val="24"/>
                 <w:szCs w:val="24"/>
                 <w:lang w:val="es-MX"/>
               </w:rPr>
-              <w:t xml:space="preserve">estructura terciaria </w:t>
+              <w:t>estructura terciaria</w:t>
+            </w:r>
+            <w:r>
+              <w:rPr>
+                <w:rFonts w:ascii="Arial" w:eastAsia="Arial Unicode MS" w:hAnsi="Arial" w:cs="Arial"/>
+                <w:b/>
+                <w:sz w:val="24"/>
+                <w:szCs w:val="24"/>
+                <w:lang w:val="es-MX"/>
+              </w:rPr>
+              <w:t xml:space="preserve"> </w:t>
             </w:r>
             <w:r>
               <w:rPr>
@@ -10979,7 +11290,6 @@
           <w:szCs w:val="22"/>
           <w:lang w:val="es-CO"/>
         </w:rPr>
-        <w:lastRenderedPageBreak/>
         <w:tab/>
       </w:r>
     </w:p>
@@ -11458,7 +11768,19 @@
         <w:rPr>
           <w:rFonts w:ascii="Arial" w:eastAsia="Arial Unicode MS" w:hAnsi="Arial" w:cs="Arial"/>
         </w:rPr>
-        <w:t xml:space="preserve"> la información presente en el ADN y su correspondiente transformación en proteínas en el proceso de </w:t>
+        <w:t xml:space="preserve"> la </w:t>
+      </w:r>
+      <w:r>
+        <w:rPr>
+          <w:rFonts w:ascii="Arial" w:eastAsia="Arial Unicode MS" w:hAnsi="Arial" w:cs="Arial"/>
+        </w:rPr>
+        <w:t>información presente en el ADN para</w:t>
+      </w:r>
+      <w:r>
+        <w:rPr>
+          <w:rFonts w:ascii="Arial" w:eastAsia="Arial Unicode MS" w:hAnsi="Arial" w:cs="Arial"/>
+        </w:rPr>
+        <w:t xml:space="preserve"> su correspondiente transformación en proteínas en el proceso de </w:t>
       </w:r>
       <w:r>
         <w:rPr>
@@ -11481,6 +11803,7 @@
         <w:jc w:val="both"/>
         <w:rPr>
           <w:rFonts w:ascii="Arial" w:eastAsia="Arial Unicode MS" w:hAnsi="Arial" w:cs="Arial"/>
+          <w:highlight w:val="yellow"/>
         </w:rPr>
       </w:pPr>
     </w:p>
@@ -11602,7 +11925,14 @@
         <w:rPr>
           <w:rFonts w:ascii="Arial" w:eastAsia="Arial Unicode MS" w:hAnsi="Arial" w:cs="Arial"/>
         </w:rPr>
-        <w:t xml:space="preserve">Los aminoácidos unidos por enlaces covalentes al </w:t>
+        <w:t xml:space="preserve">Los aminoácidos unidos por </w:t>
+      </w:r>
+      <w:r>
+        <w:rPr>
+          <w:rFonts w:ascii="Arial" w:eastAsia="Arial Unicode MS" w:hAnsi="Arial" w:cs="Arial"/>
+        </w:rPr>
+        <w:lastRenderedPageBreak/>
+        <w:t xml:space="preserve">enlaces covalentes al </w:t>
       </w:r>
       <w:proofErr w:type="spellStart"/>
       <w:r>
@@ -11658,6 +11988,10 @@
     <w:p>
       <w:pPr>
         <w:pStyle w:val="Sinespaciado"/>
+        <w:numPr>
+          <w:ilvl w:val="0"/>
+          <w:numId w:val="5"/>
+        </w:numPr>
         <w:spacing w:line="360" w:lineRule="auto"/>
         <w:jc w:val="both"/>
         <w:rPr>
@@ -12267,6 +12601,7 @@
                 <w:szCs w:val="24"/>
                 <w:lang w:val="es-MX"/>
               </w:rPr>
+              <w:lastRenderedPageBreak/>
               <w:t>Pie de imagen</w:t>
             </w:r>
           </w:p>
@@ -12312,17 +12647,7 @@
                 <w:szCs w:val="24"/>
                 <w:lang w:val="es-MX"/>
               </w:rPr>
-              <w:t xml:space="preserve">onstan de dos subunidades </w:t>
-            </w:r>
-            <w:r>
-              <w:rPr>
-                <w:rFonts w:ascii="Arial" w:eastAsia="Arial Unicode MS" w:hAnsi="Arial" w:cs="Arial"/>
-                <w:sz w:val="24"/>
-                <w:szCs w:val="24"/>
-                <w:lang w:val="es-MX"/>
-              </w:rPr>
-              <w:lastRenderedPageBreak/>
-              <w:t>(una mayor y una menor) y están hechos de proteínas asociadas a ARNr.</w:t>
+              <w:t>onstan de dos subunidades (una mayor y una menor) y están hechos de proteínas asociadas a ARNr.</w:t>
             </w:r>
           </w:p>
         </w:tc>
@@ -13841,6 +14166,7 @@
       <w:r>
         <w:rPr>
           <w:rFonts w:ascii="Arial" w:eastAsia="Arial Unicode MS" w:hAnsi="Arial" w:cs="Arial"/>
+          <w:b/>
         </w:rPr>
         <w:t>desenrollamiento</w:t>
       </w:r>
@@ -13849,7 +14175,20 @@
         <w:rPr>
           <w:rFonts w:ascii="Arial" w:eastAsia="Arial Unicode MS" w:hAnsi="Arial" w:cs="Arial"/>
         </w:rPr>
-        <w:t xml:space="preserve"> de la cadena, la síntesis de las dos cadenas </w:t>
+        <w:t xml:space="preserve"> de la cadena, la </w:t>
+      </w:r>
+      <w:r>
+        <w:rPr>
+          <w:rFonts w:ascii="Arial" w:eastAsia="Arial Unicode MS" w:hAnsi="Arial" w:cs="Arial"/>
+          <w:b/>
+        </w:rPr>
+        <w:t>síntesis</w:t>
+      </w:r>
+      <w:r>
+        <w:rPr>
+          <w:rFonts w:ascii="Arial" w:eastAsia="Arial Unicode MS" w:hAnsi="Arial" w:cs="Arial"/>
+        </w:rPr>
+        <w:t xml:space="preserve"> de las dos cadenas </w:t>
       </w:r>
       <w:proofErr w:type="spellStart"/>
       <w:r>
@@ -13887,7 +14226,20 @@
         <w:rPr>
           <w:rFonts w:ascii="Arial" w:eastAsia="Arial Unicode MS" w:hAnsi="Arial" w:cs="Arial"/>
         </w:rPr>
-        <w:t xml:space="preserve"> errores en la replicación.</w:t>
+        <w:t xml:space="preserve"> errores en la </w:t>
+      </w:r>
+      <w:r>
+        <w:rPr>
+          <w:rFonts w:ascii="Arial" w:eastAsia="Arial Unicode MS" w:hAnsi="Arial" w:cs="Arial"/>
+          <w:b/>
+        </w:rPr>
+        <w:t>replicación</w:t>
+      </w:r>
+      <w:r>
+        <w:rPr>
+          <w:rFonts w:ascii="Arial" w:eastAsia="Arial Unicode MS" w:hAnsi="Arial" w:cs="Arial"/>
+        </w:rPr>
+        <w:t>.</w:t>
       </w:r>
       <w:r>
         <w:rPr>
@@ -14925,14 +15277,20 @@
               <w:rPr>
                 <w:rFonts w:ascii="Arial" w:eastAsia="Arial Unicode MS" w:hAnsi="Arial" w:cs="Arial"/>
               </w:rPr>
-              <w:t>semiconservativa</w:t>
+              <w:t>semi</w:t>
             </w:r>
             <w:proofErr w:type="spellEnd"/>
             <w:r>
               <w:rPr>
                 <w:rFonts w:ascii="Arial" w:eastAsia="Arial Unicode MS" w:hAnsi="Arial" w:cs="Arial"/>
               </w:rPr>
-              <w:t>, es decir, que la molécula de ADN nueva está formada por una hebra “madre” y una hebra “hija”.</w:t>
+              <w:t>-</w:t>
+            </w:r>
+            <w:r>
+              <w:rPr>
+                <w:rFonts w:ascii="Arial" w:eastAsia="Arial Unicode MS" w:hAnsi="Arial" w:cs="Arial"/>
+              </w:rPr>
+              <w:t>conservativa, es decir, que la molécula de ADN nueva está formada por una hebra “madre” y una hebra “hija”.</w:t>
             </w:r>
           </w:p>
         </w:tc>
@@ -15651,7 +16009,6 @@
             <w:r>
               <w:rPr>
                 <w:rFonts w:ascii="Arial" w:eastAsia="Arial Unicode MS" w:hAnsi="Arial" w:cs="Arial"/>
-                <w:b/>
               </w:rPr>
               <w:t>polimerasa</w:t>
             </w:r>
@@ -15677,7 +16034,6 @@
             <w:r>
               <w:rPr>
                 <w:rFonts w:ascii="Arial" w:eastAsia="Arial Unicode MS" w:hAnsi="Arial" w:cs="Arial"/>
-                <w:b/>
               </w:rPr>
               <w:t>toposiomerasa</w:t>
             </w:r>
@@ -15685,28 +16041,13 @@
             <w:r>
               <w:rPr>
                 <w:rFonts w:ascii="Arial" w:eastAsia="Arial Unicode MS" w:hAnsi="Arial" w:cs="Arial"/>
-                <w:b/>
-              </w:rPr>
-              <w:t xml:space="preserve"> </w:t>
-            </w:r>
-            <w:r>
-              <w:rPr>
-                <w:rFonts w:ascii="Arial" w:eastAsia="Arial Unicode MS" w:hAnsi="Arial" w:cs="Arial"/>
-              </w:rPr>
-              <w:t>y la</w:t>
-            </w:r>
-            <w:r>
-              <w:rPr>
-                <w:rFonts w:ascii="Arial" w:eastAsia="Arial Unicode MS" w:hAnsi="Arial" w:cs="Arial"/>
-                <w:b/>
-              </w:rPr>
-              <w:t xml:space="preserve"> </w:t>
+              </w:rPr>
+              <w:t xml:space="preserve"> y la </w:t>
             </w:r>
             <w:proofErr w:type="spellStart"/>
             <w:r>
               <w:rPr>
                 <w:rFonts w:ascii="Arial" w:eastAsia="Arial Unicode MS" w:hAnsi="Arial" w:cs="Arial"/>
-                <w:b/>
               </w:rPr>
               <w:t>primasa</w:t>
             </w:r>
@@ -15727,7 +16068,13 @@
               <w:rPr>
                 <w:rFonts w:ascii="Arial" w:eastAsia="Arial Unicode MS" w:hAnsi="Arial" w:cs="Arial"/>
               </w:rPr>
-              <w:t xml:space="preserve">primera </w:t>
+              <w:t>pri</w:t>
+            </w:r>
+            <w:r>
+              <w:rPr>
+                <w:rFonts w:ascii="Arial" w:eastAsia="Arial Unicode MS" w:hAnsi="Arial" w:cs="Arial"/>
+              </w:rPr>
+              <w:t xml:space="preserve">mera </w:t>
             </w:r>
             <w:r>
               <w:rPr>
@@ -15981,7 +16328,45 @@
         <w:rPr>
           <w:rFonts w:ascii="Arial" w:eastAsia="Arial Unicode MS" w:hAnsi="Arial" w:cs="Arial"/>
         </w:rPr>
-        <w:t>que el ADN ha sido transcrito a ARN en el núcleo, se hace necesario que este pueda reflejarse en una proteína. Para ello</w:t>
+        <w:t xml:space="preserve">que el </w:t>
+      </w:r>
+      <w:r>
+        <w:rPr>
+          <w:rFonts w:ascii="Arial" w:eastAsia="Arial Unicode MS" w:hAnsi="Arial" w:cs="Arial"/>
+          <w:b/>
+        </w:rPr>
+        <w:t>ADN</w:t>
+      </w:r>
+      <w:r>
+        <w:rPr>
+          <w:rFonts w:ascii="Arial" w:eastAsia="Arial Unicode MS" w:hAnsi="Arial" w:cs="Arial"/>
+        </w:rPr>
+        <w:t xml:space="preserve"> ha sido transcrito a </w:t>
+      </w:r>
+      <w:r>
+        <w:rPr>
+          <w:rFonts w:ascii="Arial" w:eastAsia="Arial Unicode MS" w:hAnsi="Arial" w:cs="Arial"/>
+          <w:b/>
+        </w:rPr>
+        <w:t>ARN</w:t>
+      </w:r>
+      <w:r>
+        <w:rPr>
+          <w:rFonts w:ascii="Arial" w:eastAsia="Arial Unicode MS" w:hAnsi="Arial" w:cs="Arial"/>
+        </w:rPr>
+        <w:t xml:space="preserve"> en el núcleo, se hace necesario que este pueda reflejarse en</w:t>
+      </w:r>
+      <w:r>
+        <w:rPr>
+          <w:rFonts w:ascii="Arial" w:eastAsia="Arial Unicode MS" w:hAnsi="Arial" w:cs="Arial"/>
+        </w:rPr>
+        <w:t xml:space="preserve"> la construcción de</w:t>
+      </w:r>
+      <w:r>
+        <w:rPr>
+          <w:rFonts w:ascii="Arial" w:eastAsia="Arial Unicode MS" w:hAnsi="Arial" w:cs="Arial"/>
+        </w:rPr>
+        <w:t xml:space="preserve"> una proteína. Para ello</w:t>
       </w:r>
       <w:r>
         <w:rPr>
@@ -16729,7 +17114,20 @@
         <w:rPr>
           <w:rFonts w:ascii="Arial" w:eastAsia="Arial Unicode MS" w:hAnsi="Arial" w:cs="Arial"/>
         </w:rPr>
-        <w:t>Para el primer triplete y su transcripción, la secuencia del ADN es TAC, por tanto</w:t>
+        <w:t xml:space="preserve">Para el primer triplete y su transcripción, la secuencia del ADN es </w:t>
+      </w:r>
+      <w:r>
+        <w:rPr>
+          <w:rFonts w:ascii="Arial" w:eastAsia="Arial Unicode MS" w:hAnsi="Arial" w:cs="Arial"/>
+          <w:b/>
+        </w:rPr>
+        <w:t>TAC</w:t>
+      </w:r>
+      <w:r>
+        <w:rPr>
+          <w:rFonts w:ascii="Arial" w:eastAsia="Arial Unicode MS" w:hAnsi="Arial" w:cs="Arial"/>
+        </w:rPr>
+        <w:t>, por tanto</w:t>
       </w:r>
       <w:r>
         <w:rPr>
@@ -16803,7 +17201,20 @@
         <w:rPr>
           <w:rFonts w:ascii="Arial" w:eastAsia="Arial Unicode MS" w:hAnsi="Arial" w:cs="Arial"/>
         </w:rPr>
-        <w:t xml:space="preserve">el primer triplete queda transcrito en ARN como AUG, proceso </w:t>
+        <w:t xml:space="preserve">el primer triplete queda transcrito en ARN como </w:t>
+      </w:r>
+      <w:r>
+        <w:rPr>
+          <w:rFonts w:ascii="Arial" w:eastAsia="Arial Unicode MS" w:hAnsi="Arial" w:cs="Arial"/>
+          <w:b/>
+        </w:rPr>
+        <w:t>AUG</w:t>
+      </w:r>
+      <w:r>
+        <w:rPr>
+          <w:rFonts w:ascii="Arial" w:eastAsia="Arial Unicode MS" w:hAnsi="Arial" w:cs="Arial"/>
+        </w:rPr>
+        <w:t xml:space="preserve">, proceso </w:t>
       </w:r>
       <w:r>
         <w:rPr>
@@ -16877,7 +17288,14 @@
         <w:rPr>
           <w:rFonts w:ascii="Arial" w:eastAsia="Arial Unicode MS" w:hAnsi="Arial" w:cs="Arial"/>
         </w:rPr>
-        <w:t xml:space="preserve"> ARN: A, C, U y G. Se toma como referencia la primera base del triplete AUG</w:t>
+        <w:t xml:space="preserve"> ARN: A, C, U y G. Se toma como referencia la primera base del triplete </w:t>
+      </w:r>
+      <w:r>
+        <w:rPr>
+          <w:rFonts w:ascii="Arial" w:eastAsia="Arial Unicode MS" w:hAnsi="Arial" w:cs="Arial"/>
+          <w:b/>
+        </w:rPr>
+        <w:t>AUG</w:t>
       </w:r>
       <w:r>
         <w:rPr>
@@ -17051,12 +17469,26 @@
         <w:rPr>
           <w:rFonts w:ascii="Arial" w:eastAsia="Arial Unicode MS" w:hAnsi="Arial" w:cs="Arial"/>
         </w:rPr>
-        <w:t>El segundo triplete AUA, codifica para el aminoácido isoleucina (</w:t>
+        <w:t xml:space="preserve">El segundo triplete </w:t>
+      </w:r>
+      <w:r>
+        <w:rPr>
+          <w:rFonts w:ascii="Arial" w:eastAsia="Arial Unicode MS" w:hAnsi="Arial" w:cs="Arial"/>
+          <w:b/>
+        </w:rPr>
+        <w:t>AUA</w:t>
+      </w:r>
+      <w:r>
+        <w:rPr>
+          <w:rFonts w:ascii="Arial" w:eastAsia="Arial Unicode MS" w:hAnsi="Arial" w:cs="Arial"/>
+        </w:rPr>
+        <w:t>, codifica para el aminoácido isoleucina (</w:t>
       </w:r>
       <w:proofErr w:type="spellStart"/>
       <w:r>
         <w:rPr>
           <w:rFonts w:ascii="Arial" w:eastAsia="Arial Unicode MS" w:hAnsi="Arial" w:cs="Arial"/>
+          <w:b/>
         </w:rPr>
         <w:t>Ile</w:t>
       </w:r>
@@ -17071,7 +17503,27 @@
         <w:rPr>
           <w:rFonts w:ascii="Arial" w:eastAsia="Arial Unicode MS" w:hAnsi="Arial" w:cs="Arial"/>
         </w:rPr>
-        <w:t>tercer triplete GUA codifica para el aminoácido valina (Val</w:t>
+        <w:t xml:space="preserve">tercer triplete </w:t>
+      </w:r>
+      <w:r>
+        <w:rPr>
+          <w:rFonts w:ascii="Arial" w:eastAsia="Arial Unicode MS" w:hAnsi="Arial" w:cs="Arial"/>
+          <w:b/>
+        </w:rPr>
+        <w:t>GUA</w:t>
+      </w:r>
+      <w:r>
+        <w:rPr>
+          <w:rFonts w:ascii="Arial" w:eastAsia="Arial Unicode MS" w:hAnsi="Arial" w:cs="Arial"/>
+        </w:rPr>
+        <w:t xml:space="preserve"> codifica para el aminoácido valina (</w:t>
+      </w:r>
+      <w:r>
+        <w:rPr>
+          <w:rFonts w:ascii="Arial" w:eastAsia="Arial Unicode MS" w:hAnsi="Arial" w:cs="Arial"/>
+          <w:b/>
+        </w:rPr>
+        <w:t>Val</w:t>
       </w:r>
       <w:r>
         <w:rPr>
@@ -17083,7 +17535,33 @@
         <w:rPr>
           <w:rFonts w:ascii="Arial" w:eastAsia="Arial Unicode MS" w:hAnsi="Arial" w:cs="Arial"/>
         </w:rPr>
-        <w:t>el cuarto triplete GUU se expresa en el aminoácido Val, al igual que el anterior</w:t>
+        <w:t xml:space="preserve">el cuarto triplete </w:t>
+      </w:r>
+      <w:r>
+        <w:rPr>
+          <w:rFonts w:ascii="Arial" w:eastAsia="Arial Unicode MS" w:hAnsi="Arial" w:cs="Arial"/>
+          <w:b/>
+        </w:rPr>
+        <w:t>GUU</w:t>
+      </w:r>
+      <w:r>
+        <w:rPr>
+          <w:rFonts w:ascii="Arial" w:eastAsia="Arial Unicode MS" w:hAnsi="Arial" w:cs="Arial"/>
+        </w:rPr>
+        <w:t xml:space="preserve"> se expresa en el aminoácido </w:t>
+      </w:r>
+      <w:r>
+        <w:rPr>
+          <w:rFonts w:ascii="Arial" w:eastAsia="Arial Unicode MS" w:hAnsi="Arial" w:cs="Arial"/>
+          <w:b/>
+        </w:rPr>
+        <w:t>Val</w:t>
+      </w:r>
+      <w:r>
+        <w:rPr>
+          <w:rFonts w:ascii="Arial" w:eastAsia="Arial Unicode MS" w:hAnsi="Arial" w:cs="Arial"/>
+        </w:rPr>
+        <w:t>, al igual que el anterior</w:t>
       </w:r>
       <w:r>
         <w:rPr>
@@ -17095,7 +17573,20 @@
         <w:rPr>
           <w:rFonts w:ascii="Arial" w:eastAsia="Arial Unicode MS" w:hAnsi="Arial" w:cs="Arial"/>
         </w:rPr>
-        <w:t>y el quinto triplete UAG codifica para la terminación de la proteína.</w:t>
+        <w:t xml:space="preserve">y el quinto triplete </w:t>
+      </w:r>
+      <w:r>
+        <w:rPr>
+          <w:rFonts w:ascii="Arial" w:eastAsia="Arial Unicode MS" w:hAnsi="Arial" w:cs="Arial"/>
+          <w:b/>
+        </w:rPr>
+        <w:t>UAG</w:t>
+      </w:r>
+      <w:r>
+        <w:rPr>
+          <w:rFonts w:ascii="Arial" w:eastAsia="Arial Unicode MS" w:hAnsi="Arial" w:cs="Arial"/>
+        </w:rPr>
+        <w:t xml:space="preserve"> codifica para la terminación de la proteína.</w:t>
       </w:r>
     </w:p>
     <w:p>
@@ -17967,23 +18458,6 @@
                 <w:lang w:val="es-MX"/>
               </w:rPr>
               <w:t>90</w:t>
-            </w:r>
-            <w:r>
-              <w:rPr>
-                <w:rFonts w:ascii="Arial Unicode MS" w:eastAsia="Arial Unicode MS" w:hAnsi="Arial Unicode MS" w:cs="Arial Unicode MS"/>
-                <w:color w:val="000000"/>
-                <w:lang w:val="es-MX"/>
-              </w:rPr>
-              <w:t xml:space="preserve"> </w:t>
-            </w:r>
-            <w:r>
-              <w:rPr>
-                <w:rFonts w:ascii="Arial Unicode MS" w:eastAsia="Arial Unicode MS" w:hAnsi="Arial Unicode MS" w:cs="Arial Unicode MS"/>
-                <w:color w:val="000000"/>
-                <w:highlight w:val="red"/>
-                <w:lang w:val="es-MX"/>
-              </w:rPr>
-              <w:t>(NO VA ESTE RECURSO)</w:t>
             </w:r>
           </w:p>
         </w:tc>
@@ -19311,7 +19785,25 @@
                 <w:szCs w:val="24"/>
                 <w:lang w:val="es-MX"/>
               </w:rPr>
-              <w:t>Cuando en las mujeres incrementa la concentración</w:t>
+              <w:t xml:space="preserve">Cuando en las mujeres </w:t>
+            </w:r>
+            <w:r>
+              <w:rPr>
+                <w:rFonts w:ascii="Arial" w:eastAsia="Arial Unicode MS" w:hAnsi="Arial" w:cs="Arial"/>
+                <w:sz w:val="24"/>
+                <w:szCs w:val="24"/>
+                <w:lang w:val="es-MX"/>
+              </w:rPr>
+              <w:t xml:space="preserve">se </w:t>
+            </w:r>
+            <w:r>
+              <w:rPr>
+                <w:rFonts w:ascii="Arial" w:eastAsia="Arial Unicode MS" w:hAnsi="Arial" w:cs="Arial"/>
+                <w:sz w:val="24"/>
+                <w:szCs w:val="24"/>
+                <w:lang w:val="es-MX"/>
+              </w:rPr>
+              <w:t>incrementa la concentración</w:t>
             </w:r>
             <w:r>
               <w:rPr>
@@ -20295,10 +20787,19 @@
       <w:r>
         <w:rPr>
           <w:rFonts w:ascii="Arial" w:eastAsia="Arial Unicode MS" w:hAnsi="Arial" w:cs="Arial"/>
-          <w:sz w:val="24"/>
-          <w:szCs w:val="24"/>
-        </w:rPr>
-        <w:t xml:space="preserve">mensajeras químicas </w:t>
+          <w:b/>
+          <w:sz w:val="24"/>
+          <w:szCs w:val="24"/>
+        </w:rPr>
+        <w:t>mensajeras químicas</w:t>
+      </w:r>
+      <w:r>
+        <w:rPr>
+          <w:rFonts w:ascii="Arial" w:eastAsia="Arial Unicode MS" w:hAnsi="Arial" w:cs="Arial"/>
+          <w:sz w:val="24"/>
+          <w:szCs w:val="24"/>
+        </w:rPr>
+        <w:t xml:space="preserve"> </w:t>
       </w:r>
       <w:r>
         <w:rPr>
@@ -21024,7 +21525,7 @@
                 </mc:Choice>
                 <mc:Fallback>
                   <w:pict>
-                    <v:rect w14:anchorId="27888D8E" id="Rectángulo 60" o:spid="_x0000_s1026" style="position:absolute;margin-left:31.95pt;margin-top:229.1pt;width:239.25pt;height:48pt;z-index:251659776;visibility:visible;mso-wrap-style:square;mso-height-percent:0;mso-wrap-distance-left:9pt;mso-wrap-distance-top:0;mso-wrap-distance-right:9pt;mso-wrap-distance-bottom:0;mso-position-horizontal:absolute;mso-position-horizontal-relative:text;mso-position-vertical:absolute;mso-position-vertical-relative:text;mso-height-percent:0;mso-height-relative:margin;v-text-anchor:middle" o:gfxdata="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" filled="f" strokecolor="red" strokeweight="1pt"/>
+                    <v:rect w14:anchorId="247AFA0E" id="Rectángulo 60" o:spid="_x0000_s1026" style="position:absolute;margin-left:31.95pt;margin-top:229.1pt;width:239.25pt;height:48pt;z-index:251659776;visibility:visible;mso-wrap-style:square;mso-height-percent:0;mso-wrap-distance-left:9pt;mso-wrap-distance-top:0;mso-wrap-distance-right:9pt;mso-wrap-distance-bottom:0;mso-position-horizontal:absolute;mso-position-horizontal-relative:text;mso-position-vertical:absolute;mso-position-vertical-relative:text;mso-height-percent:0;mso-height-relative:margin;v-text-anchor:middle" o:gfxdata="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" filled="f" strokecolor="red" strokeweight="1pt"/>
                   </w:pict>
                 </mc:Fallback>
               </mc:AlternateContent>
@@ -21774,6 +22275,7 @@
             <w:r>
               <w:rPr>
                 <w:rFonts w:ascii="Arial" w:eastAsia="Arial Unicode MS" w:hAnsi="Arial" w:cs="Arial"/>
+                <w:b/>
                 <w:sz w:val="24"/>
                 <w:szCs w:val="24"/>
               </w:rPr>
@@ -22095,7 +22597,24 @@
           <w:sz w:val="24"/>
           <w:szCs w:val="24"/>
         </w:rPr>
-        <w:t>, específicamente en unas células denominadas islotes de Langerhans se producen l</w:t>
+        <w:t xml:space="preserve">, específicamente en unas células denominadas </w:t>
+      </w:r>
+      <w:r>
+        <w:rPr>
+          <w:rFonts w:ascii="Arial" w:eastAsia="Arial Unicode MS" w:hAnsi="Arial" w:cs="Arial"/>
+          <w:b/>
+          <w:sz w:val="24"/>
+          <w:szCs w:val="24"/>
+        </w:rPr>
+        <w:t>islotes de Langerhans</w:t>
+      </w:r>
+      <w:r>
+        <w:rPr>
+          <w:rFonts w:ascii="Arial" w:eastAsia="Arial Unicode MS" w:hAnsi="Arial" w:cs="Arial"/>
+          <w:sz w:val="24"/>
+          <w:szCs w:val="24"/>
+        </w:rPr>
+        <w:t xml:space="preserve"> se producen l</w:t>
       </w:r>
       <w:r>
         <w:rPr>
@@ -22151,7 +22670,24 @@
           <w:sz w:val="24"/>
           <w:szCs w:val="24"/>
         </w:rPr>
-        <w:t xml:space="preserve"> los niveles de glucosa en la sangre. La insulina baja los niveles</w:t>
+        <w:t xml:space="preserve"> los niveles de glucosa en la sangre. La </w:t>
+      </w:r>
+      <w:r>
+        <w:rPr>
+          <w:rFonts w:ascii="Arial" w:eastAsia="Arial Unicode MS" w:hAnsi="Arial" w:cs="Arial"/>
+          <w:b/>
+          <w:sz w:val="24"/>
+          <w:szCs w:val="24"/>
+        </w:rPr>
+        <w:t>insulina</w:t>
+      </w:r>
+      <w:r>
+        <w:rPr>
+          <w:rFonts w:ascii="Arial" w:eastAsia="Arial Unicode MS" w:hAnsi="Arial" w:cs="Arial"/>
+          <w:sz w:val="24"/>
+          <w:szCs w:val="24"/>
+        </w:rPr>
+        <w:t xml:space="preserve"> baja los niveles</w:t>
       </w:r>
       <w:r>
         <w:rPr>
@@ -22199,7 +22735,58 @@
           <w:sz w:val="24"/>
           <w:szCs w:val="24"/>
         </w:rPr>
-        <w:t>tejido adiposo. Cuando los niveles de glucosa en la sangre están muy bajos, se libera el glucagón, el cual viaja hasta el hígado y hace que este empiece a liberar glucógeno y</w:t>
+        <w:t xml:space="preserve">tejido adiposo. Cuando los niveles de </w:t>
+      </w:r>
+      <w:r>
+        <w:rPr>
+          <w:rFonts w:ascii="Arial" w:eastAsia="Arial Unicode MS" w:hAnsi="Arial" w:cs="Arial"/>
+          <w:b/>
+          <w:sz w:val="24"/>
+          <w:szCs w:val="24"/>
+        </w:rPr>
+        <w:t>glucosa</w:t>
+      </w:r>
+      <w:r>
+        <w:rPr>
+          <w:rFonts w:ascii="Arial" w:eastAsia="Arial Unicode MS" w:hAnsi="Arial" w:cs="Arial"/>
+          <w:sz w:val="24"/>
+          <w:szCs w:val="24"/>
+        </w:rPr>
+        <w:t xml:space="preserve"> en la sangre están muy bajos, se libera el </w:t>
+      </w:r>
+      <w:r>
+        <w:rPr>
+          <w:rFonts w:ascii="Arial" w:eastAsia="Arial Unicode MS" w:hAnsi="Arial" w:cs="Arial"/>
+          <w:b/>
+          <w:sz w:val="24"/>
+          <w:szCs w:val="24"/>
+        </w:rPr>
+        <w:t>glucagón</w:t>
+      </w:r>
+      <w:r>
+        <w:rPr>
+          <w:rFonts w:ascii="Arial" w:eastAsia="Arial Unicode MS" w:hAnsi="Arial" w:cs="Arial"/>
+          <w:sz w:val="24"/>
+          <w:szCs w:val="24"/>
+        </w:rPr>
+        <w:t xml:space="preserve">, el cual viaja hasta el hígado y hace que este empiece a liberar </w:t>
+      </w:r>
+      <w:r>
+        <w:rPr>
+          <w:rFonts w:ascii="Arial" w:eastAsia="Arial Unicode MS" w:hAnsi="Arial" w:cs="Arial"/>
+          <w:b/>
+          <w:sz w:val="24"/>
+          <w:szCs w:val="24"/>
+        </w:rPr>
+        <w:t>glucógeno</w:t>
+      </w:r>
+      <w:r>
+        <w:rPr>
+          <w:rFonts w:ascii="Arial" w:eastAsia="Arial Unicode MS" w:hAnsi="Arial" w:cs="Arial"/>
+          <w:sz w:val="24"/>
+          <w:szCs w:val="24"/>
+        </w:rPr>
+        <w:t xml:space="preserve"> y</w:t>
       </w:r>
       <w:r>
         <w:rPr>
@@ -22365,7 +22952,16 @@
           <w:sz w:val="24"/>
           <w:szCs w:val="24"/>
         </w:rPr>
-        <w:t xml:space="preserve"> como el cortisol</w:t>
+        <w:t xml:space="preserve"> como el </w:t>
+      </w:r>
+      <w:r>
+        <w:rPr>
+          <w:rFonts w:ascii="Arial" w:eastAsia="Arial Unicode MS" w:hAnsi="Arial" w:cs="Arial"/>
+          <w:b/>
+          <w:sz w:val="24"/>
+          <w:szCs w:val="24"/>
+        </w:rPr>
+        <w:t>cortisol</w:t>
       </w:r>
       <w:r>
         <w:rPr>
@@ -22493,7 +23089,67 @@
           <w:sz w:val="24"/>
           <w:szCs w:val="24"/>
         </w:rPr>
-        <w:t xml:space="preserve"> como la epinefrina y norepinefrina, también conocidas como adrenalina y noradrenalina</w:t>
+        <w:t xml:space="preserve"> como la </w:t>
+      </w:r>
+      <w:r>
+        <w:rPr>
+          <w:rFonts w:ascii="Arial" w:eastAsia="Arial Unicode MS" w:hAnsi="Arial" w:cs="Arial"/>
+          <w:b/>
+          <w:sz w:val="24"/>
+          <w:szCs w:val="24"/>
+        </w:rPr>
+        <w:t>epinefrina</w:t>
+      </w:r>
+      <w:r>
+        <w:rPr>
+          <w:rFonts w:ascii="Arial" w:eastAsia="Arial Unicode MS" w:hAnsi="Arial" w:cs="Arial"/>
+          <w:sz w:val="24"/>
+          <w:szCs w:val="24"/>
+        </w:rPr>
+        <w:t xml:space="preserve"> y </w:t>
+      </w:r>
+      <w:r>
+        <w:rPr>
+          <w:rFonts w:ascii="Arial" w:eastAsia="Arial Unicode MS" w:hAnsi="Arial" w:cs="Arial"/>
+          <w:b/>
+          <w:sz w:val="24"/>
+          <w:szCs w:val="24"/>
+        </w:rPr>
+        <w:t>norepinefrina</w:t>
+      </w:r>
+      <w:r>
+        <w:rPr>
+          <w:rFonts w:ascii="Arial" w:eastAsia="Arial Unicode MS" w:hAnsi="Arial" w:cs="Arial"/>
+          <w:sz w:val="24"/>
+          <w:szCs w:val="24"/>
+        </w:rPr>
+        <w:t xml:space="preserve">, también conocidas como </w:t>
+      </w:r>
+      <w:r>
+        <w:rPr>
+          <w:rFonts w:ascii="Arial" w:eastAsia="Arial Unicode MS" w:hAnsi="Arial" w:cs="Arial"/>
+          <w:b/>
+          <w:sz w:val="24"/>
+          <w:szCs w:val="24"/>
+        </w:rPr>
+        <w:t>adrenalina</w:t>
+      </w:r>
+      <w:r>
+        <w:rPr>
+          <w:rFonts w:ascii="Arial" w:eastAsia="Arial Unicode MS" w:hAnsi="Arial" w:cs="Arial"/>
+          <w:sz w:val="24"/>
+          <w:szCs w:val="24"/>
+        </w:rPr>
+        <w:t xml:space="preserve"> y </w:t>
+      </w:r>
+      <w:r>
+        <w:rPr>
+          <w:rFonts w:ascii="Arial" w:eastAsia="Arial Unicode MS" w:hAnsi="Arial" w:cs="Arial"/>
+          <w:b/>
+          <w:sz w:val="24"/>
+          <w:szCs w:val="24"/>
+        </w:rPr>
+        <w:t>noradrenalina</w:t>
       </w:r>
       <w:r>
         <w:rPr>
@@ -22552,7 +23208,24 @@
           <w:sz w:val="24"/>
           <w:szCs w:val="24"/>
         </w:rPr>
-        <w:t xml:space="preserve">La adrenalina está implicada en el control de la dilatación de los vasos sanguíneos y </w:t>
+        <w:t xml:space="preserve">La </w:t>
+      </w:r>
+      <w:r>
+        <w:rPr>
+          <w:rFonts w:ascii="Arial" w:eastAsia="Arial Unicode MS" w:hAnsi="Arial" w:cs="Arial"/>
+          <w:b/>
+          <w:sz w:val="24"/>
+          <w:szCs w:val="24"/>
+        </w:rPr>
+        <w:t>adrenalina</w:t>
+      </w:r>
+      <w:r>
+        <w:rPr>
+          <w:rFonts w:ascii="Arial" w:eastAsia="Arial Unicode MS" w:hAnsi="Arial" w:cs="Arial"/>
+          <w:sz w:val="24"/>
+          <w:szCs w:val="24"/>
+        </w:rPr>
+        <w:t xml:space="preserve"> está implicada en el control de la dilatación de los vasos sanguíneos y </w:t>
       </w:r>
       <w:r>
         <w:rPr>
@@ -22584,7 +23257,24 @@
           <w:sz w:val="24"/>
           <w:szCs w:val="24"/>
         </w:rPr>
-        <w:t>como un neurotransmisor del sistema nervioso central (SNC)</w:t>
+        <w:t>como un neurotransmisor del sistema nervioso central (</w:t>
+      </w:r>
+      <w:r>
+        <w:rPr>
+          <w:rFonts w:ascii="Arial" w:eastAsia="Arial Unicode MS" w:hAnsi="Arial" w:cs="Arial"/>
+          <w:b/>
+          <w:sz w:val="24"/>
+          <w:szCs w:val="24"/>
+        </w:rPr>
+        <w:t>SNC</w:t>
+      </w:r>
+      <w:r>
+        <w:rPr>
+          <w:rFonts w:ascii="Arial" w:eastAsia="Arial Unicode MS" w:hAnsi="Arial" w:cs="Arial"/>
+          <w:sz w:val="24"/>
+          <w:szCs w:val="24"/>
+        </w:rPr>
+        <w:t>)</w:t>
       </w:r>
       <w:r>
         <w:rPr>
@@ -22600,7 +23290,24 @@
           <w:sz w:val="24"/>
           <w:szCs w:val="24"/>
         </w:rPr>
-        <w:t xml:space="preserve"> participa en la termorregulación corporal. La noradrenalina afecta regiones cerebrales involucradas en las acciones de atención y respuesta,</w:t>
+        <w:t xml:space="preserve"> participa en la termorregulación corporal. La </w:t>
+      </w:r>
+      <w:r>
+        <w:rPr>
+          <w:rFonts w:ascii="Arial" w:eastAsia="Arial Unicode MS" w:hAnsi="Arial" w:cs="Arial"/>
+          <w:b/>
+          <w:sz w:val="24"/>
+          <w:szCs w:val="24"/>
+        </w:rPr>
+        <w:t>noradrenalina</w:t>
+      </w:r>
+      <w:r>
+        <w:rPr>
+          <w:rFonts w:ascii="Arial" w:eastAsia="Arial Unicode MS" w:hAnsi="Arial" w:cs="Arial"/>
+          <w:sz w:val="24"/>
+          <w:szCs w:val="24"/>
+        </w:rPr>
+        <w:t xml:space="preserve"> afecta regiones cerebrales involucradas en las acciones de atención y respuesta,</w:t>
       </w:r>
       <w:r>
         <w:rPr>
@@ -22735,7 +23442,24 @@
           <w:sz w:val="24"/>
           <w:szCs w:val="24"/>
         </w:rPr>
-        <w:t xml:space="preserve">dos hormonas: los estrógenos y la progesterona. Estas empiezan a ejercer su acción desde la pubertad. Los estrógenos actúan </w:t>
+        <w:t xml:space="preserve">dos hormonas: los estrógenos y la progesterona. Estas empiezan a ejercer su acción desde la pubertad. Los </w:t>
+      </w:r>
+      <w:r>
+        <w:rPr>
+          <w:rFonts w:ascii="Arial" w:eastAsia="Arial Unicode MS" w:hAnsi="Arial" w:cs="Arial"/>
+          <w:b/>
+          <w:sz w:val="24"/>
+          <w:szCs w:val="24"/>
+        </w:rPr>
+        <w:t>estrógenos</w:t>
+      </w:r>
+      <w:r>
+        <w:rPr>
+          <w:rFonts w:ascii="Arial" w:eastAsia="Arial Unicode MS" w:hAnsi="Arial" w:cs="Arial"/>
+          <w:sz w:val="24"/>
+          <w:szCs w:val="24"/>
+        </w:rPr>
+        <w:t xml:space="preserve"> actúan </w:t>
       </w:r>
       <w:r>
         <w:rPr>
@@ -22799,7 +23523,24 @@
           <w:sz w:val="24"/>
           <w:szCs w:val="24"/>
         </w:rPr>
-        <w:t xml:space="preserve">a progesterona prepara </w:t>
+        <w:t xml:space="preserve">a </w:t>
+      </w:r>
+      <w:r>
+        <w:rPr>
+          <w:rFonts w:ascii="Arial" w:eastAsia="Arial Unicode MS" w:hAnsi="Arial" w:cs="Arial"/>
+          <w:b/>
+          <w:sz w:val="24"/>
+          <w:szCs w:val="24"/>
+        </w:rPr>
+        <w:t>progesterona</w:t>
+      </w:r>
+      <w:r>
+        <w:rPr>
+          <w:rFonts w:ascii="Arial" w:eastAsia="Arial Unicode MS" w:hAnsi="Arial" w:cs="Arial"/>
+          <w:sz w:val="24"/>
+          <w:szCs w:val="24"/>
+        </w:rPr>
+        <w:t xml:space="preserve"> prepara </w:t>
       </w:r>
       <w:r>
         <w:rPr>
@@ -23006,7 +23747,24 @@
           <w:szCs w:val="24"/>
         </w:rPr>
         <w:lastRenderedPageBreak/>
-        <w:t>La progesterona también produc</w:t>
+        <w:t xml:space="preserve">La </w:t>
+      </w:r>
+      <w:r>
+        <w:rPr>
+          <w:rFonts w:ascii="Arial" w:eastAsia="Arial Unicode MS" w:hAnsi="Arial" w:cs="Arial"/>
+          <w:b/>
+          <w:sz w:val="24"/>
+          <w:szCs w:val="24"/>
+        </w:rPr>
+        <w:t>progesterona</w:t>
+      </w:r>
+      <w:r>
+        <w:rPr>
+          <w:rFonts w:ascii="Arial" w:eastAsia="Arial Unicode MS" w:hAnsi="Arial" w:cs="Arial"/>
+          <w:sz w:val="24"/>
+          <w:szCs w:val="24"/>
+        </w:rPr>
+        <w:t xml:space="preserve"> también produc</w:t>
       </w:r>
       <w:r>
         <w:rPr>
@@ -28659,7 +29417,59 @@
         <w:rPr>
           <w:rFonts w:ascii="Arial" w:eastAsia="Arial Unicode MS" w:hAnsi="Arial" w:cs="Arial"/>
         </w:rPr>
-        <w:t>que repelen el agua. A este grupo pertenecen las vitaminas A, D, E y K. Estas vitaminas son solubles solo en lípidos</w:t>
+        <w:t xml:space="preserve">que repelen el agua. A este grupo pertenecen las vitaminas </w:t>
+      </w:r>
+      <w:r>
+        <w:rPr>
+          <w:rFonts w:ascii="Arial" w:eastAsia="Arial Unicode MS" w:hAnsi="Arial" w:cs="Arial"/>
+          <w:b/>
+        </w:rPr>
+        <w:t>A</w:t>
+      </w:r>
+      <w:r>
+        <w:rPr>
+          <w:rFonts w:ascii="Arial" w:eastAsia="Arial Unicode MS" w:hAnsi="Arial" w:cs="Arial"/>
+        </w:rPr>
+        <w:t xml:space="preserve">, </w:t>
+      </w:r>
+      <w:r>
+        <w:rPr>
+          <w:rFonts w:ascii="Arial" w:eastAsia="Arial Unicode MS" w:hAnsi="Arial" w:cs="Arial"/>
+          <w:b/>
+        </w:rPr>
+        <w:t>D</w:t>
+      </w:r>
+      <w:r>
+        <w:rPr>
+          <w:rFonts w:ascii="Arial" w:eastAsia="Arial Unicode MS" w:hAnsi="Arial" w:cs="Arial"/>
+        </w:rPr>
+        <w:t xml:space="preserve">, </w:t>
+      </w:r>
+      <w:r>
+        <w:rPr>
+          <w:rFonts w:ascii="Arial" w:eastAsia="Arial Unicode MS" w:hAnsi="Arial" w:cs="Arial"/>
+          <w:b/>
+        </w:rPr>
+        <w:t>E</w:t>
+      </w:r>
+      <w:r>
+        <w:rPr>
+          <w:rFonts w:ascii="Arial" w:eastAsia="Arial Unicode MS" w:hAnsi="Arial" w:cs="Arial"/>
+        </w:rPr>
+        <w:t xml:space="preserve"> y </w:t>
+      </w:r>
+      <w:r>
+        <w:rPr>
+          <w:rFonts w:ascii="Arial" w:eastAsia="Arial Unicode MS" w:hAnsi="Arial" w:cs="Arial"/>
+          <w:b/>
+        </w:rPr>
+        <w:t>K</w:t>
+      </w:r>
+      <w:r>
+        <w:rPr>
+          <w:rFonts w:ascii="Arial" w:eastAsia="Arial Unicode MS" w:hAnsi="Arial" w:cs="Arial"/>
+        </w:rPr>
+        <w:t>. Estas vitaminas son solubles solo en lípidos</w:t>
       </w:r>
       <w:r>
         <w:rPr>
@@ -30525,25 +31335,6 @@
               </w:rPr>
               <w:t>0</w:t>
             </w:r>
-            <w:r>
-              <w:rPr>
-                <w:rFonts w:ascii="Arial Unicode MS" w:eastAsia="Arial Unicode MS" w:hAnsi="Arial Unicode MS" w:cs="Arial Unicode MS"/>
-                <w:color w:val="000000"/>
-                <w:lang w:val="es-MX"/>
-              </w:rPr>
-              <w:t xml:space="preserve"> </w:t>
-            </w:r>
-            <w:r>
-              <w:rPr>
-                <w:rFonts w:ascii="Arial Unicode MS" w:eastAsia="Arial Unicode MS" w:hAnsi="Arial Unicode MS" w:cs="Arial Unicode MS"/>
-                <w:color w:val="000000"/>
-                <w:highlight w:val="red"/>
-                <w:lang w:val="es-MX"/>
-              </w:rPr>
-              <w:t>(NO VA ESTE RECURSO)</w:t>
-            </w:r>
-            <w:bookmarkStart w:id="0" w:name="_GoBack"/>
-            <w:bookmarkEnd w:id="0"/>
           </w:p>
         </w:tc>
       </w:tr>
@@ -32451,6 +33242,92 @@
       </w:rPr>
     </w:lvl>
   </w:abstractNum>
+  <w:abstractNum w:abstractNumId="4" w15:restartNumberingAfterBreak="0">
+    <w:nsid w:val="47862F8F"/>
+    <w:multiLevelType w:val="hybridMultilevel"/>
+    <w:tmpl w:val="A024EDC4"/>
+    <w:lvl w:ilvl="0" w:tplc="240A000F">
+      <w:start w:val="1"/>
+      <w:numFmt w:val="decimal"/>
+      <w:lvlText w:val="%1."/>
+      <w:lvlJc w:val="left"/>
+      <w:pPr>
+        <w:ind w:left="720" w:hanging="360"/>
+      </w:pPr>
+    </w:lvl>
+    <w:lvl w:ilvl="1" w:tplc="240A0019" w:tentative="1">
+      <w:start w:val="1"/>
+      <w:numFmt w:val="lowerLetter"/>
+      <w:lvlText w:val="%2."/>
+      <w:lvlJc w:val="left"/>
+      <w:pPr>
+        <w:ind w:left="1440" w:hanging="360"/>
+      </w:pPr>
+    </w:lvl>
+    <w:lvl w:ilvl="2" w:tplc="240A001B" w:tentative="1">
+      <w:start w:val="1"/>
+      <w:numFmt w:val="lowerRoman"/>
+      <w:lvlText w:val="%3."/>
+      <w:lvlJc w:val="right"/>
+      <w:pPr>
+        <w:ind w:left="2160" w:hanging="180"/>
+      </w:pPr>
+    </w:lvl>
+    <w:lvl w:ilvl="3" w:tplc="240A000F" w:tentative="1">
+      <w:start w:val="1"/>
+      <w:numFmt w:val="decimal"/>
+      <w:lvlText w:val="%4."/>
+      <w:lvlJc w:val="left"/>
+      <w:pPr>
+        <w:ind w:left="2880" w:hanging="360"/>
+      </w:pPr>
+    </w:lvl>
+    <w:lvl w:ilvl="4" w:tplc="240A0019" w:tentative="1">
+      <w:start w:val="1"/>
+      <w:numFmt w:val="lowerLetter"/>
+      <w:lvlText w:val="%5."/>
+      <w:lvlJc w:val="left"/>
+      <w:pPr>
+        <w:ind w:left="3600" w:hanging="360"/>
+      </w:pPr>
+    </w:lvl>
+    <w:lvl w:ilvl="5" w:tplc="240A001B" w:tentative="1">
+      <w:start w:val="1"/>
+      <w:numFmt w:val="lowerRoman"/>
+      <w:lvlText w:val="%6."/>
+      <w:lvlJc w:val="right"/>
+      <w:pPr>
+        <w:ind w:left="4320" w:hanging="180"/>
+      </w:pPr>
+    </w:lvl>
+    <w:lvl w:ilvl="6" w:tplc="240A000F" w:tentative="1">
+      <w:start w:val="1"/>
+      <w:numFmt w:val="decimal"/>
+      <w:lvlText w:val="%7."/>
+      <w:lvlJc w:val="left"/>
+      <w:pPr>
+        <w:ind w:left="5040" w:hanging="360"/>
+      </w:pPr>
+    </w:lvl>
+    <w:lvl w:ilvl="7" w:tplc="240A0019" w:tentative="1">
+      <w:start w:val="1"/>
+      <w:numFmt w:val="lowerLetter"/>
+      <w:lvlText w:val="%8."/>
+      <w:lvlJc w:val="left"/>
+      <w:pPr>
+        <w:ind w:left="5760" w:hanging="360"/>
+      </w:pPr>
+    </w:lvl>
+    <w:lvl w:ilvl="8" w:tplc="240A001B" w:tentative="1">
+      <w:start w:val="1"/>
+      <w:numFmt w:val="lowerRoman"/>
+      <w:lvlText w:val="%9."/>
+      <w:lvlJc w:val="right"/>
+      <w:pPr>
+        <w:ind w:left="6480" w:hanging="180"/>
+      </w:pPr>
+    </w:lvl>
+  </w:abstractNum>
   <w:num w:numId="1">
     <w:abstractNumId w:val="3"/>
   </w:num>
@@ -32462,6 +33339,9 @@
   </w:num>
   <w:num w:numId="4">
     <w:abstractNumId w:val="0"/>
+  </w:num>
+  <w:num w:numId="5">
+    <w:abstractNumId w:val="4"/>
   </w:num>
 </w:numbering>
 </file>
@@ -33420,7 +34300,7 @@
 </file>
 
 <file path=customXml/itemProps1.xml><?xml version="1.0" encoding="utf-8"?>
-<ds:datastoreItem xmlns:ds="http://schemas.openxmlformats.org/officeDocument/2006/customXml" ds:itemID="{7483C77C-AE11-4BE1-8D73-54A90EF30CA2}">
+<ds:datastoreItem xmlns:ds="http://schemas.openxmlformats.org/officeDocument/2006/customXml" ds:itemID="{F78D83A8-3690-4D78-81C6-7430E92CA15F}">
   <ds:schemaRefs>
     <ds:schemaRef ds:uri="http://schemas.openxmlformats.org/officeDocument/2006/bibliography"/>
   </ds:schemaRefs>

</xml_diff>

<commit_message>
Ajustes después de lectura 11_16
Ajustes después de lectura 11_16
</commit_message>
<xml_diff>
--- a/fuentes/contenidos/grado11/guion16/CN_11_16_CO.docx
+++ b/fuentes/contenidos/grado11/guion16/CN_11_16_CO.docx
@@ -703,8 +703,18 @@
                 <w:b/>
                 <w:lang w:val="es-MX"/>
               </w:rPr>
-              <w:t>Código Shutterstock</w:t>
-            </w:r>
+              <w:t xml:space="preserve">Código </w:t>
+            </w:r>
+            <w:proofErr w:type="spellStart"/>
+            <w:r>
+              <w:rPr>
+                <w:rFonts w:ascii="Arial Unicode MS" w:eastAsia="Arial Unicode MS" w:hAnsi="Arial Unicode MS" w:cs="Arial Unicode MS"/>
+                <w:b/>
+                <w:lang w:val="es-MX"/>
+              </w:rPr>
+              <w:t>Shutterstock</w:t>
+            </w:r>
+            <w:proofErr w:type="spellEnd"/>
             <w:r>
               <w:rPr>
                 <w:rFonts w:ascii="Arial Unicode MS" w:eastAsia="Arial Unicode MS" w:hAnsi="Arial Unicode MS" w:cs="Arial Unicode MS"/>
@@ -729,23 +739,16 @@
               </w:rPr>
               <w:t>108466967</w:t>
             </w:r>
-          </w:p>
-          <w:p>
-            <w:pPr>
-              <w:spacing w:after="0"/>
-              <w:rPr>
-                <w:rFonts w:ascii="Arial Unicode MS" w:eastAsia="Arial Unicode MS" w:hAnsi="Arial Unicode MS" w:cs="Arial Unicode MS"/>
-              </w:rPr>
-            </w:pPr>
+            <w:bookmarkStart w:id="0" w:name="_GoBack"/>
             <w:r>
               <w:rPr>
                 <w:noProof/>
                 <w:lang w:eastAsia="es-CO"/>
               </w:rPr>
               <w:drawing>
-                <wp:inline distT="0" distB="0" distL="0" distR="0" wp14:anchorId="1418ECD0" wp14:editId="1B41B21E">
-                  <wp:extent cx="3267540" cy="2152650"/>
-                  <wp:effectExtent l="0" t="0" r="9525" b="0"/>
+                <wp:inline distT="0" distB="0" distL="0" distR="0" wp14:anchorId="00555E9F" wp14:editId="64704989">
+                  <wp:extent cx="2047875" cy="1349137"/>
+                  <wp:effectExtent l="0" t="0" r="0" b="3810"/>
                   <wp:docPr id="25" name="Imagen 25"/>
                   <wp:cNvGraphicFramePr>
                     <a:graphicFrameLocks xmlns:a="http://schemas.openxmlformats.org/drawingml/2006/main" noChangeAspect="1"/>
@@ -765,7 +768,7 @@
                         <pic:spPr bwMode="auto">
                           <a:xfrm>
                             <a:off x="0" y="0"/>
-                            <a:ext cx="3269077" cy="2153663"/>
+                            <a:ext cx="2054582" cy="1353555"/>
                           </a:xfrm>
                           <a:prstGeom prst="rect">
                             <a:avLst/>
@@ -785,6 +788,15 @@
                 </wp:inline>
               </w:drawing>
             </w:r>
+            <w:bookmarkEnd w:id="0"/>
+          </w:p>
+          <w:p>
+            <w:pPr>
+              <w:spacing w:after="0"/>
+              <w:rPr>
+                <w:rFonts w:ascii="Arial Unicode MS" w:eastAsia="Arial Unicode MS" w:hAnsi="Arial Unicode MS" w:cs="Arial Unicode MS"/>
+              </w:rPr>
+            </w:pPr>
           </w:p>
           <w:p>
             <w:pPr>
@@ -802,7 +814,7 @@
               <mc:AlternateContent>
                 <mc:Choice Requires="wps">
                   <w:drawing>
-                    <wp:anchor distT="45720" distB="45720" distL="114300" distR="114300" simplePos="0" relativeHeight="251654656" behindDoc="0" locked="0" layoutInCell="1" allowOverlap="1" wp14:anchorId="2ED2524D" wp14:editId="4C1D4067">
+                    <wp:anchor distT="45720" distB="45720" distL="114300" distR="114300" simplePos="0" relativeHeight="251654656" behindDoc="0" locked="0" layoutInCell="1" allowOverlap="1" wp14:anchorId="2ED2524D" wp14:editId="7B28630D">
                       <wp:simplePos x="0" y="0"/>
                       <wp:positionH relativeFrom="column">
                         <wp:posOffset>183515</wp:posOffset>
@@ -1874,7 +1886,7 @@
                 <v:shape id="_x0000_i1025" type="#_x0000_t75" style="width:280.35pt;height:325.5pt" o:ole="">
                   <v:imagedata r:id="rId9" o:title=""/>
                 </v:shape>
-                <o:OLEObject Type="Embed" ProgID="PBrush" ShapeID="_x0000_i1025" DrawAspect="Content" ObjectID="_1524670152" r:id="rId10"/>
+                <o:OLEObject Type="Embed" ProgID="PBrush" ShapeID="_x0000_i1025" DrawAspect="Content" ObjectID="_1524676519" r:id="rId10"/>
               </w:object>
             </w:r>
           </w:p>
@@ -4658,13 +4670,18 @@
                                     <w:rPr>
                                       <w:sz w:val="18"/>
                                     </w:rPr>
-                                    <w:t xml:space="preserve">) por </w:t>
+                                    <w:t xml:space="preserve">) </w:t>
+                                  </w:r>
+                                  <w:r>
+                                    <w:rPr>
+                                      <w:sz w:val="18"/>
+                                    </w:rPr>
+                                    <w:t xml:space="preserve">por </w:t>
                                   </w:r>
                                   <w:proofErr w:type="spellStart"/>
                                   <w:r>
                                     <w:rPr>
                                       <w:sz w:val="18"/>
-                                      <w:highlight w:val="yellow"/>
                                     </w:rPr>
                                     <w:t>Desoxiadenosina</w:t>
                                   </w:r>
@@ -4672,7 +4689,6 @@
                                   <w:r>
                                     <w:rPr>
                                       <w:sz w:val="18"/>
-                                      <w:highlight w:val="yellow"/>
                                     </w:rPr>
                                     <w:t xml:space="preserve"> 5-monofosfato (</w:t>
                                   </w:r>
@@ -4680,7 +4696,6 @@
                                   <w:r>
                                     <w:rPr>
                                       <w:sz w:val="18"/>
-                                      <w:highlight w:val="yellow"/>
                                     </w:rPr>
                                     <w:t>dAMP</w:t>
                                   </w:r>
@@ -4688,15 +4703,8 @@
                                   <w:r>
                                     <w:rPr>
                                       <w:sz w:val="18"/>
-                                      <w:highlight w:val="yellow"/>
                                     </w:rPr>
-                                    <w:t>)</w:t>
-                                  </w:r>
-                                  <w:r>
-                                    <w:rPr>
-                                      <w:sz w:val="18"/>
-                                    </w:rPr>
-                                    <w:t xml:space="preserve">; </w:t>
+                                    <w:t xml:space="preserve">); </w:t>
                                   </w:r>
                                   <w:proofErr w:type="spellStart"/>
                                   <w:r>
@@ -4744,7 +4752,6 @@
                                   <w:r>
                                     <w:rPr>
                                       <w:sz w:val="18"/>
-                                      <w:highlight w:val="yellow"/>
                                     </w:rPr>
                                     <w:t>Desoxiguanosina</w:t>
                                   </w:r>
@@ -4752,7 +4759,6 @@
                                   <w:r>
                                     <w:rPr>
                                       <w:sz w:val="18"/>
-                                      <w:highlight w:val="yellow"/>
                                     </w:rPr>
                                     <w:t xml:space="preserve"> 5-monofosfato (</w:t>
                                   </w:r>
@@ -4760,7 +4766,6 @@
                                   <w:r>
                                     <w:rPr>
                                       <w:sz w:val="18"/>
-                                      <w:highlight w:val="yellow"/>
                                     </w:rPr>
                                     <w:t>dGMP</w:t>
                                   </w:r>
@@ -4768,15 +4773,8 @@
                                   <w:r>
                                     <w:rPr>
                                       <w:sz w:val="18"/>
-                                      <w:highlight w:val="yellow"/>
                                     </w:rPr>
-                                    <w:t>)</w:t>
-                                  </w:r>
-                                  <w:r>
-                                    <w:rPr>
-                                      <w:sz w:val="18"/>
-                                    </w:rPr>
-                                    <w:t xml:space="preserve">; </w:t>
+                                    <w:t xml:space="preserve">); </w:t>
                                   </w:r>
                                   <w:proofErr w:type="spellStart"/>
                                   <w:r>
@@ -4824,7 +4822,6 @@
                                   <w:r>
                                     <w:rPr>
                                       <w:sz w:val="18"/>
-                                      <w:highlight w:val="yellow"/>
                                     </w:rPr>
                                     <w:t>Desoxicitidina</w:t>
                                   </w:r>
@@ -4832,7 +4829,6 @@
                                   <w:r>
                                     <w:rPr>
                                       <w:sz w:val="18"/>
-                                      <w:highlight w:val="yellow"/>
                                     </w:rPr>
                                     <w:t xml:space="preserve"> 5-monofosfato (</w:t>
                                   </w:r>
@@ -4840,7 +4836,6 @@
                                   <w:r>
                                     <w:rPr>
                                       <w:sz w:val="18"/>
-                                      <w:highlight w:val="yellow"/>
                                     </w:rPr>
                                     <w:t>dCMP</w:t>
                                   </w:r>
@@ -4848,15 +4843,8 @@
                                   <w:r>
                                     <w:rPr>
                                       <w:sz w:val="18"/>
-                                      <w:highlight w:val="yellow"/>
                                     </w:rPr>
-                                    <w:t>)</w:t>
-                                  </w:r>
-                                  <w:r>
-                                    <w:rPr>
-                                      <w:sz w:val="18"/>
-                                    </w:rPr>
-                                    <w:t xml:space="preserve"> y </w:t>
+                                    <w:t xml:space="preserve">) y </w:t>
                                   </w:r>
                                   <w:proofErr w:type="spellStart"/>
                                   <w:r>
@@ -4904,7 +4892,6 @@
                                   <w:r>
                                     <w:rPr>
                                       <w:sz w:val="18"/>
-                                      <w:highlight w:val="yellow"/>
                                     </w:rPr>
                                     <w:t>Desoxitimidina</w:t>
                                   </w:r>
@@ -4912,7 +4899,6 @@
                                   <w:r>
                                     <w:rPr>
                                       <w:sz w:val="18"/>
-                                      <w:highlight w:val="yellow"/>
                                     </w:rPr>
                                     <w:t xml:space="preserve"> 5-monofosfato (</w:t>
                                   </w:r>
@@ -4920,7 +4906,6 @@
                                   <w:r>
                                     <w:rPr>
                                       <w:sz w:val="18"/>
-                                      <w:highlight w:val="yellow"/>
                                     </w:rPr>
                                     <w:t>dTMP</w:t>
                                   </w:r>
@@ -4928,15 +4913,8 @@
                                   <w:r>
                                     <w:rPr>
                                       <w:sz w:val="18"/>
-                                      <w:highlight w:val="yellow"/>
                                     </w:rPr>
-                                    <w:t>)</w:t>
-                                  </w:r>
-                                  <w:r>
-                                    <w:rPr>
-                                      <w:sz w:val="18"/>
-                                    </w:rPr>
-                                    <w:t>.</w:t>
+                                    <w:t>).</w:t>
                                   </w:r>
                                 </w:p>
                               </w:txbxContent>
@@ -5013,13 +4991,18 @@
                               <w:rPr>
                                 <w:sz w:val="18"/>
                               </w:rPr>
-                              <w:t xml:space="preserve">) por </w:t>
+                              <w:t xml:space="preserve">) </w:t>
+                            </w:r>
+                            <w:r>
+                              <w:rPr>
+                                <w:sz w:val="18"/>
+                              </w:rPr>
+                              <w:t xml:space="preserve">por </w:t>
                             </w:r>
                             <w:proofErr w:type="spellStart"/>
                             <w:r>
                               <w:rPr>
                                 <w:sz w:val="18"/>
-                                <w:highlight w:val="yellow"/>
                               </w:rPr>
                               <w:t>Desoxiadenosina</w:t>
                             </w:r>
@@ -5027,7 +5010,6 @@
                             <w:r>
                               <w:rPr>
                                 <w:sz w:val="18"/>
-                                <w:highlight w:val="yellow"/>
                               </w:rPr>
                               <w:t xml:space="preserve"> 5-monofosfato (</w:t>
                             </w:r>
@@ -5035,7 +5017,6 @@
                             <w:r>
                               <w:rPr>
                                 <w:sz w:val="18"/>
-                                <w:highlight w:val="yellow"/>
                               </w:rPr>
                               <w:t>dAMP</w:t>
                             </w:r>
@@ -5043,15 +5024,8 @@
                             <w:r>
                               <w:rPr>
                                 <w:sz w:val="18"/>
-                                <w:highlight w:val="yellow"/>
                               </w:rPr>
-                              <w:t>)</w:t>
-                            </w:r>
-                            <w:r>
-                              <w:rPr>
-                                <w:sz w:val="18"/>
-                              </w:rPr>
-                              <w:t xml:space="preserve">; </w:t>
+                              <w:t xml:space="preserve">); </w:t>
                             </w:r>
                             <w:proofErr w:type="spellStart"/>
                             <w:r>
@@ -5099,7 +5073,6 @@
                             <w:r>
                               <w:rPr>
                                 <w:sz w:val="18"/>
-                                <w:highlight w:val="yellow"/>
                               </w:rPr>
                               <w:t>Desoxiguanosina</w:t>
                             </w:r>
@@ -5107,7 +5080,6 @@
                             <w:r>
                               <w:rPr>
                                 <w:sz w:val="18"/>
-                                <w:highlight w:val="yellow"/>
                               </w:rPr>
                               <w:t xml:space="preserve"> 5-monofosfato (</w:t>
                             </w:r>
@@ -5115,7 +5087,6 @@
                             <w:r>
                               <w:rPr>
                                 <w:sz w:val="18"/>
-                                <w:highlight w:val="yellow"/>
                               </w:rPr>
                               <w:t>dGMP</w:t>
                             </w:r>
@@ -5123,15 +5094,8 @@
                             <w:r>
                               <w:rPr>
                                 <w:sz w:val="18"/>
-                                <w:highlight w:val="yellow"/>
                               </w:rPr>
-                              <w:t>)</w:t>
-                            </w:r>
-                            <w:r>
-                              <w:rPr>
-                                <w:sz w:val="18"/>
-                              </w:rPr>
-                              <w:t xml:space="preserve">; </w:t>
+                              <w:t xml:space="preserve">); </w:t>
                             </w:r>
                             <w:proofErr w:type="spellStart"/>
                             <w:r>
@@ -5179,7 +5143,6 @@
                             <w:r>
                               <w:rPr>
                                 <w:sz w:val="18"/>
-                                <w:highlight w:val="yellow"/>
                               </w:rPr>
                               <w:t>Desoxicitidina</w:t>
                             </w:r>
@@ -5187,7 +5150,6 @@
                             <w:r>
                               <w:rPr>
                                 <w:sz w:val="18"/>
-                                <w:highlight w:val="yellow"/>
                               </w:rPr>
                               <w:t xml:space="preserve"> 5-monofosfato (</w:t>
                             </w:r>
@@ -5195,7 +5157,6 @@
                             <w:r>
                               <w:rPr>
                                 <w:sz w:val="18"/>
-                                <w:highlight w:val="yellow"/>
                               </w:rPr>
                               <w:t>dCMP</w:t>
                             </w:r>
@@ -5203,15 +5164,8 @@
                             <w:r>
                               <w:rPr>
                                 <w:sz w:val="18"/>
-                                <w:highlight w:val="yellow"/>
                               </w:rPr>
-                              <w:t>)</w:t>
-                            </w:r>
-                            <w:r>
-                              <w:rPr>
-                                <w:sz w:val="18"/>
-                              </w:rPr>
-                              <w:t xml:space="preserve"> y </w:t>
+                              <w:t xml:space="preserve">) y </w:t>
                             </w:r>
                             <w:proofErr w:type="spellStart"/>
                             <w:r>
@@ -5259,7 +5213,6 @@
                             <w:r>
                               <w:rPr>
                                 <w:sz w:val="18"/>
-                                <w:highlight w:val="yellow"/>
                               </w:rPr>
                               <w:t>Desoxitimidina</w:t>
                             </w:r>
@@ -5267,7 +5220,6 @@
                             <w:r>
                               <w:rPr>
                                 <w:sz w:val="18"/>
-                                <w:highlight w:val="yellow"/>
                               </w:rPr>
                               <w:t xml:space="preserve"> 5-monofosfato (</w:t>
                             </w:r>
@@ -5275,7 +5227,6 @@
                             <w:r>
                               <w:rPr>
                                 <w:sz w:val="18"/>
-                                <w:highlight w:val="yellow"/>
                               </w:rPr>
                               <w:t>dTMP</w:t>
                             </w:r>
@@ -5283,15 +5234,8 @@
                             <w:r>
                               <w:rPr>
                                 <w:sz w:val="18"/>
-                                <w:highlight w:val="yellow"/>
                               </w:rPr>
-                              <w:t>)</w:t>
-                            </w:r>
-                            <w:r>
-                              <w:rPr>
-                                <w:sz w:val="18"/>
-                              </w:rPr>
-                              <w:t>.</w:t>
+                              <w:t>).</w:t>
                             </w:r>
                           </w:p>
                         </w:txbxContent>
@@ -5575,15 +5519,6 @@
               </w:rPr>
               <w:t xml:space="preserve"> </w:t>
             </w:r>
-            <w:r>
-              <w:rPr>
-                <w:rFonts w:ascii="Arial" w:eastAsia="Arial Unicode MS" w:hAnsi="Arial" w:cs="Arial"/>
-                <w:sz w:val="24"/>
-                <w:szCs w:val="24"/>
-                <w:lang w:val="es-MX"/>
-              </w:rPr>
-              <w:t xml:space="preserve"> </w:t>
-            </w:r>
             <w:proofErr w:type="spellStart"/>
             <w:r>
               <w:rPr>
@@ -6910,23 +6845,13 @@
                 <w:lang w:val="es-MX"/>
               </w:rPr>
             </w:pPr>
-          </w:p>
-          <w:p>
-            <w:pPr>
-              <w:spacing w:after="0"/>
-              <w:rPr>
-                <w:rFonts w:ascii="Arial Unicode MS" w:eastAsia="Arial Unicode MS" w:hAnsi="Arial Unicode MS" w:cs="Arial Unicode MS"/>
-                <w:b/>
-                <w:lang w:val="es-MX"/>
-              </w:rPr>
-            </w:pPr>
             <w:r>
               <w:rPr>
                 <w:noProof/>
                 <w:lang w:eastAsia="es-CO"/>
               </w:rPr>
               <w:drawing>
-                <wp:inline distT="0" distB="0" distL="0" distR="0" wp14:anchorId="68C03AE7" wp14:editId="4994421F">
+                <wp:inline distT="0" distB="0" distL="0" distR="0" wp14:anchorId="77E90E7F" wp14:editId="387D2C3B">
                   <wp:extent cx="2733675" cy="2825750"/>
                   <wp:effectExtent l="0" t="0" r="9525" b="0"/>
                   <wp:docPr id="208" name="Imagen 208"/>
@@ -6988,6 +6913,16 @@
                 <w:lang w:val="es-MX"/>
               </w:rPr>
             </w:pPr>
+          </w:p>
+          <w:p>
+            <w:pPr>
+              <w:spacing w:after="0"/>
+              <w:rPr>
+                <w:rFonts w:ascii="Arial Unicode MS" w:eastAsia="Arial Unicode MS" w:hAnsi="Arial Unicode MS" w:cs="Arial Unicode MS"/>
+                <w:b/>
+                <w:lang w:val="es-MX"/>
+              </w:rPr>
+            </w:pPr>
             <w:r>
               <w:rPr>
                 <w:rFonts w:ascii="Arial Unicode MS" w:eastAsia="Arial Unicode MS" w:hAnsi="Arial Unicode MS" w:cs="Arial Unicode MS"/>
@@ -6997,7 +6932,7 @@
               <mc:AlternateContent>
                 <mc:Choice Requires="wps">
                   <w:drawing>
-                    <wp:anchor distT="45720" distB="45720" distL="114300" distR="114300" simplePos="0" relativeHeight="251651584" behindDoc="0" locked="0" layoutInCell="1" allowOverlap="1" wp14:anchorId="7916EDBE" wp14:editId="437D4058">
+                    <wp:anchor distT="45720" distB="45720" distL="114300" distR="114300" simplePos="0" relativeHeight="251651584" behindDoc="0" locked="0" layoutInCell="1" allowOverlap="1" wp14:anchorId="7916EDBE" wp14:editId="299E4087">
                       <wp:simplePos x="0" y="0"/>
                       <wp:positionH relativeFrom="column">
                         <wp:posOffset>1752600</wp:posOffset>
@@ -7054,68 +6989,14 @@
                                   </w:r>
                                   <w:proofErr w:type="spellStart"/>
                                   <w:r>
-                                    <w:rPr>
-                                      <w:highlight w:val="yellow"/>
-                                    </w:rPr>
                                     <w:t>Nucleósidos</w:t>
                                   </w:r>
                                   <w:proofErr w:type="spellEnd"/>
                                   <w:r>
-                                    <w:rPr>
-                                      <w:highlight w:val="yellow"/>
-                                    </w:rPr>
-                                    <w:t xml:space="preserve"> del ADN</w:t>
+                                    <w:t xml:space="preserve"> del ADN; Deoxyadenosine (dA) por Desoxiadenosina (dA); Deoxyguanosine (dG) por Desoxiguanosina (dG); Deoxycytidine (dC) por Desoxicitidina (dC); Deoxythymidine (dT) por Desoxitimidina (dT). Eliminar lo que se encuentran en</w:t>
                                   </w:r>
                                   <w:r>
-                                    <w:t xml:space="preserve">; Deoxyadenosine (dA) por </w:t>
-                                  </w:r>
-                                  <w:r>
-                                    <w:rPr>
-                                      <w:highlight w:val="yellow"/>
-                                    </w:rPr>
-                                    <w:t>Desoxiadenosina (dA)</w:t>
-                                  </w:r>
-                                  <w:r>
-                                    <w:t xml:space="preserve">; Deoxyguanosine (dG) por </w:t>
-                                  </w:r>
-                                  <w:r>
-                                    <w:rPr>
-                                      <w:highlight w:val="yellow"/>
-                                    </w:rPr>
-                                    <w:t>Desoxiguanosina (dG)</w:t>
-                                  </w:r>
-                                  <w:r>
-                                    <w:t xml:space="preserve">; Deoxycytidine (dC) por </w:t>
-                                  </w:r>
-                                  <w:r>
-                                    <w:rPr>
-                                      <w:highlight w:val="yellow"/>
-                                    </w:rPr>
-                                    <w:t>Desoxicitidina (dC)</w:t>
-                                  </w:r>
-                                  <w:r>
-                                    <w:t xml:space="preserve">; Deoxythymidine (dT) por </w:t>
-                                  </w:r>
-                                  <w:r>
-                                    <w:rPr>
-                                      <w:highlight w:val="yellow"/>
-                                    </w:rPr>
-                                    <w:t>Desoxitimidina</w:t>
-                                  </w:r>
-                                  <w:r>
-                                    <w:rPr>
-                                      <w:highlight w:val="yellow"/>
-                                    </w:rPr>
-                                    <w:t xml:space="preserve"> </w:t>
-                                  </w:r>
-                                  <w:r>
-                                    <w:rPr>
-                                      <w:highlight w:val="yellow"/>
-                                    </w:rPr>
-                                    <w:t>(dT)</w:t>
-                                  </w:r>
-                                  <w:r>
-                                    <w:t>. Eliminar lo que se encuentran en el cuadro rojo</w:t>
+                                    <w:t xml:space="preserve"> el cuadro rojo</w:t>
                                   </w:r>
                                 </w:p>
                               </w:txbxContent>
@@ -7154,68 +7035,14 @@
                             </w:r>
                             <w:proofErr w:type="spellStart"/>
                             <w:r>
-                              <w:rPr>
-                                <w:highlight w:val="yellow"/>
-                              </w:rPr>
                               <w:t>Nucleósidos</w:t>
                             </w:r>
                             <w:proofErr w:type="spellEnd"/>
                             <w:r>
-                              <w:rPr>
-                                <w:highlight w:val="yellow"/>
-                              </w:rPr>
-                              <w:t xml:space="preserve"> del ADN</w:t>
+                              <w:t xml:space="preserve"> del ADN; Deoxyadenosine (dA) por Desoxiadenosina (dA); Deoxyguanosine (dG) por Desoxiguanosina (dG); Deoxycytidine (dC) por Desoxicitidina (dC); Deoxythymidine (dT) por Desoxitimidina (dT). Eliminar lo que se encuentran en</w:t>
                             </w:r>
                             <w:r>
-                              <w:t xml:space="preserve">; Deoxyadenosine (dA) por </w:t>
-                            </w:r>
-                            <w:r>
-                              <w:rPr>
-                                <w:highlight w:val="yellow"/>
-                              </w:rPr>
-                              <w:t>Desoxiadenosina (dA)</w:t>
-                            </w:r>
-                            <w:r>
-                              <w:t xml:space="preserve">; Deoxyguanosine (dG) por </w:t>
-                            </w:r>
-                            <w:r>
-                              <w:rPr>
-                                <w:highlight w:val="yellow"/>
-                              </w:rPr>
-                              <w:t>Desoxiguanosina (dG)</w:t>
-                            </w:r>
-                            <w:r>
-                              <w:t xml:space="preserve">; Deoxycytidine (dC) por </w:t>
-                            </w:r>
-                            <w:r>
-                              <w:rPr>
-                                <w:highlight w:val="yellow"/>
-                              </w:rPr>
-                              <w:t>Desoxicitidina (dC)</w:t>
-                            </w:r>
-                            <w:r>
-                              <w:t xml:space="preserve">; Deoxythymidine (dT) por </w:t>
-                            </w:r>
-                            <w:r>
-                              <w:rPr>
-                                <w:highlight w:val="yellow"/>
-                              </w:rPr>
-                              <w:t>Desoxitimidina</w:t>
-                            </w:r>
-                            <w:r>
-                              <w:rPr>
-                                <w:highlight w:val="yellow"/>
-                              </w:rPr>
-                              <w:t xml:space="preserve"> </w:t>
-                            </w:r>
-                            <w:r>
-                              <w:rPr>
-                                <w:highlight w:val="yellow"/>
-                              </w:rPr>
-                              <w:t>(dT)</w:t>
-                            </w:r>
-                            <w:r>
-                              <w:t>. Eliminar lo que se encuentran en el cuadro rojo</w:t>
+                              <w:t xml:space="preserve"> el cuadro rojo</w:t>
                             </w:r>
                           </w:p>
                         </w:txbxContent>
@@ -8423,15 +8250,7 @@
         <w:rPr>
           <w:rFonts w:ascii="Arial" w:eastAsia="Arial Unicode MS" w:hAnsi="Arial" w:cs="Arial"/>
         </w:rPr>
-        <w:t>. La doble hélice corres</w:t>
-      </w:r>
-      <w:bookmarkStart w:id="0" w:name="_GoBack"/>
-      <w:bookmarkEnd w:id="0"/>
-      <w:r>
-        <w:rPr>
-          <w:rFonts w:ascii="Arial" w:eastAsia="Arial Unicode MS" w:hAnsi="Arial" w:cs="Arial"/>
-        </w:rPr>
-        <w:t xml:space="preserve">ponde a la </w:t>
+        <w:t xml:space="preserve">. La doble hélice corresponde a la </w:t>
       </w:r>
       <w:r>
         <w:rPr>
@@ -9700,49 +9519,7 @@
         <w:rPr>
           <w:rFonts w:ascii="Arial" w:eastAsia="Arial Unicode MS" w:hAnsi="Arial" w:cs="Arial"/>
         </w:rPr>
-        <w:t xml:space="preserve">fármacos. </w:t>
-      </w:r>
-    </w:p>
-    <w:p>
-      <w:pPr>
-        <w:pStyle w:val="Sinespaciado"/>
-        <w:spacing w:line="360" w:lineRule="auto"/>
-        <w:jc w:val="both"/>
-        <w:rPr>
-          <w:rFonts w:ascii="Arial" w:eastAsia="Arial Unicode MS" w:hAnsi="Arial" w:cs="Arial"/>
-        </w:rPr>
-      </w:pPr>
-      <w:r>
-        <w:rPr>
-          <w:rFonts w:ascii="Arial" w:eastAsia="Arial Unicode MS" w:hAnsi="Arial" w:cs="Arial"/>
-          <w:highlight w:val="yellow"/>
-        </w:rPr>
-        <w:t>HACE FALTA TEXTO</w:t>
-      </w:r>
-      <w:proofErr w:type="gramStart"/>
-      <w:r>
-        <w:rPr>
-          <w:rFonts w:ascii="Arial" w:eastAsia="Arial Unicode MS" w:hAnsi="Arial" w:cs="Arial"/>
-          <w:highlight w:val="yellow"/>
-        </w:rPr>
-        <w:t>?</w:t>
-      </w:r>
-      <w:proofErr w:type="gramEnd"/>
-    </w:p>
-    <w:p>
-      <w:pPr>
-        <w:pStyle w:val="Sinespaciado"/>
-        <w:spacing w:line="360" w:lineRule="auto"/>
-        <w:jc w:val="both"/>
-        <w:rPr>
-          <w:rFonts w:ascii="Arial" w:eastAsia="Arial Unicode MS" w:hAnsi="Arial" w:cs="Arial"/>
-        </w:rPr>
-      </w:pPr>
-      <w:r>
-        <w:rPr>
-          <w:rFonts w:ascii="Arial" w:eastAsia="Arial Unicode MS" w:hAnsi="Arial" w:cs="Arial"/>
-        </w:rPr>
-        <w:t>A pH corporal, los grupos fosfato poseen carga negativa, lo que le</w:t>
+        <w:t>fármacos. A pH corporal, los grupos fosfato poseen carga negativa, lo que le</w:t>
       </w:r>
       <w:r>
         <w:rPr>
@@ -9831,25 +9608,6 @@
         </w:rPr>
         <w:t>la doble hélice.</w:t>
       </w:r>
-    </w:p>
-    <w:p>
-      <w:pPr>
-        <w:pStyle w:val="Sinespaciado"/>
-        <w:spacing w:line="360" w:lineRule="auto"/>
-        <w:rPr>
-          <w:rFonts w:ascii="Arial" w:eastAsia="Arial Unicode MS" w:hAnsi="Arial" w:cs="Arial"/>
-          <w:color w:val="00B050"/>
-        </w:rPr>
-      </w:pPr>
-    </w:p>
-    <w:p>
-      <w:pPr>
-        <w:pStyle w:val="Sinespaciado"/>
-        <w:spacing w:line="360" w:lineRule="auto"/>
-        <w:rPr>
-          <w:rFonts w:ascii="Arial" w:eastAsia="Arial Unicode MS" w:hAnsi="Arial" w:cs="Arial"/>
-        </w:rPr>
-      </w:pPr>
     </w:p>
     <w:p>
       <w:pPr>
@@ -10413,17 +10171,7 @@
                 <w:szCs w:val="24"/>
                 <w:lang w:val="es-MX"/>
               </w:rPr>
-              <w:t xml:space="preserve">istonas son proteínas que se encargan del </w:t>
-            </w:r>
-            <w:r>
-              <w:rPr>
-                <w:rFonts w:ascii="Arial" w:eastAsia="Arial Unicode MS" w:hAnsi="Arial" w:cs="Arial"/>
-                <w:sz w:val="24"/>
-                <w:szCs w:val="24"/>
-                <w:lang w:val="es-MX"/>
-              </w:rPr>
-              <w:lastRenderedPageBreak/>
-              <w:t>empaquetamiento (enrollamiento) del ADN</w:t>
+              <w:t>istonas son proteínas que se encargan del empaquetamiento (enrollamiento) del ADN</w:t>
             </w:r>
             <w:r>
               <w:rPr>
@@ -10954,72 +10702,6 @@
           <w:rFonts w:ascii="Arial Unicode MS" w:eastAsia="Arial Unicode MS" w:hAnsi="Arial Unicode MS" w:cs="Arial Unicode MS"/>
           <w:sz w:val="22"/>
           <w:szCs w:val="22"/>
-          <w:highlight w:val="yellow"/>
-          <w:lang w:val="es-CO"/>
-        </w:rPr>
-      </w:pPr>
-      <w:r>
-        <w:rPr>
-          <w:rFonts w:ascii="Arial Unicode MS" w:eastAsia="Arial Unicode MS" w:hAnsi="Arial Unicode MS" w:cs="Arial Unicode MS"/>
-          <w:sz w:val="22"/>
-          <w:szCs w:val="22"/>
-          <w:highlight w:val="yellow"/>
-          <w:lang w:val="es-CO"/>
-        </w:rPr>
-        <w:t>Para ficha</w:t>
-      </w:r>
-    </w:p>
-    <w:p>
-      <w:pPr>
-        <w:pStyle w:val="Sinespaciado"/>
-        <w:rPr>
-          <w:rFonts w:ascii="Arial Unicode MS" w:eastAsia="Arial Unicode MS" w:hAnsi="Arial Unicode MS" w:cs="Arial Unicode MS"/>
-          <w:sz w:val="22"/>
-          <w:szCs w:val="22"/>
-          <w:lang w:val="es-CO"/>
-        </w:rPr>
-      </w:pPr>
-      <w:r>
-        <w:rPr>
-          <w:rFonts w:ascii="Arial Unicode MS" w:eastAsia="Arial Unicode MS" w:hAnsi="Arial Unicode MS" w:cs="Arial Unicode MS"/>
-          <w:sz w:val="22"/>
-          <w:szCs w:val="22"/>
-          <w:highlight w:val="yellow"/>
-          <w:lang w:val="es-CO"/>
-        </w:rPr>
-        <w:t>Puedes construir un trozo de ADN en el siguiente enlace [VER]. (</w:t>
-      </w:r>
-      <w:hyperlink r:id="rId20" w:history="1">
-        <w:r>
-          <w:rPr>
-            <w:rStyle w:val="Hipervnculo"/>
-            <w:rFonts w:ascii="Arial Unicode MS" w:eastAsia="Arial Unicode MS" w:hAnsi="Arial Unicode MS" w:cs="Arial Unicode MS"/>
-            <w:sz w:val="22"/>
-            <w:szCs w:val="22"/>
-            <w:highlight w:val="yellow"/>
-            <w:lang w:val="es-CO"/>
-          </w:rPr>
-          <w:t>http://recursostic.educacion.es/secundaria/edad/4esobiologia/4quincena6/ventanas/construiradn.htm</w:t>
-        </w:r>
-      </w:hyperlink>
-      <w:r>
-        <w:rPr>
-          <w:rFonts w:ascii="Arial Unicode MS" w:eastAsia="Arial Unicode MS" w:hAnsi="Arial Unicode MS" w:cs="Arial Unicode MS"/>
-          <w:sz w:val="22"/>
-          <w:szCs w:val="22"/>
-          <w:highlight w:val="yellow"/>
-          <w:lang w:val="es-CO"/>
-        </w:rPr>
-        <w:t>)</w:t>
-      </w:r>
-    </w:p>
-    <w:p>
-      <w:pPr>
-        <w:pStyle w:val="Sinespaciado"/>
-        <w:rPr>
-          <w:rFonts w:ascii="Arial Unicode MS" w:eastAsia="Arial Unicode MS" w:hAnsi="Arial Unicode MS" w:cs="Arial Unicode MS"/>
-          <w:sz w:val="22"/>
-          <w:szCs w:val="22"/>
           <w:lang w:val="es-CO"/>
         </w:rPr>
       </w:pPr>
@@ -11925,14 +11607,7 @@
         <w:rPr>
           <w:rFonts w:ascii="Arial" w:eastAsia="Arial Unicode MS" w:hAnsi="Arial" w:cs="Arial"/>
         </w:rPr>
-        <w:t xml:space="preserve">Los aminoácidos unidos por </w:t>
-      </w:r>
-      <w:r>
-        <w:rPr>
-          <w:rFonts w:ascii="Arial" w:eastAsia="Arial Unicode MS" w:hAnsi="Arial" w:cs="Arial"/>
-        </w:rPr>
-        <w:lastRenderedPageBreak/>
-        <w:t xml:space="preserve">enlaces covalentes al </w:t>
+        <w:t xml:space="preserve">Los aminoácidos unidos por enlaces covalentes al </w:t>
       </w:r>
       <w:proofErr w:type="spellStart"/>
       <w:r>
@@ -12386,7 +12061,7 @@
                           </pic:cNvPicPr>
                         </pic:nvPicPr>
                         <pic:blipFill>
-                          <a:blip r:embed="rId21" cstate="print">
+                          <a:blip r:embed="rId20" cstate="print">
                             <a:extLst>
                               <a:ext uri="{28A0092B-C50C-407E-A947-70E740481C1C}">
                                 <a14:useLocalDpi xmlns:a14="http://schemas.microsoft.com/office/drawing/2010/main" val="0"/>
@@ -12601,7 +12276,6 @@
                 <w:szCs w:val="24"/>
                 <w:lang w:val="es-MX"/>
               </w:rPr>
-              <w:lastRenderedPageBreak/>
               <w:t>Pie de imagen</w:t>
             </w:r>
           </w:p>
@@ -12735,7 +12409,15 @@
           <w:rFonts w:ascii="Arial" w:eastAsia="Arial Unicode MS" w:hAnsi="Arial" w:cs="Arial"/>
           <w:lang w:val="es-CO"/>
         </w:rPr>
-        <w:t>tipos de ARNt. Este es un polinucleótido de una sola cadena. En sitios específicos se une mediante puentes de hidrógeno a las bases nitrogenadas</w:t>
+        <w:t xml:space="preserve">tipos de ARNt. Este es un polinucleótido de una sola cadena. En sitios específicos se une </w:t>
+      </w:r>
+      <w:r>
+        <w:rPr>
+          <w:rFonts w:ascii="Arial" w:eastAsia="Arial Unicode MS" w:hAnsi="Arial" w:cs="Arial"/>
+          <w:lang w:val="es-CO"/>
+        </w:rPr>
+        <w:lastRenderedPageBreak/>
+        <w:t>mediante puentes de hidrógeno a las bases nitrogenadas</w:t>
       </w:r>
       <w:r>
         <w:rPr>
@@ -13006,7 +12688,7 @@
                           </pic:cNvPicPr>
                         </pic:nvPicPr>
                         <pic:blipFill>
-                          <a:blip r:embed="rId22">
+                          <a:blip r:embed="rId21">
                             <a:extLst>
                               <a:ext uri="{28A0092B-C50C-407E-A947-70E740481C1C}">
                                 <a14:useLocalDpi xmlns:a14="http://schemas.microsoft.com/office/drawing/2010/main" val="0"/>
@@ -13107,7 +12789,6 @@
                 <w:noProof/>
                 <w:lang w:eastAsia="es-CO"/>
               </w:rPr>
-              <w:lastRenderedPageBreak/>
               <mc:AlternateContent>
                 <mc:Choice Requires="wps">
                   <w:drawing>
@@ -14271,6 +13952,7 @@
         <w:rPr>
           <w:rFonts w:ascii="Arial" w:eastAsia="Arial Unicode MS" w:hAnsi="Arial" w:cs="Arial"/>
         </w:rPr>
+        <w:lastRenderedPageBreak/>
         <w:t xml:space="preserve">Cuando se aprecia la estructura química del ADN, se observa que en una de las hebras el grupo fosfato ubicado en el carbono 3 de la desoxirribosa se </w:t>
       </w:r>
       <w:r>
@@ -14551,7 +14233,7 @@
                           <pic:cNvPicPr/>
                         </pic:nvPicPr>
                         <pic:blipFill rotWithShape="1">
-                          <a:blip r:embed="rId23"/>
+                          <a:blip r:embed="rId22"/>
                           <a:srcRect t="18542" r="56425" b="25832"/>
                           <a:stretch/>
                         </pic:blipFill>
@@ -14708,7 +14390,6 @@
                 <w:b/>
                 <w:lang w:val="es-MX"/>
               </w:rPr>
-              <w:lastRenderedPageBreak/>
               <w:t>Pie de imagen</w:t>
             </w:r>
           </w:p>
@@ -14872,6 +14553,7 @@
                 <w:b/>
                 <w:lang w:val="es-MX"/>
               </w:rPr>
+              <w:lastRenderedPageBreak/>
               <w:t>Código</w:t>
             </w:r>
           </w:p>
@@ -15044,7 +14726,7 @@
                           </pic:cNvPicPr>
                         </pic:nvPicPr>
                         <pic:blipFill>
-                          <a:blip r:embed="rId24">
+                          <a:blip r:embed="rId23">
                             <a:extLst>
                               <a:ext uri="{28A0092B-C50C-407E-A947-70E740481C1C}">
                                 <a14:useLocalDpi xmlns:a14="http://schemas.microsoft.com/office/drawing/2010/main" val="0"/>
@@ -15322,7 +15004,6 @@
         <w:rPr>
           <w:rFonts w:ascii="Arial" w:eastAsia="Arial Unicode MS" w:hAnsi="Arial" w:cs="Arial"/>
         </w:rPr>
-        <w:lastRenderedPageBreak/>
         <w:t>La</w:t>
       </w:r>
       <w:r>
@@ -15578,6 +15259,7 @@
                 <w:b/>
                 <w:lang w:val="es-MX"/>
               </w:rPr>
+              <w:lastRenderedPageBreak/>
               <w:t>Código</w:t>
             </w:r>
           </w:p>
@@ -15757,7 +15439,7 @@
                           </pic:cNvPicPr>
                         </pic:nvPicPr>
                         <pic:blipFill>
-                          <a:blip r:embed="rId25">
+                          <a:blip r:embed="rId24">
                             <a:extLst>
                               <a:ext uri="{28A0092B-C50C-407E-A947-70E740481C1C}">
                                 <a14:useLocalDpi xmlns:a14="http://schemas.microsoft.com/office/drawing/2010/main" val="0"/>
@@ -16891,7 +16573,7 @@
                           <pic:cNvPicPr/>
                         </pic:nvPicPr>
                         <pic:blipFill>
-                          <a:blip r:embed="rId26">
+                          <a:blip r:embed="rId25">
                             <a:extLst>
                               <a:ext uri="{28A0092B-C50C-407E-A947-70E740481C1C}">
                                 <a14:useLocalDpi xmlns:a14="http://schemas.microsoft.com/office/drawing/2010/main" val="0"/>
@@ -18459,6 +18141,23 @@
               </w:rPr>
               <w:t>90</w:t>
             </w:r>
+            <w:r>
+              <w:rPr>
+                <w:rFonts w:ascii="Arial Unicode MS" w:eastAsia="Arial Unicode MS" w:hAnsi="Arial Unicode MS" w:cs="Arial Unicode MS"/>
+                <w:color w:val="000000"/>
+                <w:lang w:val="es-MX"/>
+              </w:rPr>
+              <w:t xml:space="preserve"> </w:t>
+            </w:r>
+            <w:r>
+              <w:rPr>
+                <w:rFonts w:ascii="Arial Unicode MS" w:eastAsia="Arial Unicode MS" w:hAnsi="Arial Unicode MS" w:cs="Arial Unicode MS"/>
+                <w:color w:val="000000"/>
+                <w:highlight w:val="red"/>
+                <w:lang w:val="es-MX"/>
+              </w:rPr>
+              <w:t>(NO VA ESTE RECURSO)</w:t>
+            </w:r>
           </w:p>
         </w:tc>
       </w:tr>
@@ -19694,7 +19393,7 @@
                           </pic:cNvPicPr>
                         </pic:nvPicPr>
                         <pic:blipFill>
-                          <a:blip r:embed="rId27">
+                          <a:blip r:embed="rId26">
                             <a:extLst>
                               <a:ext uri="{28A0092B-C50C-407E-A947-70E740481C1C}">
                                 <a14:useLocalDpi xmlns:a14="http://schemas.microsoft.com/office/drawing/2010/main" val="0"/>
@@ -20337,7 +20036,7 @@
                           <pic:cNvPicPr/>
                         </pic:nvPicPr>
                         <pic:blipFill rotWithShape="1">
-                          <a:blip r:embed="rId28"/>
+                          <a:blip r:embed="rId27"/>
                           <a:srcRect l="17184" t="24207" r="11310" b="10353"/>
                           <a:stretch/>
                         </pic:blipFill>
@@ -20354,7 +20053,7 @@
                           </a:ln>
                           <a:extLst>
                             <a:ext uri="{53640926-AAD7-44d8-BBD7-CCE9431645EC}">
-                              <a14:shadowObscured xmlns="" xmlns:mo="http://schemas.microsoft.com/office/mac/office/2008/main" xmlns:mv="urn:schemas-microsoft-com:mac:vml" xmlns:o="urn:schemas-microsoft-com:office:office" xmlns:v="urn:schemas-microsoft-com:vml" xmlns:w10="urn:schemas-microsoft-com:office:word" xmlns:w="http://schemas.openxmlformats.org/wordprocessingml/2006/main" xmlns:a14="http://schemas.microsoft.com/office/drawing/2010/main"/>
+                              <a14:shadowObscured xmlns:a14="http://schemas.microsoft.com/office/drawing/2010/main" xmlns:w="http://schemas.openxmlformats.org/wordprocessingml/2006/main" xmlns:w10="urn:schemas-microsoft-com:office:word" xmlns:v="urn:schemas-microsoft-com:vml" xmlns:o="urn:schemas-microsoft-com:office:office" xmlns:mv="urn:schemas-microsoft-com:mac:vml" xmlns:mo="http://schemas.microsoft.com/office/mac/office/2008/main" xmlns=""/>
                             </a:ext>
                           </a:extLst>
                         </pic:spPr>
@@ -21525,7 +21224,7 @@
                 </mc:Choice>
                 <mc:Fallback>
                   <w:pict>
-                    <v:rect w14:anchorId="247AFA0E" id="Rectángulo 60" o:spid="_x0000_s1026" style="position:absolute;margin-left:31.95pt;margin-top:229.1pt;width:239.25pt;height:48pt;z-index:251659776;visibility:visible;mso-wrap-style:square;mso-height-percent:0;mso-wrap-distance-left:9pt;mso-wrap-distance-top:0;mso-wrap-distance-right:9pt;mso-wrap-distance-bottom:0;mso-position-horizontal:absolute;mso-position-horizontal-relative:text;mso-position-vertical:absolute;mso-position-vertical-relative:text;mso-height-percent:0;mso-height-relative:margin;v-text-anchor:middle" o:gfxdata="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" filled="f" strokecolor="red" strokeweight="1pt"/>
+                    <v:rect w14:anchorId="1E5F8DB4" id="Rectángulo 60" o:spid="_x0000_s1026" style="position:absolute;margin-left:31.95pt;margin-top:229.1pt;width:239.25pt;height:48pt;z-index:251659776;visibility:visible;mso-wrap-style:square;mso-height-percent:0;mso-wrap-distance-left:9pt;mso-wrap-distance-top:0;mso-wrap-distance-right:9pt;mso-wrap-distance-bottom:0;mso-position-horizontal:absolute;mso-position-horizontal-relative:text;mso-position-vertical:absolute;mso-position-vertical-relative:text;mso-height-percent:0;mso-height-relative:margin;v-text-anchor:middle" o:gfxdata="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" filled="f" strokecolor="red" strokeweight="1pt"/>
                   </w:pict>
                 </mc:Fallback>
               </mc:AlternateContent>
@@ -21553,7 +21252,7 @@
                           </pic:cNvPicPr>
                         </pic:nvPicPr>
                         <pic:blipFill>
-                          <a:blip r:embed="rId29">
+                          <a:blip r:embed="rId28">
                             <a:extLst>
                               <a:ext uri="{28A0092B-C50C-407E-A947-70E740481C1C}">
                                 <a14:useLocalDpi xmlns:a14="http://schemas.microsoft.com/office/drawing/2010/main" val="0"/>
@@ -22548,11 +22247,322 @@
     </w:p>
     <w:p>
       <w:pPr>
+        <w:pStyle w:val="Prrafodelista"/>
+        <w:numPr>
+          <w:ilvl w:val="0"/>
+          <w:numId w:val="3"/>
+        </w:numPr>
         <w:shd w:val="clear" w:color="auto" w:fill="FFFFFF"/>
         <w:spacing w:after="0" w:line="360" w:lineRule="auto"/>
         <w:jc w:val="both"/>
         <w:rPr>
           <w:rFonts w:ascii="Arial" w:eastAsia="Arial Unicode MS" w:hAnsi="Arial" w:cs="Arial"/>
+          <w:sz w:val="24"/>
+          <w:szCs w:val="24"/>
+        </w:rPr>
+      </w:pPr>
+      <w:r>
+        <w:rPr>
+          <w:rFonts w:ascii="Arial" w:eastAsia="Arial Unicode MS" w:hAnsi="Arial" w:cs="Arial"/>
+          <w:sz w:val="24"/>
+          <w:szCs w:val="24"/>
+        </w:rPr>
+        <w:t xml:space="preserve">En el </w:t>
+      </w:r>
+      <w:r>
+        <w:rPr>
+          <w:rFonts w:ascii="Arial" w:eastAsia="Arial Unicode MS" w:hAnsi="Arial" w:cs="Arial"/>
+          <w:b/>
+          <w:sz w:val="24"/>
+          <w:szCs w:val="24"/>
+        </w:rPr>
+        <w:t>páncreas</w:t>
+      </w:r>
+      <w:r>
+        <w:rPr>
+          <w:rFonts w:ascii="Arial" w:eastAsia="Arial Unicode MS" w:hAnsi="Arial" w:cs="Arial"/>
+          <w:sz w:val="24"/>
+          <w:szCs w:val="24"/>
+        </w:rPr>
+        <w:t xml:space="preserve">, específicamente en unas células denominadas </w:t>
+      </w:r>
+      <w:r>
+        <w:rPr>
+          <w:rFonts w:ascii="Arial" w:eastAsia="Arial Unicode MS" w:hAnsi="Arial" w:cs="Arial"/>
+          <w:b/>
+          <w:sz w:val="24"/>
+          <w:szCs w:val="24"/>
+        </w:rPr>
+        <w:t>islotes de Langerhans</w:t>
+      </w:r>
+      <w:r>
+        <w:rPr>
+          <w:rFonts w:ascii="Arial" w:eastAsia="Arial Unicode MS" w:hAnsi="Arial" w:cs="Arial"/>
+          <w:sz w:val="24"/>
+          <w:szCs w:val="24"/>
+        </w:rPr>
+        <w:t xml:space="preserve"> se producen l</w:t>
+      </w:r>
+      <w:r>
+        <w:rPr>
+          <w:rFonts w:ascii="Arial" w:eastAsia="Arial Unicode MS" w:hAnsi="Arial" w:cs="Arial"/>
+          <w:sz w:val="24"/>
+          <w:szCs w:val="24"/>
+        </w:rPr>
+        <w:t>a insulina y el glucagón</w:t>
+      </w:r>
+      <w:r>
+        <w:rPr>
+          <w:rFonts w:ascii="Arial" w:eastAsia="Arial Unicode MS" w:hAnsi="Arial" w:cs="Arial"/>
+          <w:sz w:val="24"/>
+          <w:szCs w:val="24"/>
+        </w:rPr>
+        <w:t xml:space="preserve">. </w:t>
+      </w:r>
+      <w:r>
+        <w:rPr>
+          <w:rFonts w:ascii="Arial" w:eastAsia="Arial Unicode MS" w:hAnsi="Arial" w:cs="Arial"/>
+          <w:sz w:val="24"/>
+          <w:szCs w:val="24"/>
+        </w:rPr>
+        <w:t xml:space="preserve">Estas </w:t>
+      </w:r>
+      <w:r>
+        <w:rPr>
+          <w:rFonts w:ascii="Arial" w:eastAsia="Arial Unicode MS" w:hAnsi="Arial" w:cs="Arial"/>
+          <w:sz w:val="24"/>
+          <w:szCs w:val="24"/>
+        </w:rPr>
+        <w:t xml:space="preserve">dos </w:t>
+      </w:r>
+      <w:r>
+        <w:rPr>
+          <w:rFonts w:ascii="Arial" w:eastAsia="Arial Unicode MS" w:hAnsi="Arial" w:cs="Arial"/>
+          <w:sz w:val="24"/>
+          <w:szCs w:val="24"/>
+        </w:rPr>
+        <w:t>hormonas regula</w:t>
+      </w:r>
+      <w:r>
+        <w:rPr>
+          <w:rFonts w:ascii="Arial" w:eastAsia="Arial Unicode MS" w:hAnsi="Arial" w:cs="Arial"/>
+          <w:sz w:val="24"/>
+          <w:szCs w:val="24"/>
+        </w:rPr>
+        <w:t>n</w:t>
+      </w:r>
+      <w:r>
+        <w:rPr>
+          <w:rFonts w:ascii="Arial" w:eastAsia="Arial Unicode MS" w:hAnsi="Arial" w:cs="Arial"/>
+          <w:sz w:val="24"/>
+          <w:szCs w:val="24"/>
+        </w:rPr>
+        <w:t xml:space="preserve"> los niveles de glucosa en la sangre. La </w:t>
+      </w:r>
+      <w:r>
+        <w:rPr>
+          <w:rFonts w:ascii="Arial" w:eastAsia="Arial Unicode MS" w:hAnsi="Arial" w:cs="Arial"/>
+          <w:b/>
+          <w:sz w:val="24"/>
+          <w:szCs w:val="24"/>
+        </w:rPr>
+        <w:t>insulina</w:t>
+      </w:r>
+      <w:r>
+        <w:rPr>
+          <w:rFonts w:ascii="Arial" w:eastAsia="Arial Unicode MS" w:hAnsi="Arial" w:cs="Arial"/>
+          <w:sz w:val="24"/>
+          <w:szCs w:val="24"/>
+        </w:rPr>
+        <w:t xml:space="preserve"> baja los niveles</w:t>
+      </w:r>
+      <w:r>
+        <w:rPr>
+          <w:rFonts w:ascii="Arial" w:eastAsia="Arial Unicode MS" w:hAnsi="Arial" w:cs="Arial"/>
+          <w:sz w:val="24"/>
+          <w:szCs w:val="24"/>
+        </w:rPr>
+        <w:t xml:space="preserve"> y</w:t>
+      </w:r>
+      <w:r>
+        <w:rPr>
+          <w:rFonts w:ascii="Arial" w:eastAsia="Arial Unicode MS" w:hAnsi="Arial" w:cs="Arial"/>
+          <w:sz w:val="24"/>
+          <w:szCs w:val="24"/>
+        </w:rPr>
+        <w:t xml:space="preserve"> </w:t>
+      </w:r>
+      <w:r>
+        <w:rPr>
+          <w:rFonts w:ascii="Arial" w:eastAsia="Arial Unicode MS" w:hAnsi="Arial" w:cs="Arial"/>
+          <w:sz w:val="24"/>
+          <w:szCs w:val="24"/>
+        </w:rPr>
+        <w:t xml:space="preserve">hace </w:t>
+      </w:r>
+      <w:r>
+        <w:rPr>
+          <w:rFonts w:ascii="Arial" w:eastAsia="Arial Unicode MS" w:hAnsi="Arial" w:cs="Arial"/>
+          <w:sz w:val="24"/>
+          <w:szCs w:val="24"/>
+        </w:rPr>
+        <w:t xml:space="preserve">que el cuerpo metabolice este carbohidrato o lo acumule </w:t>
+      </w:r>
+      <w:r>
+        <w:rPr>
+          <w:rFonts w:ascii="Arial" w:eastAsia="Arial Unicode MS" w:hAnsi="Arial" w:cs="Arial"/>
+          <w:sz w:val="24"/>
+          <w:szCs w:val="24"/>
+        </w:rPr>
+        <w:t xml:space="preserve">como </w:t>
+      </w:r>
+      <w:r>
+        <w:rPr>
+          <w:rFonts w:ascii="Arial" w:eastAsia="Arial Unicode MS" w:hAnsi="Arial" w:cs="Arial"/>
+          <w:sz w:val="24"/>
+          <w:szCs w:val="24"/>
+        </w:rPr>
+        <w:t xml:space="preserve">tejido adiposo. Cuando los niveles de </w:t>
+      </w:r>
+      <w:r>
+        <w:rPr>
+          <w:rFonts w:ascii="Arial" w:eastAsia="Arial Unicode MS" w:hAnsi="Arial" w:cs="Arial"/>
+          <w:b/>
+          <w:sz w:val="24"/>
+          <w:szCs w:val="24"/>
+        </w:rPr>
+        <w:t>glucosa</w:t>
+      </w:r>
+      <w:r>
+        <w:rPr>
+          <w:rFonts w:ascii="Arial" w:eastAsia="Arial Unicode MS" w:hAnsi="Arial" w:cs="Arial"/>
+          <w:sz w:val="24"/>
+          <w:szCs w:val="24"/>
+        </w:rPr>
+        <w:t xml:space="preserve"> en la sangre están muy bajos, se libera el </w:t>
+      </w:r>
+      <w:r>
+        <w:rPr>
+          <w:rFonts w:ascii="Arial" w:eastAsia="Arial Unicode MS" w:hAnsi="Arial" w:cs="Arial"/>
+          <w:b/>
+          <w:sz w:val="24"/>
+          <w:szCs w:val="24"/>
+        </w:rPr>
+        <w:t>glucagón</w:t>
+      </w:r>
+      <w:r>
+        <w:rPr>
+          <w:rFonts w:ascii="Arial" w:eastAsia="Arial Unicode MS" w:hAnsi="Arial" w:cs="Arial"/>
+          <w:sz w:val="24"/>
+          <w:szCs w:val="24"/>
+        </w:rPr>
+        <w:t xml:space="preserve">, el cual viaja hasta el hígado y hace que este empiece a liberar </w:t>
+      </w:r>
+      <w:r>
+        <w:rPr>
+          <w:rFonts w:ascii="Arial" w:eastAsia="Arial Unicode MS" w:hAnsi="Arial" w:cs="Arial"/>
+          <w:b/>
+          <w:sz w:val="24"/>
+          <w:szCs w:val="24"/>
+        </w:rPr>
+        <w:t>glucógeno</w:t>
+      </w:r>
+      <w:r>
+        <w:rPr>
+          <w:rFonts w:ascii="Arial" w:eastAsia="Arial Unicode MS" w:hAnsi="Arial" w:cs="Arial"/>
+          <w:sz w:val="24"/>
+          <w:szCs w:val="24"/>
+        </w:rPr>
+        <w:t xml:space="preserve"> y</w:t>
+      </w:r>
+      <w:r>
+        <w:rPr>
+          <w:rFonts w:ascii="Arial" w:eastAsia="Arial Unicode MS" w:hAnsi="Arial" w:cs="Arial"/>
+          <w:sz w:val="24"/>
+          <w:szCs w:val="24"/>
+        </w:rPr>
+        <w:t>,</w:t>
+      </w:r>
+      <w:r>
+        <w:rPr>
+          <w:rFonts w:ascii="Arial" w:eastAsia="Arial Unicode MS" w:hAnsi="Arial" w:cs="Arial"/>
+          <w:sz w:val="24"/>
+          <w:szCs w:val="24"/>
+        </w:rPr>
+        <w:t xml:space="preserve"> al hidrolizarse</w:t>
+      </w:r>
+      <w:r>
+        <w:rPr>
+          <w:rFonts w:ascii="Arial" w:eastAsia="Arial Unicode MS" w:hAnsi="Arial" w:cs="Arial"/>
+          <w:sz w:val="24"/>
+          <w:szCs w:val="24"/>
+        </w:rPr>
+        <w:t>,</w:t>
+      </w:r>
+      <w:r>
+        <w:rPr>
+          <w:rFonts w:ascii="Arial" w:eastAsia="Arial Unicode MS" w:hAnsi="Arial" w:cs="Arial"/>
+          <w:sz w:val="24"/>
+          <w:szCs w:val="24"/>
+        </w:rPr>
+        <w:t xml:space="preserve"> </w:t>
+      </w:r>
+      <w:r>
+        <w:rPr>
+          <w:rFonts w:ascii="Arial" w:eastAsia="Arial Unicode MS" w:hAnsi="Arial" w:cs="Arial"/>
+          <w:sz w:val="24"/>
+          <w:szCs w:val="24"/>
+        </w:rPr>
+        <w:t xml:space="preserve">se </w:t>
+      </w:r>
+      <w:r>
+        <w:rPr>
+          <w:rFonts w:ascii="Arial" w:eastAsia="Arial Unicode MS" w:hAnsi="Arial" w:cs="Arial"/>
+          <w:sz w:val="24"/>
+          <w:szCs w:val="24"/>
+        </w:rPr>
+        <w:t xml:space="preserve">genere glucosa, </w:t>
+      </w:r>
+      <w:r>
+        <w:rPr>
+          <w:rFonts w:ascii="Arial" w:eastAsia="Arial Unicode MS" w:hAnsi="Arial" w:cs="Arial"/>
+          <w:sz w:val="24"/>
+          <w:szCs w:val="24"/>
+        </w:rPr>
+        <w:t xml:space="preserve">lo que lleva a </w:t>
+      </w:r>
+      <w:r>
+        <w:rPr>
+          <w:rFonts w:ascii="Arial" w:eastAsia="Arial Unicode MS" w:hAnsi="Arial" w:cs="Arial"/>
+          <w:sz w:val="24"/>
+          <w:szCs w:val="24"/>
+        </w:rPr>
+        <w:t>que los niveles de este azúcar aumente</w:t>
+      </w:r>
+      <w:r>
+        <w:rPr>
+          <w:rFonts w:ascii="Arial" w:eastAsia="Arial Unicode MS" w:hAnsi="Arial" w:cs="Arial"/>
+          <w:sz w:val="24"/>
+          <w:szCs w:val="24"/>
+        </w:rPr>
+        <w:t>n</w:t>
+      </w:r>
+      <w:r>
+        <w:rPr>
+          <w:rFonts w:ascii="Arial" w:eastAsia="Arial Unicode MS" w:hAnsi="Arial" w:cs="Arial"/>
+          <w:sz w:val="24"/>
+          <w:szCs w:val="24"/>
+        </w:rPr>
+        <w:t xml:space="preserve"> en el torrente sanguíneo.</w:t>
+      </w:r>
+    </w:p>
+    <w:p>
+      <w:pPr>
+        <w:shd w:val="clear" w:color="auto" w:fill="FFFFFF"/>
+        <w:spacing w:after="0" w:line="360" w:lineRule="auto"/>
+        <w:rPr>
+          <w:rFonts w:ascii="Arial" w:eastAsia="Arial Unicode MS" w:hAnsi="Arial" w:cs="Arial"/>
+          <w:b/>
           <w:sz w:val="24"/>
           <w:szCs w:val="24"/>
         </w:rPr>
@@ -22580,7 +22590,8 @@
           <w:sz w:val="24"/>
           <w:szCs w:val="24"/>
         </w:rPr>
-        <w:t xml:space="preserve">En el </w:t>
+        <w:lastRenderedPageBreak/>
+        <w:t xml:space="preserve">Las </w:t>
       </w:r>
       <w:r>
         <w:rPr>
@@ -22589,15 +22600,47 @@
           <w:sz w:val="24"/>
           <w:szCs w:val="24"/>
         </w:rPr>
-        <w:t>páncreas</w:t>
-      </w:r>
-      <w:r>
-        <w:rPr>
-          <w:rFonts w:ascii="Arial" w:eastAsia="Arial Unicode MS" w:hAnsi="Arial" w:cs="Arial"/>
-          <w:sz w:val="24"/>
-          <w:szCs w:val="24"/>
-        </w:rPr>
-        <w:t xml:space="preserve">, específicamente en unas células denominadas </w:t>
+        <w:t>glándulas suprarrenales</w:t>
+      </w:r>
+      <w:r>
+        <w:rPr>
+          <w:rFonts w:ascii="Arial" w:eastAsia="Arial Unicode MS" w:hAnsi="Arial" w:cs="Arial"/>
+          <w:sz w:val="24"/>
+          <w:szCs w:val="24"/>
+        </w:rPr>
+        <w:t xml:space="preserve"> se sitúan encima de los riñones</w:t>
+      </w:r>
+      <w:r>
+        <w:rPr>
+          <w:rFonts w:ascii="Arial" w:eastAsia="Arial Unicode MS" w:hAnsi="Arial" w:cs="Arial"/>
+          <w:sz w:val="24"/>
+          <w:szCs w:val="24"/>
+        </w:rPr>
+        <w:t xml:space="preserve">. Son </w:t>
+      </w:r>
+      <w:r>
+        <w:rPr>
+          <w:rFonts w:ascii="Arial" w:eastAsia="Arial Unicode MS" w:hAnsi="Arial" w:cs="Arial"/>
+          <w:sz w:val="24"/>
+          <w:szCs w:val="24"/>
+        </w:rPr>
+        <w:t>de tamaño similar a la falange superior del dedo pulgar. Su funcionalidad es la producción de hormonas esteroideas</w:t>
+      </w:r>
+      <w:r>
+        <w:rPr>
+          <w:rFonts w:ascii="Arial" w:eastAsia="Arial Unicode MS" w:hAnsi="Arial" w:cs="Arial"/>
+          <w:sz w:val="24"/>
+          <w:szCs w:val="24"/>
+        </w:rPr>
+        <w:t>,</w:t>
+      </w:r>
+      <w:r>
+        <w:rPr>
+          <w:rFonts w:ascii="Arial" w:eastAsia="Arial Unicode MS" w:hAnsi="Arial" w:cs="Arial"/>
+          <w:sz w:val="24"/>
+          <w:szCs w:val="24"/>
+        </w:rPr>
+        <w:t xml:space="preserve"> como el </w:t>
       </w:r>
       <w:r>
         <w:rPr>
@@ -22606,55 +22649,87 @@
           <w:sz w:val="24"/>
           <w:szCs w:val="24"/>
         </w:rPr>
-        <w:t>islotes de Langerhans</w:t>
-      </w:r>
-      <w:r>
-        <w:rPr>
-          <w:rFonts w:ascii="Arial" w:eastAsia="Arial Unicode MS" w:hAnsi="Arial" w:cs="Arial"/>
-          <w:sz w:val="24"/>
-          <w:szCs w:val="24"/>
-        </w:rPr>
-        <w:t xml:space="preserve"> se producen l</w:t>
-      </w:r>
-      <w:r>
-        <w:rPr>
-          <w:rFonts w:ascii="Arial" w:eastAsia="Arial Unicode MS" w:hAnsi="Arial" w:cs="Arial"/>
-          <w:sz w:val="24"/>
-          <w:szCs w:val="24"/>
-        </w:rPr>
-        <w:t>a insulina y el glucagón</w:t>
-      </w:r>
-      <w:r>
-        <w:rPr>
-          <w:rFonts w:ascii="Arial" w:eastAsia="Arial Unicode MS" w:hAnsi="Arial" w:cs="Arial"/>
-          <w:sz w:val="24"/>
-          <w:szCs w:val="24"/>
-        </w:rPr>
-        <w:t xml:space="preserve">. </w:t>
-      </w:r>
-      <w:r>
-        <w:rPr>
-          <w:rFonts w:ascii="Arial" w:eastAsia="Arial Unicode MS" w:hAnsi="Arial" w:cs="Arial"/>
-          <w:sz w:val="24"/>
-          <w:szCs w:val="24"/>
-        </w:rPr>
-        <w:t xml:space="preserve">Estas </w:t>
-      </w:r>
-      <w:r>
-        <w:rPr>
-          <w:rFonts w:ascii="Arial" w:eastAsia="Arial Unicode MS" w:hAnsi="Arial" w:cs="Arial"/>
-          <w:sz w:val="24"/>
-          <w:szCs w:val="24"/>
-        </w:rPr>
-        <w:t xml:space="preserve">dos </w:t>
-      </w:r>
-      <w:r>
-        <w:rPr>
-          <w:rFonts w:ascii="Arial" w:eastAsia="Arial Unicode MS" w:hAnsi="Arial" w:cs="Arial"/>
-          <w:sz w:val="24"/>
-          <w:szCs w:val="24"/>
-        </w:rPr>
-        <w:t>hormonas regula</w:t>
+        <w:t>cortisol</w:t>
+      </w:r>
+      <w:r>
+        <w:rPr>
+          <w:rFonts w:ascii="Arial" w:eastAsia="Arial Unicode MS" w:hAnsi="Arial" w:cs="Arial"/>
+          <w:sz w:val="24"/>
+          <w:szCs w:val="24"/>
+        </w:rPr>
+        <w:t xml:space="preserve">, que </w:t>
+      </w:r>
+      <w:r>
+        <w:rPr>
+          <w:rFonts w:ascii="Arial" w:eastAsia="Arial Unicode MS" w:hAnsi="Arial" w:cs="Arial"/>
+          <w:sz w:val="24"/>
+          <w:szCs w:val="24"/>
+        </w:rPr>
+        <w:t>ayuda en la regulación de azúcar en el cuerpo</w:t>
+      </w:r>
+      <w:r>
+        <w:rPr>
+          <w:rFonts w:ascii="Arial" w:eastAsia="Arial Unicode MS" w:hAnsi="Arial" w:cs="Arial"/>
+          <w:sz w:val="24"/>
+          <w:szCs w:val="24"/>
+        </w:rPr>
+        <w:t xml:space="preserve">; </w:t>
+      </w:r>
+      <w:r>
+        <w:rPr>
+          <w:rFonts w:ascii="Arial" w:eastAsia="Arial Unicode MS" w:hAnsi="Arial" w:cs="Arial"/>
+          <w:sz w:val="24"/>
+          <w:szCs w:val="24"/>
+        </w:rPr>
+        <w:t>la aldosterona</w:t>
+      </w:r>
+      <w:r>
+        <w:rPr>
+          <w:rFonts w:ascii="Arial" w:eastAsia="Arial Unicode MS" w:hAnsi="Arial" w:cs="Arial"/>
+          <w:sz w:val="24"/>
+          <w:szCs w:val="24"/>
+        </w:rPr>
+        <w:t xml:space="preserve">, que </w:t>
+      </w:r>
+      <w:r>
+        <w:rPr>
+          <w:rFonts w:ascii="Arial" w:eastAsia="Arial Unicode MS" w:hAnsi="Arial" w:cs="Arial"/>
+          <w:sz w:val="24"/>
+          <w:szCs w:val="24"/>
+        </w:rPr>
+        <w:t>regula el equilibrio de sodio y potasio en el cuerpo</w:t>
+      </w:r>
+      <w:r>
+        <w:rPr>
+          <w:rFonts w:ascii="Arial" w:eastAsia="Arial Unicode MS" w:hAnsi="Arial" w:cs="Arial"/>
+          <w:sz w:val="24"/>
+          <w:szCs w:val="24"/>
+        </w:rPr>
+        <w:t xml:space="preserve">; </w:t>
+      </w:r>
+      <w:r>
+        <w:rPr>
+          <w:rFonts w:ascii="Arial" w:eastAsia="Arial Unicode MS" w:hAnsi="Arial" w:cs="Arial"/>
+          <w:sz w:val="24"/>
+          <w:szCs w:val="24"/>
+        </w:rPr>
+        <w:t xml:space="preserve">y hormonas sexuales como los andrógenos (hombres) y los estrógenos (mujeres). Además de estas, </w:t>
+      </w:r>
+      <w:r>
+        <w:rPr>
+          <w:rFonts w:ascii="Arial" w:eastAsia="Arial Unicode MS" w:hAnsi="Arial" w:cs="Arial"/>
+          <w:sz w:val="24"/>
+          <w:szCs w:val="24"/>
+        </w:rPr>
+        <w:t xml:space="preserve">las suprarrenales </w:t>
+      </w:r>
+      <w:r>
+        <w:rPr>
+          <w:rFonts w:ascii="Arial" w:eastAsia="Arial Unicode MS" w:hAnsi="Arial" w:cs="Arial"/>
+          <w:sz w:val="24"/>
+          <w:szCs w:val="24"/>
+        </w:rPr>
+        <w:t>produce</w:t>
       </w:r>
       <w:r>
         <w:rPr>
@@ -22670,7 +22745,39 @@
           <w:sz w:val="24"/>
           <w:szCs w:val="24"/>
         </w:rPr>
-        <w:t xml:space="preserve"> los niveles de glucosa en la sangre. La </w:t>
+        <w:t xml:space="preserve"> otras dos </w:t>
+      </w:r>
+      <w:r>
+        <w:rPr>
+          <w:rFonts w:ascii="Arial" w:eastAsia="Arial Unicode MS" w:hAnsi="Arial" w:cs="Arial"/>
+          <w:sz w:val="24"/>
+          <w:szCs w:val="24"/>
+        </w:rPr>
+        <w:t xml:space="preserve">hormonas </w:t>
+      </w:r>
+      <w:r>
+        <w:rPr>
+          <w:rFonts w:ascii="Arial" w:eastAsia="Arial Unicode MS" w:hAnsi="Arial" w:cs="Arial"/>
+          <w:sz w:val="24"/>
+          <w:szCs w:val="24"/>
+        </w:rPr>
+        <w:t>muy importantes en el control de los sistemas de respuesta del cuerpo</w:t>
+      </w:r>
+      <w:r>
+        <w:rPr>
+          <w:rFonts w:ascii="Arial" w:eastAsia="Arial Unicode MS" w:hAnsi="Arial" w:cs="Arial"/>
+          <w:sz w:val="24"/>
+          <w:szCs w:val="24"/>
+        </w:rPr>
+        <w:t>,</w:t>
+      </w:r>
+      <w:r>
+        <w:rPr>
+          <w:rFonts w:ascii="Arial" w:eastAsia="Arial Unicode MS" w:hAnsi="Arial" w:cs="Arial"/>
+          <w:sz w:val="24"/>
+          <w:szCs w:val="24"/>
+        </w:rPr>
+        <w:t xml:space="preserve"> como la </w:t>
       </w:r>
       <w:r>
         <w:rPr>
@@ -22679,15 +22786,183 @@
           <w:sz w:val="24"/>
           <w:szCs w:val="24"/>
         </w:rPr>
-        <w:t>insulina</w:t>
-      </w:r>
-      <w:r>
-        <w:rPr>
-          <w:rFonts w:ascii="Arial" w:eastAsia="Arial Unicode MS" w:hAnsi="Arial" w:cs="Arial"/>
-          <w:sz w:val="24"/>
-          <w:szCs w:val="24"/>
-        </w:rPr>
-        <w:t xml:space="preserve"> baja los niveles</w:t>
+        <w:t>epinefrina</w:t>
+      </w:r>
+      <w:r>
+        <w:rPr>
+          <w:rFonts w:ascii="Arial" w:eastAsia="Arial Unicode MS" w:hAnsi="Arial" w:cs="Arial"/>
+          <w:sz w:val="24"/>
+          <w:szCs w:val="24"/>
+        </w:rPr>
+        <w:t xml:space="preserve"> y </w:t>
+      </w:r>
+      <w:r>
+        <w:rPr>
+          <w:rFonts w:ascii="Arial" w:eastAsia="Arial Unicode MS" w:hAnsi="Arial" w:cs="Arial"/>
+          <w:b/>
+          <w:sz w:val="24"/>
+          <w:szCs w:val="24"/>
+        </w:rPr>
+        <w:t>norepinefrina</w:t>
+      </w:r>
+      <w:r>
+        <w:rPr>
+          <w:rFonts w:ascii="Arial" w:eastAsia="Arial Unicode MS" w:hAnsi="Arial" w:cs="Arial"/>
+          <w:sz w:val="24"/>
+          <w:szCs w:val="24"/>
+        </w:rPr>
+        <w:t xml:space="preserve">, también conocidas como </w:t>
+      </w:r>
+      <w:r>
+        <w:rPr>
+          <w:rFonts w:ascii="Arial" w:eastAsia="Arial Unicode MS" w:hAnsi="Arial" w:cs="Arial"/>
+          <w:b/>
+          <w:sz w:val="24"/>
+          <w:szCs w:val="24"/>
+        </w:rPr>
+        <w:t>adrenalina</w:t>
+      </w:r>
+      <w:r>
+        <w:rPr>
+          <w:rFonts w:ascii="Arial" w:eastAsia="Arial Unicode MS" w:hAnsi="Arial" w:cs="Arial"/>
+          <w:sz w:val="24"/>
+          <w:szCs w:val="24"/>
+        </w:rPr>
+        <w:t xml:space="preserve"> y </w:t>
+      </w:r>
+      <w:r>
+        <w:rPr>
+          <w:rFonts w:ascii="Arial" w:eastAsia="Arial Unicode MS" w:hAnsi="Arial" w:cs="Arial"/>
+          <w:b/>
+          <w:sz w:val="24"/>
+          <w:szCs w:val="24"/>
+        </w:rPr>
+        <w:t>noradrenalina</w:t>
+      </w:r>
+      <w:r>
+        <w:rPr>
+          <w:rFonts w:ascii="Arial" w:eastAsia="Arial Unicode MS" w:hAnsi="Arial" w:cs="Arial"/>
+          <w:sz w:val="24"/>
+          <w:szCs w:val="24"/>
+        </w:rPr>
+        <w:t>,</w:t>
+      </w:r>
+      <w:r>
+        <w:rPr>
+          <w:rFonts w:ascii="Arial" w:eastAsia="Arial Unicode MS" w:hAnsi="Arial" w:cs="Arial"/>
+          <w:b/>
+          <w:sz w:val="24"/>
+          <w:szCs w:val="24"/>
+        </w:rPr>
+        <w:t xml:space="preserve"> </w:t>
+      </w:r>
+      <w:r>
+        <w:rPr>
+          <w:rFonts w:ascii="Arial" w:eastAsia="Arial Unicode MS" w:hAnsi="Arial" w:cs="Arial"/>
+          <w:sz w:val="24"/>
+          <w:szCs w:val="24"/>
+        </w:rPr>
+        <w:t>respectivamente.</w:t>
+      </w:r>
+    </w:p>
+    <w:p>
+      <w:pPr>
+        <w:pStyle w:val="Prrafodelista"/>
+        <w:shd w:val="clear" w:color="auto" w:fill="FFFFFF"/>
+        <w:spacing w:after="0" w:line="360" w:lineRule="auto"/>
+        <w:jc w:val="both"/>
+        <w:rPr>
+          <w:rFonts w:ascii="Arial" w:eastAsia="Arial Unicode MS" w:hAnsi="Arial" w:cs="Arial"/>
+          <w:sz w:val="24"/>
+          <w:szCs w:val="24"/>
+        </w:rPr>
+      </w:pPr>
+    </w:p>
+    <w:p>
+      <w:pPr>
+        <w:pStyle w:val="Prrafodelista"/>
+        <w:shd w:val="clear" w:color="auto" w:fill="FFFFFF"/>
+        <w:spacing w:after="0" w:line="360" w:lineRule="auto"/>
+        <w:jc w:val="both"/>
+        <w:rPr>
+          <w:rFonts w:ascii="Arial" w:eastAsia="Arial Unicode MS" w:hAnsi="Arial" w:cs="Arial"/>
+          <w:sz w:val="24"/>
+          <w:szCs w:val="24"/>
+        </w:rPr>
+      </w:pPr>
+      <w:r>
+        <w:rPr>
+          <w:rFonts w:ascii="Arial" w:eastAsia="Arial Unicode MS" w:hAnsi="Arial" w:cs="Arial"/>
+          <w:sz w:val="24"/>
+          <w:szCs w:val="24"/>
+        </w:rPr>
+        <w:t xml:space="preserve">La </w:t>
+      </w:r>
+      <w:r>
+        <w:rPr>
+          <w:rFonts w:ascii="Arial" w:eastAsia="Arial Unicode MS" w:hAnsi="Arial" w:cs="Arial"/>
+          <w:b/>
+          <w:sz w:val="24"/>
+          <w:szCs w:val="24"/>
+        </w:rPr>
+        <w:t>adrenalina</w:t>
+      </w:r>
+      <w:r>
+        <w:rPr>
+          <w:rFonts w:ascii="Arial" w:eastAsia="Arial Unicode MS" w:hAnsi="Arial" w:cs="Arial"/>
+          <w:sz w:val="24"/>
+          <w:szCs w:val="24"/>
+        </w:rPr>
+        <w:t xml:space="preserve"> está implicada en el control de la dilatación de los vasos sanguíneos y </w:t>
+      </w:r>
+      <w:r>
+        <w:rPr>
+          <w:rFonts w:ascii="Arial" w:eastAsia="Arial Unicode MS" w:hAnsi="Arial" w:cs="Arial"/>
+          <w:sz w:val="24"/>
+          <w:szCs w:val="24"/>
+        </w:rPr>
+        <w:t xml:space="preserve">el </w:t>
+      </w:r>
+      <w:r>
+        <w:rPr>
+          <w:rFonts w:ascii="Arial" w:eastAsia="Arial Unicode MS" w:hAnsi="Arial" w:cs="Arial"/>
+          <w:sz w:val="24"/>
+          <w:szCs w:val="24"/>
+        </w:rPr>
+        <w:t>aumento de la respiración en momentos de estrés</w:t>
+      </w:r>
+      <w:r>
+        <w:rPr>
+          <w:rFonts w:ascii="Arial" w:eastAsia="Arial Unicode MS" w:hAnsi="Arial" w:cs="Arial"/>
+          <w:sz w:val="24"/>
+          <w:szCs w:val="24"/>
+        </w:rPr>
+        <w:t xml:space="preserve">. Actúa </w:t>
+      </w:r>
+      <w:r>
+        <w:rPr>
+          <w:rFonts w:ascii="Arial" w:eastAsia="Arial Unicode MS" w:hAnsi="Arial" w:cs="Arial"/>
+          <w:sz w:val="24"/>
+          <w:szCs w:val="24"/>
+        </w:rPr>
+        <w:t>como un neurotransmisor del sistema nervioso central (</w:t>
+      </w:r>
+      <w:r>
+        <w:rPr>
+          <w:rFonts w:ascii="Arial" w:eastAsia="Arial Unicode MS" w:hAnsi="Arial" w:cs="Arial"/>
+          <w:b/>
+          <w:sz w:val="24"/>
+          <w:szCs w:val="24"/>
+        </w:rPr>
+        <w:t>SNC</w:t>
+      </w:r>
+      <w:r>
+        <w:rPr>
+          <w:rFonts w:ascii="Arial" w:eastAsia="Arial Unicode MS" w:hAnsi="Arial" w:cs="Arial"/>
+          <w:sz w:val="24"/>
+          <w:szCs w:val="24"/>
+        </w:rPr>
+        <w:t>)</w:t>
       </w:r>
       <w:r>
         <w:rPr>
@@ -22703,39 +22978,7 @@
           <w:sz w:val="24"/>
           <w:szCs w:val="24"/>
         </w:rPr>
-        <w:t xml:space="preserve"> </w:t>
-      </w:r>
-      <w:r>
-        <w:rPr>
-          <w:rFonts w:ascii="Arial" w:eastAsia="Arial Unicode MS" w:hAnsi="Arial" w:cs="Arial"/>
-          <w:sz w:val="24"/>
-          <w:szCs w:val="24"/>
-        </w:rPr>
-        <w:t xml:space="preserve">hace </w:t>
-      </w:r>
-      <w:r>
-        <w:rPr>
-          <w:rFonts w:ascii="Arial" w:eastAsia="Arial Unicode MS" w:hAnsi="Arial" w:cs="Arial"/>
-          <w:sz w:val="24"/>
-          <w:szCs w:val="24"/>
-        </w:rPr>
-        <w:t xml:space="preserve">que el cuerpo metabolice este carbohidrato o lo acumule </w:t>
-      </w:r>
-      <w:r>
-        <w:rPr>
-          <w:rFonts w:ascii="Arial" w:eastAsia="Arial Unicode MS" w:hAnsi="Arial" w:cs="Arial"/>
-          <w:sz w:val="24"/>
-          <w:szCs w:val="24"/>
-        </w:rPr>
-        <w:t xml:space="preserve">como </w:t>
-      </w:r>
-      <w:r>
-        <w:rPr>
-          <w:rFonts w:ascii="Arial" w:eastAsia="Arial Unicode MS" w:hAnsi="Arial" w:cs="Arial"/>
-          <w:sz w:val="24"/>
-          <w:szCs w:val="24"/>
-        </w:rPr>
-        <w:t xml:space="preserve">tejido adiposo. Cuando los niveles de </w:t>
+        <w:t xml:space="preserve"> participa en la termorregulación corporal. La </w:t>
       </w:r>
       <w:r>
         <w:rPr>
@@ -22744,49 +22987,31 @@
           <w:sz w:val="24"/>
           <w:szCs w:val="24"/>
         </w:rPr>
-        <w:t>glucosa</w:t>
-      </w:r>
-      <w:r>
-        <w:rPr>
-          <w:rFonts w:ascii="Arial" w:eastAsia="Arial Unicode MS" w:hAnsi="Arial" w:cs="Arial"/>
-          <w:sz w:val="24"/>
-          <w:szCs w:val="24"/>
-        </w:rPr>
-        <w:t xml:space="preserve"> en la sangre están muy bajos, se libera el </w:t>
-      </w:r>
-      <w:r>
-        <w:rPr>
-          <w:rFonts w:ascii="Arial" w:eastAsia="Arial Unicode MS" w:hAnsi="Arial" w:cs="Arial"/>
-          <w:b/>
-          <w:sz w:val="24"/>
-          <w:szCs w:val="24"/>
-        </w:rPr>
-        <w:t>glucagón</w:t>
-      </w:r>
-      <w:r>
-        <w:rPr>
-          <w:rFonts w:ascii="Arial" w:eastAsia="Arial Unicode MS" w:hAnsi="Arial" w:cs="Arial"/>
-          <w:sz w:val="24"/>
-          <w:szCs w:val="24"/>
-        </w:rPr>
-        <w:t xml:space="preserve">, el cual viaja hasta el hígado y hace que este empiece a liberar </w:t>
-      </w:r>
-      <w:r>
-        <w:rPr>
-          <w:rFonts w:ascii="Arial" w:eastAsia="Arial Unicode MS" w:hAnsi="Arial" w:cs="Arial"/>
-          <w:b/>
-          <w:sz w:val="24"/>
-          <w:szCs w:val="24"/>
-        </w:rPr>
-        <w:t>glucógeno</w:t>
-      </w:r>
-      <w:r>
-        <w:rPr>
-          <w:rFonts w:ascii="Arial" w:eastAsia="Arial Unicode MS" w:hAnsi="Arial" w:cs="Arial"/>
-          <w:sz w:val="24"/>
-          <w:szCs w:val="24"/>
-        </w:rPr>
-        <w:t xml:space="preserve"> y</w:t>
+        <w:t>noradrenalina</w:t>
+      </w:r>
+      <w:r>
+        <w:rPr>
+          <w:rFonts w:ascii="Arial" w:eastAsia="Arial Unicode MS" w:hAnsi="Arial" w:cs="Arial"/>
+          <w:sz w:val="24"/>
+          <w:szCs w:val="24"/>
+        </w:rPr>
+        <w:t xml:space="preserve"> afecta regiones cerebrales involucradas en las acciones de atención y respuesta,</w:t>
+      </w:r>
+      <w:r>
+        <w:rPr>
+          <w:rFonts w:ascii="Arial" w:eastAsia="Arial Unicode MS" w:hAnsi="Arial" w:cs="Arial"/>
+          <w:sz w:val="24"/>
+          <w:szCs w:val="24"/>
+        </w:rPr>
+        <w:t xml:space="preserve"> lo que</w:t>
+      </w:r>
+      <w:r>
+        <w:rPr>
+          <w:rFonts w:ascii="Arial" w:eastAsia="Arial Unicode MS" w:hAnsi="Arial" w:cs="Arial"/>
+          <w:sz w:val="24"/>
+          <w:szCs w:val="24"/>
+        </w:rPr>
+        <w:t xml:space="preserve"> aumenta la frecuencia cardiaca</w:t>
       </w:r>
       <w:r>
         <w:rPr>
@@ -22802,80 +23027,32 @@
           <w:sz w:val="24"/>
           <w:szCs w:val="24"/>
         </w:rPr>
-        <w:t xml:space="preserve"> al hidrolizarse</w:t>
-      </w:r>
-      <w:r>
-        <w:rPr>
-          <w:rFonts w:ascii="Arial" w:eastAsia="Arial Unicode MS" w:hAnsi="Arial" w:cs="Arial"/>
-          <w:sz w:val="24"/>
-          <w:szCs w:val="24"/>
-        </w:rPr>
-        <w:t>,</w:t>
-      </w:r>
-      <w:r>
-        <w:rPr>
-          <w:rFonts w:ascii="Arial" w:eastAsia="Arial Unicode MS" w:hAnsi="Arial" w:cs="Arial"/>
-          <w:sz w:val="24"/>
-          <w:szCs w:val="24"/>
-        </w:rPr>
-        <w:t xml:space="preserve"> </w:t>
-      </w:r>
-      <w:r>
-        <w:rPr>
-          <w:rFonts w:ascii="Arial" w:eastAsia="Arial Unicode MS" w:hAnsi="Arial" w:cs="Arial"/>
-          <w:sz w:val="24"/>
-          <w:szCs w:val="24"/>
-        </w:rPr>
-        <w:t xml:space="preserve">se </w:t>
-      </w:r>
-      <w:r>
-        <w:rPr>
-          <w:rFonts w:ascii="Arial" w:eastAsia="Arial Unicode MS" w:hAnsi="Arial" w:cs="Arial"/>
-          <w:sz w:val="24"/>
-          <w:szCs w:val="24"/>
-        </w:rPr>
-        <w:t xml:space="preserve">genere glucosa, </w:t>
-      </w:r>
-      <w:r>
-        <w:rPr>
-          <w:rFonts w:ascii="Arial" w:eastAsia="Arial Unicode MS" w:hAnsi="Arial" w:cs="Arial"/>
-          <w:sz w:val="24"/>
-          <w:szCs w:val="24"/>
-        </w:rPr>
-        <w:t xml:space="preserve">lo que lleva a </w:t>
-      </w:r>
-      <w:r>
-        <w:rPr>
-          <w:rFonts w:ascii="Arial" w:eastAsia="Arial Unicode MS" w:hAnsi="Arial" w:cs="Arial"/>
-          <w:sz w:val="24"/>
-          <w:szCs w:val="24"/>
-        </w:rPr>
-        <w:t>que los niveles de este azúcar aumente</w:t>
-      </w:r>
-      <w:r>
-        <w:rPr>
-          <w:rFonts w:ascii="Arial" w:eastAsia="Arial Unicode MS" w:hAnsi="Arial" w:cs="Arial"/>
-          <w:sz w:val="24"/>
-          <w:szCs w:val="24"/>
-        </w:rPr>
-        <w:t>n</w:t>
-      </w:r>
-      <w:r>
-        <w:rPr>
-          <w:rFonts w:ascii="Arial" w:eastAsia="Arial Unicode MS" w:hAnsi="Arial" w:cs="Arial"/>
-          <w:sz w:val="24"/>
-          <w:szCs w:val="24"/>
-        </w:rPr>
-        <w:t xml:space="preserve"> en el torrente sanguíneo.</w:t>
+        <w:t xml:space="preserve"> libera glucosa</w:t>
+      </w:r>
+      <w:r>
+        <w:rPr>
+          <w:rFonts w:ascii="Arial" w:eastAsia="Arial Unicode MS" w:hAnsi="Arial" w:cs="Arial"/>
+          <w:sz w:val="24"/>
+          <w:szCs w:val="24"/>
+        </w:rPr>
+        <w:t xml:space="preserve"> e </w:t>
+      </w:r>
+      <w:r>
+        <w:rPr>
+          <w:rFonts w:ascii="Arial" w:eastAsia="Arial Unicode MS" w:hAnsi="Arial" w:cs="Arial"/>
+          <w:sz w:val="24"/>
+          <w:szCs w:val="24"/>
+        </w:rPr>
+        <w:t>incrementa el flujo sanguíneo hacia el tejido muscular.</w:t>
       </w:r>
     </w:p>
     <w:p>
       <w:pPr>
         <w:shd w:val="clear" w:color="auto" w:fill="FFFFFF"/>
         <w:spacing w:after="0" w:line="360" w:lineRule="auto"/>
-        <w:rPr>
-          <w:rFonts w:ascii="Arial" w:eastAsia="Arial Unicode MS" w:hAnsi="Arial" w:cs="Arial"/>
-          <w:b/>
+        <w:jc w:val="both"/>
+        <w:rPr>
+          <w:rFonts w:ascii="Arial" w:eastAsia="Arial Unicode MS" w:hAnsi="Arial" w:cs="Arial"/>
           <w:sz w:val="24"/>
           <w:szCs w:val="24"/>
         </w:rPr>
@@ -22893,495 +23070,6 @@
         <w:jc w:val="both"/>
         <w:rPr>
           <w:rFonts w:ascii="Arial" w:eastAsia="Arial Unicode MS" w:hAnsi="Arial" w:cs="Arial"/>
-          <w:sz w:val="24"/>
-          <w:szCs w:val="24"/>
-        </w:rPr>
-      </w:pPr>
-      <w:r>
-        <w:rPr>
-          <w:rFonts w:ascii="Arial" w:eastAsia="Arial Unicode MS" w:hAnsi="Arial" w:cs="Arial"/>
-          <w:sz w:val="24"/>
-          <w:szCs w:val="24"/>
-        </w:rPr>
-        <w:t xml:space="preserve">Las </w:t>
-      </w:r>
-      <w:r>
-        <w:rPr>
-          <w:rFonts w:ascii="Arial" w:eastAsia="Arial Unicode MS" w:hAnsi="Arial" w:cs="Arial"/>
-          <w:b/>
-          <w:sz w:val="24"/>
-          <w:szCs w:val="24"/>
-        </w:rPr>
-        <w:t>glándulas suprarrenales</w:t>
-      </w:r>
-      <w:r>
-        <w:rPr>
-          <w:rFonts w:ascii="Arial" w:eastAsia="Arial Unicode MS" w:hAnsi="Arial" w:cs="Arial"/>
-          <w:sz w:val="24"/>
-          <w:szCs w:val="24"/>
-        </w:rPr>
-        <w:t xml:space="preserve"> se sitúan encima de los riñones</w:t>
-      </w:r>
-      <w:r>
-        <w:rPr>
-          <w:rFonts w:ascii="Arial" w:eastAsia="Arial Unicode MS" w:hAnsi="Arial" w:cs="Arial"/>
-          <w:sz w:val="24"/>
-          <w:szCs w:val="24"/>
-        </w:rPr>
-        <w:t xml:space="preserve">. Son </w:t>
-      </w:r>
-      <w:r>
-        <w:rPr>
-          <w:rFonts w:ascii="Arial" w:eastAsia="Arial Unicode MS" w:hAnsi="Arial" w:cs="Arial"/>
-          <w:sz w:val="24"/>
-          <w:szCs w:val="24"/>
-        </w:rPr>
-        <w:t>de tamaño similar a la falange superior del dedo pulgar. Su funcionalidad es la producción de hormonas esteroideas</w:t>
-      </w:r>
-      <w:r>
-        <w:rPr>
-          <w:rFonts w:ascii="Arial" w:eastAsia="Arial Unicode MS" w:hAnsi="Arial" w:cs="Arial"/>
-          <w:sz w:val="24"/>
-          <w:szCs w:val="24"/>
-        </w:rPr>
-        <w:t>,</w:t>
-      </w:r>
-      <w:r>
-        <w:rPr>
-          <w:rFonts w:ascii="Arial" w:eastAsia="Arial Unicode MS" w:hAnsi="Arial" w:cs="Arial"/>
-          <w:sz w:val="24"/>
-          <w:szCs w:val="24"/>
-        </w:rPr>
-        <w:t xml:space="preserve"> como el </w:t>
-      </w:r>
-      <w:r>
-        <w:rPr>
-          <w:rFonts w:ascii="Arial" w:eastAsia="Arial Unicode MS" w:hAnsi="Arial" w:cs="Arial"/>
-          <w:b/>
-          <w:sz w:val="24"/>
-          <w:szCs w:val="24"/>
-        </w:rPr>
-        <w:t>cortisol</w:t>
-      </w:r>
-      <w:r>
-        <w:rPr>
-          <w:rFonts w:ascii="Arial" w:eastAsia="Arial Unicode MS" w:hAnsi="Arial" w:cs="Arial"/>
-          <w:sz w:val="24"/>
-          <w:szCs w:val="24"/>
-        </w:rPr>
-        <w:t xml:space="preserve">, que </w:t>
-      </w:r>
-      <w:r>
-        <w:rPr>
-          <w:rFonts w:ascii="Arial" w:eastAsia="Arial Unicode MS" w:hAnsi="Arial" w:cs="Arial"/>
-          <w:sz w:val="24"/>
-          <w:szCs w:val="24"/>
-        </w:rPr>
-        <w:t>ayuda en la regulación de azúcar en el cuerpo</w:t>
-      </w:r>
-      <w:r>
-        <w:rPr>
-          <w:rFonts w:ascii="Arial" w:eastAsia="Arial Unicode MS" w:hAnsi="Arial" w:cs="Arial"/>
-          <w:sz w:val="24"/>
-          <w:szCs w:val="24"/>
-        </w:rPr>
-        <w:t xml:space="preserve">; </w:t>
-      </w:r>
-      <w:r>
-        <w:rPr>
-          <w:rFonts w:ascii="Arial" w:eastAsia="Arial Unicode MS" w:hAnsi="Arial" w:cs="Arial"/>
-          <w:sz w:val="24"/>
-          <w:szCs w:val="24"/>
-        </w:rPr>
-        <w:t>la aldosterona</w:t>
-      </w:r>
-      <w:r>
-        <w:rPr>
-          <w:rFonts w:ascii="Arial" w:eastAsia="Arial Unicode MS" w:hAnsi="Arial" w:cs="Arial"/>
-          <w:sz w:val="24"/>
-          <w:szCs w:val="24"/>
-        </w:rPr>
-        <w:t xml:space="preserve">, que </w:t>
-      </w:r>
-      <w:r>
-        <w:rPr>
-          <w:rFonts w:ascii="Arial" w:eastAsia="Arial Unicode MS" w:hAnsi="Arial" w:cs="Arial"/>
-          <w:sz w:val="24"/>
-          <w:szCs w:val="24"/>
-        </w:rPr>
-        <w:t>regula el equilibrio de sodio y potasio en el cuerpo</w:t>
-      </w:r>
-      <w:r>
-        <w:rPr>
-          <w:rFonts w:ascii="Arial" w:eastAsia="Arial Unicode MS" w:hAnsi="Arial" w:cs="Arial"/>
-          <w:sz w:val="24"/>
-          <w:szCs w:val="24"/>
-        </w:rPr>
-        <w:t xml:space="preserve">; </w:t>
-      </w:r>
-      <w:r>
-        <w:rPr>
-          <w:rFonts w:ascii="Arial" w:eastAsia="Arial Unicode MS" w:hAnsi="Arial" w:cs="Arial"/>
-          <w:sz w:val="24"/>
-          <w:szCs w:val="24"/>
-        </w:rPr>
-        <w:t xml:space="preserve">y hormonas sexuales como los andrógenos (hombres) y los estrógenos (mujeres). Además de estas, </w:t>
-      </w:r>
-      <w:r>
-        <w:rPr>
-          <w:rFonts w:ascii="Arial" w:eastAsia="Arial Unicode MS" w:hAnsi="Arial" w:cs="Arial"/>
-          <w:sz w:val="24"/>
-          <w:szCs w:val="24"/>
-        </w:rPr>
-        <w:t xml:space="preserve">las suprarrenales </w:t>
-      </w:r>
-      <w:r>
-        <w:rPr>
-          <w:rFonts w:ascii="Arial" w:eastAsia="Arial Unicode MS" w:hAnsi="Arial" w:cs="Arial"/>
-          <w:sz w:val="24"/>
-          <w:szCs w:val="24"/>
-        </w:rPr>
-        <w:t>produce</w:t>
-      </w:r>
-      <w:r>
-        <w:rPr>
-          <w:rFonts w:ascii="Arial" w:eastAsia="Arial Unicode MS" w:hAnsi="Arial" w:cs="Arial"/>
-          <w:sz w:val="24"/>
-          <w:szCs w:val="24"/>
-        </w:rPr>
-        <w:t>n</w:t>
-      </w:r>
-      <w:r>
-        <w:rPr>
-          <w:rFonts w:ascii="Arial" w:eastAsia="Arial Unicode MS" w:hAnsi="Arial" w:cs="Arial"/>
-          <w:sz w:val="24"/>
-          <w:szCs w:val="24"/>
-        </w:rPr>
-        <w:t xml:space="preserve"> otras dos </w:t>
-      </w:r>
-      <w:r>
-        <w:rPr>
-          <w:rFonts w:ascii="Arial" w:eastAsia="Arial Unicode MS" w:hAnsi="Arial" w:cs="Arial"/>
-          <w:sz w:val="24"/>
-          <w:szCs w:val="24"/>
-        </w:rPr>
-        <w:t xml:space="preserve">hormonas </w:t>
-      </w:r>
-      <w:r>
-        <w:rPr>
-          <w:rFonts w:ascii="Arial" w:eastAsia="Arial Unicode MS" w:hAnsi="Arial" w:cs="Arial"/>
-          <w:sz w:val="24"/>
-          <w:szCs w:val="24"/>
-        </w:rPr>
-        <w:t>muy importantes en el control de los sistemas de respuesta del cuerpo</w:t>
-      </w:r>
-      <w:r>
-        <w:rPr>
-          <w:rFonts w:ascii="Arial" w:eastAsia="Arial Unicode MS" w:hAnsi="Arial" w:cs="Arial"/>
-          <w:sz w:val="24"/>
-          <w:szCs w:val="24"/>
-        </w:rPr>
-        <w:t>,</w:t>
-      </w:r>
-      <w:r>
-        <w:rPr>
-          <w:rFonts w:ascii="Arial" w:eastAsia="Arial Unicode MS" w:hAnsi="Arial" w:cs="Arial"/>
-          <w:sz w:val="24"/>
-          <w:szCs w:val="24"/>
-        </w:rPr>
-        <w:t xml:space="preserve"> como la </w:t>
-      </w:r>
-      <w:r>
-        <w:rPr>
-          <w:rFonts w:ascii="Arial" w:eastAsia="Arial Unicode MS" w:hAnsi="Arial" w:cs="Arial"/>
-          <w:b/>
-          <w:sz w:val="24"/>
-          <w:szCs w:val="24"/>
-        </w:rPr>
-        <w:t>epinefrina</w:t>
-      </w:r>
-      <w:r>
-        <w:rPr>
-          <w:rFonts w:ascii="Arial" w:eastAsia="Arial Unicode MS" w:hAnsi="Arial" w:cs="Arial"/>
-          <w:sz w:val="24"/>
-          <w:szCs w:val="24"/>
-        </w:rPr>
-        <w:t xml:space="preserve"> y </w:t>
-      </w:r>
-      <w:r>
-        <w:rPr>
-          <w:rFonts w:ascii="Arial" w:eastAsia="Arial Unicode MS" w:hAnsi="Arial" w:cs="Arial"/>
-          <w:b/>
-          <w:sz w:val="24"/>
-          <w:szCs w:val="24"/>
-        </w:rPr>
-        <w:t>norepinefrina</w:t>
-      </w:r>
-      <w:r>
-        <w:rPr>
-          <w:rFonts w:ascii="Arial" w:eastAsia="Arial Unicode MS" w:hAnsi="Arial" w:cs="Arial"/>
-          <w:sz w:val="24"/>
-          <w:szCs w:val="24"/>
-        </w:rPr>
-        <w:t xml:space="preserve">, también conocidas como </w:t>
-      </w:r>
-      <w:r>
-        <w:rPr>
-          <w:rFonts w:ascii="Arial" w:eastAsia="Arial Unicode MS" w:hAnsi="Arial" w:cs="Arial"/>
-          <w:b/>
-          <w:sz w:val="24"/>
-          <w:szCs w:val="24"/>
-        </w:rPr>
-        <w:t>adrenalina</w:t>
-      </w:r>
-      <w:r>
-        <w:rPr>
-          <w:rFonts w:ascii="Arial" w:eastAsia="Arial Unicode MS" w:hAnsi="Arial" w:cs="Arial"/>
-          <w:sz w:val="24"/>
-          <w:szCs w:val="24"/>
-        </w:rPr>
-        <w:t xml:space="preserve"> y </w:t>
-      </w:r>
-      <w:r>
-        <w:rPr>
-          <w:rFonts w:ascii="Arial" w:eastAsia="Arial Unicode MS" w:hAnsi="Arial" w:cs="Arial"/>
-          <w:b/>
-          <w:sz w:val="24"/>
-          <w:szCs w:val="24"/>
-        </w:rPr>
-        <w:t>noradrenalina</w:t>
-      </w:r>
-      <w:r>
-        <w:rPr>
-          <w:rFonts w:ascii="Arial" w:eastAsia="Arial Unicode MS" w:hAnsi="Arial" w:cs="Arial"/>
-          <w:sz w:val="24"/>
-          <w:szCs w:val="24"/>
-        </w:rPr>
-        <w:t>,</w:t>
-      </w:r>
-      <w:r>
-        <w:rPr>
-          <w:rFonts w:ascii="Arial" w:eastAsia="Arial Unicode MS" w:hAnsi="Arial" w:cs="Arial"/>
-          <w:b/>
-          <w:sz w:val="24"/>
-          <w:szCs w:val="24"/>
-        </w:rPr>
-        <w:t xml:space="preserve"> </w:t>
-      </w:r>
-      <w:r>
-        <w:rPr>
-          <w:rFonts w:ascii="Arial" w:eastAsia="Arial Unicode MS" w:hAnsi="Arial" w:cs="Arial"/>
-          <w:sz w:val="24"/>
-          <w:szCs w:val="24"/>
-        </w:rPr>
-        <w:t>respectivamente.</w:t>
-      </w:r>
-    </w:p>
-    <w:p>
-      <w:pPr>
-        <w:pStyle w:val="Prrafodelista"/>
-        <w:shd w:val="clear" w:color="auto" w:fill="FFFFFF"/>
-        <w:spacing w:after="0" w:line="360" w:lineRule="auto"/>
-        <w:jc w:val="both"/>
-        <w:rPr>
-          <w:rFonts w:ascii="Arial" w:eastAsia="Arial Unicode MS" w:hAnsi="Arial" w:cs="Arial"/>
-          <w:sz w:val="24"/>
-          <w:szCs w:val="24"/>
-        </w:rPr>
-      </w:pPr>
-    </w:p>
-    <w:p>
-      <w:pPr>
-        <w:pStyle w:val="Prrafodelista"/>
-        <w:shd w:val="clear" w:color="auto" w:fill="FFFFFF"/>
-        <w:spacing w:after="0" w:line="360" w:lineRule="auto"/>
-        <w:jc w:val="both"/>
-        <w:rPr>
-          <w:rFonts w:ascii="Arial" w:eastAsia="Arial Unicode MS" w:hAnsi="Arial" w:cs="Arial"/>
-          <w:sz w:val="24"/>
-          <w:szCs w:val="24"/>
-        </w:rPr>
-      </w:pPr>
-      <w:r>
-        <w:rPr>
-          <w:rFonts w:ascii="Arial" w:eastAsia="Arial Unicode MS" w:hAnsi="Arial" w:cs="Arial"/>
-          <w:sz w:val="24"/>
-          <w:szCs w:val="24"/>
-        </w:rPr>
-        <w:t xml:space="preserve">La </w:t>
-      </w:r>
-      <w:r>
-        <w:rPr>
-          <w:rFonts w:ascii="Arial" w:eastAsia="Arial Unicode MS" w:hAnsi="Arial" w:cs="Arial"/>
-          <w:b/>
-          <w:sz w:val="24"/>
-          <w:szCs w:val="24"/>
-        </w:rPr>
-        <w:t>adrenalina</w:t>
-      </w:r>
-      <w:r>
-        <w:rPr>
-          <w:rFonts w:ascii="Arial" w:eastAsia="Arial Unicode MS" w:hAnsi="Arial" w:cs="Arial"/>
-          <w:sz w:val="24"/>
-          <w:szCs w:val="24"/>
-        </w:rPr>
-        <w:t xml:space="preserve"> está implicada en el control de la dilatación de los vasos sanguíneos y </w:t>
-      </w:r>
-      <w:r>
-        <w:rPr>
-          <w:rFonts w:ascii="Arial" w:eastAsia="Arial Unicode MS" w:hAnsi="Arial" w:cs="Arial"/>
-          <w:sz w:val="24"/>
-          <w:szCs w:val="24"/>
-        </w:rPr>
-        <w:t xml:space="preserve">el </w:t>
-      </w:r>
-      <w:r>
-        <w:rPr>
-          <w:rFonts w:ascii="Arial" w:eastAsia="Arial Unicode MS" w:hAnsi="Arial" w:cs="Arial"/>
-          <w:sz w:val="24"/>
-          <w:szCs w:val="24"/>
-        </w:rPr>
-        <w:t>aumento de la respiración en momentos de estrés</w:t>
-      </w:r>
-      <w:r>
-        <w:rPr>
-          <w:rFonts w:ascii="Arial" w:eastAsia="Arial Unicode MS" w:hAnsi="Arial" w:cs="Arial"/>
-          <w:sz w:val="24"/>
-          <w:szCs w:val="24"/>
-        </w:rPr>
-        <w:t xml:space="preserve">. Actúa </w:t>
-      </w:r>
-      <w:r>
-        <w:rPr>
-          <w:rFonts w:ascii="Arial" w:eastAsia="Arial Unicode MS" w:hAnsi="Arial" w:cs="Arial"/>
-          <w:sz w:val="24"/>
-          <w:szCs w:val="24"/>
-        </w:rPr>
-        <w:t>como un neurotransmisor del sistema nervioso central (</w:t>
-      </w:r>
-      <w:r>
-        <w:rPr>
-          <w:rFonts w:ascii="Arial" w:eastAsia="Arial Unicode MS" w:hAnsi="Arial" w:cs="Arial"/>
-          <w:b/>
-          <w:sz w:val="24"/>
-          <w:szCs w:val="24"/>
-        </w:rPr>
-        <w:t>SNC</w:t>
-      </w:r>
-      <w:r>
-        <w:rPr>
-          <w:rFonts w:ascii="Arial" w:eastAsia="Arial Unicode MS" w:hAnsi="Arial" w:cs="Arial"/>
-          <w:sz w:val="24"/>
-          <w:szCs w:val="24"/>
-        </w:rPr>
-        <w:t>)</w:t>
-      </w:r>
-      <w:r>
-        <w:rPr>
-          <w:rFonts w:ascii="Arial" w:eastAsia="Arial Unicode MS" w:hAnsi="Arial" w:cs="Arial"/>
-          <w:sz w:val="24"/>
-          <w:szCs w:val="24"/>
-        </w:rPr>
-        <w:t xml:space="preserve"> y</w:t>
-      </w:r>
-      <w:r>
-        <w:rPr>
-          <w:rFonts w:ascii="Arial" w:eastAsia="Arial Unicode MS" w:hAnsi="Arial" w:cs="Arial"/>
-          <w:sz w:val="24"/>
-          <w:szCs w:val="24"/>
-        </w:rPr>
-        <w:t xml:space="preserve"> participa en la termorregulación corporal. La </w:t>
-      </w:r>
-      <w:r>
-        <w:rPr>
-          <w:rFonts w:ascii="Arial" w:eastAsia="Arial Unicode MS" w:hAnsi="Arial" w:cs="Arial"/>
-          <w:b/>
-          <w:sz w:val="24"/>
-          <w:szCs w:val="24"/>
-        </w:rPr>
-        <w:t>noradrenalina</w:t>
-      </w:r>
-      <w:r>
-        <w:rPr>
-          <w:rFonts w:ascii="Arial" w:eastAsia="Arial Unicode MS" w:hAnsi="Arial" w:cs="Arial"/>
-          <w:sz w:val="24"/>
-          <w:szCs w:val="24"/>
-        </w:rPr>
-        <w:t xml:space="preserve"> afecta regiones cerebrales involucradas en las acciones de atención y respuesta,</w:t>
-      </w:r>
-      <w:r>
-        <w:rPr>
-          <w:rFonts w:ascii="Arial" w:eastAsia="Arial Unicode MS" w:hAnsi="Arial" w:cs="Arial"/>
-          <w:sz w:val="24"/>
-          <w:szCs w:val="24"/>
-        </w:rPr>
-        <w:t xml:space="preserve"> lo que</w:t>
-      </w:r>
-      <w:r>
-        <w:rPr>
-          <w:rFonts w:ascii="Arial" w:eastAsia="Arial Unicode MS" w:hAnsi="Arial" w:cs="Arial"/>
-          <w:sz w:val="24"/>
-          <w:szCs w:val="24"/>
-        </w:rPr>
-        <w:t xml:space="preserve"> aumenta la frecuencia cardiaca</w:t>
-      </w:r>
-      <w:r>
-        <w:rPr>
-          <w:rFonts w:ascii="Arial" w:eastAsia="Arial Unicode MS" w:hAnsi="Arial" w:cs="Arial"/>
-          <w:sz w:val="24"/>
-          <w:szCs w:val="24"/>
-        </w:rPr>
-        <w:t>,</w:t>
-      </w:r>
-      <w:r>
-        <w:rPr>
-          <w:rFonts w:ascii="Arial" w:eastAsia="Arial Unicode MS" w:hAnsi="Arial" w:cs="Arial"/>
-          <w:sz w:val="24"/>
-          <w:szCs w:val="24"/>
-        </w:rPr>
-        <w:t xml:space="preserve"> libera glucosa</w:t>
-      </w:r>
-      <w:r>
-        <w:rPr>
-          <w:rFonts w:ascii="Arial" w:eastAsia="Arial Unicode MS" w:hAnsi="Arial" w:cs="Arial"/>
-          <w:sz w:val="24"/>
-          <w:szCs w:val="24"/>
-        </w:rPr>
-        <w:t xml:space="preserve"> e </w:t>
-      </w:r>
-      <w:r>
-        <w:rPr>
-          <w:rFonts w:ascii="Arial" w:eastAsia="Arial Unicode MS" w:hAnsi="Arial" w:cs="Arial"/>
-          <w:sz w:val="24"/>
-          <w:szCs w:val="24"/>
-        </w:rPr>
-        <w:t>incrementa el flujo sanguíneo hacia el tejido muscular.</w:t>
-      </w:r>
-    </w:p>
-    <w:p>
-      <w:pPr>
-        <w:shd w:val="clear" w:color="auto" w:fill="FFFFFF"/>
-        <w:spacing w:after="0" w:line="360" w:lineRule="auto"/>
-        <w:jc w:val="both"/>
-        <w:rPr>
-          <w:rFonts w:ascii="Arial" w:eastAsia="Arial Unicode MS" w:hAnsi="Arial" w:cs="Arial"/>
-          <w:sz w:val="24"/>
-          <w:szCs w:val="24"/>
-        </w:rPr>
-      </w:pPr>
-    </w:p>
-    <w:p>
-      <w:pPr>
-        <w:pStyle w:val="Prrafodelista"/>
-        <w:numPr>
-          <w:ilvl w:val="0"/>
-          <w:numId w:val="3"/>
-        </w:numPr>
-        <w:shd w:val="clear" w:color="auto" w:fill="FFFFFF"/>
-        <w:spacing w:after="0" w:line="360" w:lineRule="auto"/>
-        <w:jc w:val="both"/>
-        <w:rPr>
-          <w:rFonts w:ascii="Arial" w:eastAsia="Arial Unicode MS" w:hAnsi="Arial" w:cs="Arial"/>
           <w:color w:val="00B050"/>
           <w:sz w:val="24"/>
           <w:szCs w:val="24"/>
@@ -24201,121 +23889,6 @@
           <w:b/>
           <w:sz w:val="24"/>
           <w:szCs w:val="24"/>
-        </w:rPr>
-      </w:pPr>
-    </w:p>
-    <w:p>
-      <w:pPr>
-        <w:shd w:val="clear" w:color="auto" w:fill="FFFFFF"/>
-        <w:spacing w:after="0" w:line="240" w:lineRule="auto"/>
-        <w:rPr>
-          <w:rFonts w:ascii="Arial Unicode MS" w:eastAsia="Arial Unicode MS" w:hAnsi="Arial Unicode MS" w:cs="Arial Unicode MS"/>
-          <w:highlight w:val="yellow"/>
-        </w:rPr>
-      </w:pPr>
-      <w:r>
-        <w:rPr>
-          <w:rFonts w:ascii="Arial Unicode MS" w:eastAsia="Arial Unicode MS" w:hAnsi="Arial Unicode MS" w:cs="Arial Unicode MS"/>
-          <w:highlight w:val="yellow"/>
-        </w:rPr>
-        <w:t>Para una ficha</w:t>
-      </w:r>
-    </w:p>
-    <w:p>
-      <w:pPr>
-        <w:shd w:val="clear" w:color="auto" w:fill="FFFFFF"/>
-        <w:spacing w:after="0" w:line="240" w:lineRule="auto"/>
-        <w:rPr>
-          <w:rFonts w:ascii="Arial Unicode MS" w:eastAsia="Arial Unicode MS" w:hAnsi="Arial Unicode MS" w:cs="Arial Unicode MS"/>
-        </w:rPr>
-      </w:pPr>
-      <w:r>
-        <w:rPr>
-          <w:rFonts w:ascii="Arial Unicode MS" w:eastAsia="Arial Unicode MS" w:hAnsi="Arial Unicode MS" w:cs="Arial Unicode MS"/>
-          <w:highlight w:val="yellow"/>
-        </w:rPr>
-        <w:t xml:space="preserve">Puedes </w:t>
-      </w:r>
-      <w:r>
-        <w:rPr>
-          <w:rFonts w:ascii="Arial Unicode MS" w:eastAsia="Arial Unicode MS" w:hAnsi="Arial Unicode MS" w:cs="Arial Unicode MS"/>
-          <w:highlight w:val="yellow"/>
-        </w:rPr>
-        <w:t>realizar</w:t>
-      </w:r>
-      <w:r>
-        <w:rPr>
-          <w:rFonts w:ascii="Arial Unicode MS" w:eastAsia="Arial Unicode MS" w:hAnsi="Arial Unicode MS" w:cs="Arial Unicode MS"/>
-          <w:highlight w:val="yellow"/>
-        </w:rPr>
-        <w:t xml:space="preserve"> </w:t>
-      </w:r>
-      <w:r>
-        <w:rPr>
-          <w:rFonts w:ascii="Arial Unicode MS" w:eastAsia="Arial Unicode MS" w:hAnsi="Arial Unicode MS" w:cs="Arial Unicode MS"/>
-          <w:highlight w:val="yellow"/>
-        </w:rPr>
-        <w:t>un “J</w:t>
-      </w:r>
-      <w:r>
-        <w:rPr>
-          <w:rFonts w:ascii="Arial Unicode MS" w:eastAsia="Arial Unicode MS" w:hAnsi="Arial Unicode MS" w:cs="Arial Unicode MS"/>
-          <w:highlight w:val="yellow"/>
-        </w:rPr>
-        <w:t>u</w:t>
-      </w:r>
-      <w:r>
-        <w:rPr>
-          <w:rFonts w:ascii="Arial Unicode MS" w:eastAsia="Arial Unicode MS" w:hAnsi="Arial Unicode MS" w:cs="Arial Unicode MS"/>
-          <w:highlight w:val="yellow"/>
-        </w:rPr>
-        <w:t>e</w:t>
-      </w:r>
-      <w:r>
-        <w:rPr>
-          <w:rFonts w:ascii="Arial Unicode MS" w:eastAsia="Arial Unicode MS" w:hAnsi="Arial Unicode MS" w:cs="Arial Unicode MS"/>
-          <w:highlight w:val="yellow"/>
-        </w:rPr>
-        <w:t>g</w:t>
-      </w:r>
-      <w:r>
-        <w:rPr>
-          <w:rFonts w:ascii="Arial Unicode MS" w:eastAsia="Arial Unicode MS" w:hAnsi="Arial Unicode MS" w:cs="Arial Unicode MS"/>
-          <w:highlight w:val="yellow"/>
-        </w:rPr>
-        <w:t>o de memoria”</w:t>
-      </w:r>
-      <w:r>
-        <w:rPr>
-          <w:rFonts w:ascii="Arial Unicode MS" w:eastAsia="Arial Unicode MS" w:hAnsi="Arial Unicode MS" w:cs="Arial Unicode MS"/>
-          <w:highlight w:val="yellow"/>
-        </w:rPr>
-        <w:t xml:space="preserve"> sobre glándulas y hormonas en el siguiente enlace [VER]. (</w:t>
-      </w:r>
-      <w:hyperlink r:id="rId30" w:history="1">
-        <w:r>
-          <w:rPr>
-            <w:rStyle w:val="Hipervnculo"/>
-            <w:rFonts w:ascii="Arial Unicode MS" w:eastAsia="Arial Unicode MS" w:hAnsi="Arial Unicode MS" w:cs="Arial Unicode MS"/>
-            <w:highlight w:val="yellow"/>
-          </w:rPr>
-          <w:t>http://www.cancionesparaeducar.com/juego-de-memoria-sobre-hormonas</w:t>
-        </w:r>
-      </w:hyperlink>
-      <w:r>
-        <w:rPr>
-          <w:rFonts w:ascii="Arial Unicode MS" w:eastAsia="Arial Unicode MS" w:hAnsi="Arial Unicode MS" w:cs="Arial Unicode MS"/>
-          <w:highlight w:val="yellow"/>
-        </w:rPr>
-        <w:t>)</w:t>
-      </w:r>
-    </w:p>
-    <w:p>
-      <w:pPr>
-        <w:shd w:val="clear" w:color="auto" w:fill="FFFFFF"/>
-        <w:spacing w:after="0" w:line="240" w:lineRule="auto"/>
-        <w:rPr>
-          <w:rFonts w:ascii="Arial Unicode MS" w:eastAsia="Arial Unicode MS" w:hAnsi="Arial Unicode MS" w:cs="Arial Unicode MS"/>
         </w:rPr>
       </w:pPr>
     </w:p>
@@ -24662,7 +24235,6 @@
                 <w:color w:val="000000"/>
                 <w:lang w:val="es-MX"/>
               </w:rPr>
-              <w:lastRenderedPageBreak/>
               <w:t>Código</w:t>
             </w:r>
           </w:p>
@@ -24789,6 +24361,7 @@
                 <w:color w:val="000000"/>
                 <w:lang w:val="es-MX"/>
               </w:rPr>
+              <w:lastRenderedPageBreak/>
               <w:t>Descripción</w:t>
             </w:r>
           </w:p>
@@ -25626,7 +25199,7 @@
                   <wp:extent cx="2402456" cy="1762963"/>
                   <wp:effectExtent l="0" t="0" r="0" b="8890"/>
                   <wp:docPr id="21" name="Imagen 21" descr="Two slices of avocado isolated on the white background. One slice with core. Design element for product label.">
-                    <a:hlinkClick xmlns:a="http://schemas.openxmlformats.org/drawingml/2006/main" r:id="rId31"/>
+                    <a:hlinkClick xmlns:a="http://schemas.openxmlformats.org/drawingml/2006/main" r:id="rId29"/>
                   </wp:docPr>
                   <wp:cNvGraphicFramePr>
                     <a:graphicFrameLocks xmlns:a="http://schemas.openxmlformats.org/drawingml/2006/main" noChangeAspect="1"/>
@@ -25636,14 +25209,14 @@
                       <pic:pic xmlns:pic="http://schemas.openxmlformats.org/drawingml/2006/picture">
                         <pic:nvPicPr>
                           <pic:cNvPr id="0" name="Picture 2" descr="Two slices of avocado isolated on the white background. One slice with core. Design element for product label.">
-                            <a:hlinkClick r:id="rId31"/>
+                            <a:hlinkClick r:id="rId29"/>
                           </pic:cNvPr>
                           <pic:cNvPicPr>
                             <a:picLocks noChangeAspect="1" noChangeArrowheads="1"/>
                           </pic:cNvPicPr>
                         </pic:nvPicPr>
                         <pic:blipFill>
-                          <a:blip r:embed="rId32">
+                          <a:blip r:embed="rId30">
                             <a:extLst>
                               <a:ext uri="{28A0092B-C50C-407E-A947-70E740481C1C}">
                                 <a14:useLocalDpi xmlns:a14="http://schemas.microsoft.com/office/drawing/2010/main" val="0"/>
@@ -29201,7 +28774,7 @@
                           </pic:cNvPicPr>
                         </pic:nvPicPr>
                         <pic:blipFill>
-                          <a:blip r:embed="rId33">
+                          <a:blip r:embed="rId31">
                             <a:extLst>
                               <a:ext uri="{28A0092B-C50C-407E-A947-70E740481C1C}">
                                 <a14:useLocalDpi xmlns:a14="http://schemas.microsoft.com/office/drawing/2010/main" val="0"/>
@@ -29899,7 +29472,7 @@
                           </pic:cNvPicPr>
                         </pic:nvPicPr>
                         <pic:blipFill>
-                          <a:blip r:embed="rId34">
+                          <a:blip r:embed="rId32">
                             <a:extLst>
                               <a:ext uri="{28A0092B-C50C-407E-A947-70E740481C1C}">
                                 <a14:useLocalDpi xmlns:a14="http://schemas.microsoft.com/office/drawing/2010/main" val="0"/>
@@ -31335,6 +30908,23 @@
               </w:rPr>
               <w:t>0</w:t>
             </w:r>
+            <w:r>
+              <w:rPr>
+                <w:rFonts w:ascii="Arial Unicode MS" w:eastAsia="Arial Unicode MS" w:hAnsi="Arial Unicode MS" w:cs="Arial Unicode MS"/>
+                <w:color w:val="000000"/>
+                <w:lang w:val="es-MX"/>
+              </w:rPr>
+              <w:t xml:space="preserve"> </w:t>
+            </w:r>
+            <w:r>
+              <w:rPr>
+                <w:rFonts w:ascii="Arial Unicode MS" w:eastAsia="Arial Unicode MS" w:hAnsi="Arial Unicode MS" w:cs="Arial Unicode MS"/>
+                <w:color w:val="000000"/>
+                <w:highlight w:val="red"/>
+                <w:lang w:val="es-MX"/>
+              </w:rPr>
+              <w:t>(NO VA ESTE RECURSO)</w:t>
+            </w:r>
           </w:p>
         </w:tc>
       </w:tr>
@@ -32484,15 +32074,7 @@
                 <w:sz w:val="24"/>
                 <w:szCs w:val="24"/>
               </w:rPr>
-              <w:t>Los ácidos nucleicos</w:t>
-            </w:r>
-            <w:r>
-              <w:rPr>
-                <w:rFonts w:ascii="Arial" w:eastAsia="Arial Unicode MS" w:hAnsi="Arial" w:cs="Arial"/>
-                <w:sz w:val="24"/>
-                <w:szCs w:val="24"/>
-              </w:rPr>
-              <w:t>…..</w:t>
+              <w:t>Los ácidos nucleicos.</w:t>
             </w:r>
           </w:p>
         </w:tc>
@@ -32508,7 +32090,7 @@
                 <w:u w:val="single"/>
               </w:rPr>
             </w:pPr>
-            <w:hyperlink r:id="rId35" w:history="1">
+            <w:hyperlink r:id="rId33" w:history="1">
               <w:r>
                 <w:rPr>
                   <w:rStyle w:val="Hipervnculo"/>
@@ -32577,7 +32159,7 @@
                 <w:rFonts w:ascii="Arial Unicode MS" w:eastAsia="Arial Unicode MS" w:hAnsi="Arial Unicode MS" w:cs="Arial Unicode MS"/>
               </w:rPr>
             </w:pPr>
-            <w:hyperlink r:id="rId36" w:history="1">
+            <w:hyperlink r:id="rId34" w:history="1">
               <w:r>
                 <w:rPr>
                   <w:rStyle w:val="Hipervnculo"/>
@@ -32659,7 +32241,7 @@
             <w:pPr>
               <w:jc w:val="both"/>
             </w:pPr>
-            <w:hyperlink r:id="rId37" w:history="1">
+            <w:hyperlink r:id="rId35" w:history="1">
               <w:r>
                 <w:rPr>
                   <w:rStyle w:val="Hipervnculo"/>
@@ -32680,7 +32262,7 @@
       </w:pPr>
     </w:p>
     <w:sectPr>
-      <w:headerReference w:type="default" r:id="rId38"/>
+      <w:headerReference w:type="default" r:id="rId36"/>
       <w:pgSz w:w="12240" w:h="15840"/>
       <w:pgMar w:top="1417" w:right="1701" w:bottom="1417" w:left="1701" w:header="708" w:footer="708" w:gutter="0"/>
       <w:cols w:space="708"/>
@@ -34300,7 +33882,7 @@
 </file>
 
 <file path=customXml/itemProps1.xml><?xml version="1.0" encoding="utf-8"?>
-<ds:datastoreItem xmlns:ds="http://schemas.openxmlformats.org/officeDocument/2006/customXml" ds:itemID="{F78D83A8-3690-4D78-81C6-7430E92CA15F}">
+<ds:datastoreItem xmlns:ds="http://schemas.openxmlformats.org/officeDocument/2006/customXml" ds:itemID="{9356F396-0305-425A-8818-9130F222DE69}">
   <ds:schemaRefs>
     <ds:schemaRef ds:uri="http://schemas.openxmlformats.org/officeDocument/2006/bibliography"/>
   </ds:schemaRefs>

</xml_diff>